<commit_message>
Update mind map & bussiness canvas
</commit_message>
<xml_diff>
--- a/the-business-model-canvas.docx
+++ b/the-business-model-canvas.docx
@@ -1,6 +1,6 @@
 
 <file path=word/document.xml><?xml version="1.0" encoding="utf-8"?>
-<w:document xmlns:wpc="http://schemas.microsoft.com/office/word/2010/wordprocessingCanvas" xmlns:mc="http://schemas.openxmlformats.org/markup-compatibility/2006" xmlns:o="urn:schemas-microsoft-com:office:office" xmlns:r="http://schemas.openxmlformats.org/officeDocument/2006/relationships" xmlns:m="http://schemas.openxmlformats.org/officeDocument/2006/math" xmlns:v="urn:schemas-microsoft-com:vml" xmlns:wp14="http://schemas.microsoft.com/office/word/2010/wordprocessingDrawing" xmlns:wp="http://schemas.openxmlformats.org/drawingml/2006/wordprocessingDrawing" xmlns:w10="urn:schemas-microsoft-com:office:word" xmlns:w="http://schemas.openxmlformats.org/wordprocessingml/2006/main" xmlns:w14="http://schemas.microsoft.com/office/word/2010/wordml" xmlns:w15="http://schemas.microsoft.com/office/word/2012/wordml" xmlns:wpg="http://schemas.microsoft.com/office/word/2010/wordprocessingGroup" xmlns:wpi="http://schemas.microsoft.com/office/word/2010/wordprocessingInk" xmlns:wne="http://schemas.microsoft.com/office/word/2006/wordml" xmlns:wps="http://schemas.microsoft.com/office/word/2010/wordprocessingShape" mc:Ignorable="w14 w15 wp14">
+<w:document xmlns:wpc="http://schemas.microsoft.com/office/word/2010/wordprocessingCanvas" xmlns:mc="http://schemas.openxmlformats.org/markup-compatibility/2006" xmlns:o="urn:schemas-microsoft-com:office:office" xmlns:r="http://schemas.openxmlformats.org/officeDocument/2006/relationships" xmlns:m="http://schemas.openxmlformats.org/officeDocument/2006/math" xmlns:v="urn:schemas-microsoft-com:vml" xmlns:wp14="http://schemas.microsoft.com/office/word/2010/wordprocessingDrawing" xmlns:wp="http://schemas.openxmlformats.org/drawingml/2006/wordprocessingDrawing" xmlns:w10="urn:schemas-microsoft-com:office:word" xmlns:w="http://schemas.openxmlformats.org/wordprocessingml/2006/main" xmlns:w14="http://schemas.microsoft.com/office/word/2010/wordml" xmlns:wpg="http://schemas.microsoft.com/office/word/2010/wordprocessingGroup" xmlns:wpi="http://schemas.microsoft.com/office/word/2010/wordprocessingInk" xmlns:wne="http://schemas.microsoft.com/office/word/2006/wordml" xmlns:wps="http://schemas.microsoft.com/office/word/2010/wordprocessingShape" mc:Ignorable="w14 wp14">
   <w:body>
     <w:p>
       <w:pPr>
@@ -30,7 +30,7 @@
         <mc:AlternateContent>
           <mc:Choice Requires="wps">
             <w:drawing>
-              <wp:anchor distT="0" distB="0" distL="114300" distR="114300" simplePos="0" relativeHeight="1144" behindDoc="0" locked="0" layoutInCell="1" allowOverlap="1">
+              <wp:anchor distT="0" distB="0" distL="114300" distR="114300" simplePos="0" relativeHeight="251651072" behindDoc="0" locked="0" layoutInCell="1" allowOverlap="1">
                 <wp:simplePos x="0" y="0"/>
                 <wp:positionH relativeFrom="page">
                   <wp:posOffset>6136640</wp:posOffset>
@@ -140,7 +140,7 @@
               </wp:anchor>
             </w:drawing>
           </mc:Choice>
-          <mc:Fallback>
+          <mc:Fallback xmlns:w15="http://schemas.microsoft.com/office/word/2012/wordml">
             <w:pict>
               <v:shapetype id="_x0000_t202" coordsize="21600,21600" o:spt="202" path="m,l,21600r21600,l21600,xe">
                 <v:stroke joinstyle="miter"/>
@@ -208,7 +208,7 @@
         <mc:AlternateContent>
           <mc:Choice Requires="wps">
             <w:drawing>
-              <wp:anchor distT="0" distB="0" distL="114300" distR="114300" simplePos="0" relativeHeight="1168" behindDoc="0" locked="0" layoutInCell="1" allowOverlap="1">
+              <wp:anchor distT="0" distB="0" distL="114300" distR="114300" simplePos="0" relativeHeight="251652096" behindDoc="0" locked="0" layoutInCell="1" allowOverlap="1">
                 <wp:simplePos x="0" y="0"/>
                 <wp:positionH relativeFrom="page">
                   <wp:posOffset>9077960</wp:posOffset>
@@ -298,8 +298,20 @@
                                 <w:sz w:val="20"/>
                                 <w:lang w:val="ru-RU"/>
                               </w:rPr>
-                              <w:t xml:space="preserve"> командой КЗИ ОмГТУ</w:t>
+                              <w:t xml:space="preserve"> командой КЗИ </w:t>
                             </w:r>
+                            <w:proofErr w:type="spellStart"/>
+                            <w:r>
+                              <w:rPr>
+                                <w:i/>
+                                <w:color w:val="4C4D4F"/>
+                                <w:spacing w:val="1"/>
+                                <w:sz w:val="20"/>
+                                <w:lang w:val="ru-RU"/>
+                              </w:rPr>
+                              <w:t>ОмГТУ</w:t>
+                            </w:r>
+                            <w:proofErr w:type="spellEnd"/>
                           </w:p>
                         </w:txbxContent>
                       </wps:txbx>
@@ -318,7 +330,7 @@
               </wp:anchor>
             </w:drawing>
           </mc:Choice>
-          <mc:Fallback>
+          <mc:Fallback xmlns:w15="http://schemas.microsoft.com/office/word/2012/wordml">
             <w:pict>
               <v:shape id="Text Box 106" o:spid="_x0000_s1027" type="#_x0000_t202" style="position:absolute;left:0;text-align:left;margin-left:714.8pt;margin-top:-7.1pt;width:242.5pt;height:36.25pt;z-index:1168;visibility:visible;mso-wrap-style:square;mso-width-percent:0;mso-height-percent:0;mso-wrap-distance-left:9pt;mso-wrap-distance-top:0;mso-wrap-distance-right:9pt;mso-wrap-distance-bottom:0;mso-position-horizontal:absolute;mso-position-horizontal-relative:page;mso-position-vertical:absolute;mso-position-vertical-relative:text;mso-width-percent:0;mso-height-percent:0;mso-width-relative:page;mso-height-relative:page;v-text-anchor:top" o:gfxdata="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" stroked="f">
                 <v:textbox inset="0,0,0,0">
@@ -382,7 +394,7 @@
         <mc:AlternateContent>
           <mc:Choice Requires="wps">
             <w:drawing>
-              <wp:anchor distT="0" distB="0" distL="114300" distR="114300" simplePos="0" relativeHeight="1192" behindDoc="0" locked="0" layoutInCell="1" allowOverlap="1">
+              <wp:anchor distT="0" distB="0" distL="114300" distR="114300" simplePos="0" relativeHeight="251653120" behindDoc="0" locked="0" layoutInCell="1" allowOverlap="1">
                 <wp:simplePos x="0" y="0"/>
                 <wp:positionH relativeFrom="page">
                   <wp:posOffset>12244705</wp:posOffset>
@@ -450,7 +462,17 @@
                                 <w:color w:val="4C4D4F"/>
                                 <w:sz w:val="20"/>
                               </w:rPr>
-                              <w:t>Date:</w:t>
+                              <w:t>Date</w:t>
+                            </w:r>
+                            <w:proofErr w:type="gramStart"/>
+                            <w:r>
+                              <w:rPr>
+                                <w:rFonts w:ascii="Lucida Sans"/>
+                                <w:i/>
+                                <w:color w:val="4C4D4F"/>
+                                <w:sz w:val="20"/>
+                              </w:rPr>
+                              <w:t>:</w:t>
                             </w:r>
                             <w:r>
                               <w:rPr>
@@ -461,6 +483,7 @@
                               </w:rPr>
                               <w:t>22.06.2019</w:t>
                             </w:r>
+                            <w:proofErr w:type="gramEnd"/>
                           </w:p>
                         </w:txbxContent>
                       </wps:txbx>
@@ -479,7 +502,7 @@
               </wp:anchor>
             </w:drawing>
           </mc:Choice>
-          <mc:Fallback>
+          <mc:Fallback xmlns:w15="http://schemas.microsoft.com/office/word/2012/wordml">
             <w:pict>
               <v:shape id="Text Box 105" o:spid="_x0000_s1028" type="#_x0000_t202" style="position:absolute;left:0;text-align:left;margin-left:964.15pt;margin-top:-7.1pt;width:101.1pt;height:36.25pt;z-index:1192;visibility:visible;mso-wrap-style:square;mso-width-percent:0;mso-height-percent:0;mso-wrap-distance-left:9pt;mso-wrap-distance-top:0;mso-wrap-distance-right:9pt;mso-wrap-distance-bottom:0;mso-position-horizontal:absolute;mso-position-horizontal-relative:page;mso-position-vertical:absolute;mso-position-vertical-relative:text;mso-width-percent:0;mso-height-percent:0;mso-width-relative:page;mso-height-relative:page;v-text-anchor:top" o:gfxdata="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" stroked="f">
                 <v:textbox inset="0,0,0,0">
@@ -530,7 +553,7 @@
         <mc:AlternateContent>
           <mc:Choice Requires="wps">
             <w:drawing>
-              <wp:anchor distT="0" distB="0" distL="114300" distR="114300" simplePos="0" relativeHeight="1216" behindDoc="0" locked="0" layoutInCell="1" allowOverlap="1">
+              <wp:anchor distT="0" distB="0" distL="114300" distR="114300" simplePos="0" relativeHeight="251654144" behindDoc="0" locked="0" layoutInCell="1" allowOverlap="1">
                 <wp:simplePos x="0" y="0"/>
                 <wp:positionH relativeFrom="page">
                   <wp:posOffset>13620750</wp:posOffset>
@@ -598,7 +621,17 @@
                                 <w:color w:val="4C4D4F"/>
                                 <w:sz w:val="20"/>
                               </w:rPr>
-                              <w:t>Version:</w:t>
+                              <w:t>Version</w:t>
+                            </w:r>
+                            <w:proofErr w:type="gramStart"/>
+                            <w:r>
+                              <w:rPr>
+                                <w:rFonts w:ascii="Lucida Sans"/>
+                                <w:i/>
+                                <w:color w:val="4C4D4F"/>
+                                <w:sz w:val="20"/>
+                              </w:rPr>
+                              <w:t>:</w:t>
                             </w:r>
                             <w:r>
                               <w:rPr>
@@ -609,6 +642,7 @@
                               </w:rPr>
                               <w:t>1</w:t>
                             </w:r>
+                            <w:proofErr w:type="gramEnd"/>
                           </w:p>
                         </w:txbxContent>
                       </wps:txbx>
@@ -627,7 +661,7 @@
               </wp:anchor>
             </w:drawing>
           </mc:Choice>
-          <mc:Fallback>
+          <mc:Fallback xmlns:w15="http://schemas.microsoft.com/office/word/2012/wordml">
             <w:pict>
               <v:shape id="Text Box 104" o:spid="_x0000_s1029" type="#_x0000_t202" style="position:absolute;left:0;text-align:left;margin-left:1072.5pt;margin-top:-7.1pt;width:81.8pt;height:36.25pt;z-index:1216;visibility:visible;mso-wrap-style:square;mso-width-percent:0;mso-height-percent:0;mso-wrap-distance-left:9pt;mso-wrap-distance-top:0;mso-wrap-distance-right:9pt;mso-wrap-distance-bottom:0;mso-position-horizontal:absolute;mso-position-horizontal-relative:page;mso-position-vertical:absolute;mso-position-vertical-relative:text;mso-width-percent:0;mso-height-percent:0;mso-width-relative:page;mso-height-relative:page;v-text-anchor:top" o:gfxdata="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" stroked="f">
                 <v:textbox inset="0,0,0,0">
@@ -769,11 +803,12 @@
           <w:noProof/>
           <w:sz w:val="20"/>
           <w:szCs w:val="20"/>
+          <w:lang w:val="ru-RU" w:eastAsia="ja-JP"/>
         </w:rPr>
         <mc:AlternateContent>
           <mc:Choice Requires="wps">
             <w:drawing>
-              <wp:anchor distT="45720" distB="45720" distL="114300" distR="114300" simplePos="0" relativeHeight="503315376" behindDoc="0" locked="0" layoutInCell="1" allowOverlap="1" wp14:anchorId="10CF445D" wp14:editId="7A7E5443">
+              <wp:anchor distT="45720" distB="45720" distL="114300" distR="114300" simplePos="0" relativeHeight="251657216" behindDoc="0" locked="0" layoutInCell="1" allowOverlap="1" wp14:anchorId="017AED63" wp14:editId="63F1A356">
                 <wp:simplePos x="0" y="0"/>
                 <wp:positionH relativeFrom="column">
                   <wp:posOffset>5959475</wp:posOffset>
@@ -904,7 +939,21 @@
                               <w:rPr>
                                 <w:lang w:val="ru-RU" w:eastAsia="ja-JP"/>
                               </w:rPr>
-                              <w:t>- как следствие увеличим поток пользователей на сайтах КО;</w:t>
+                              <w:t xml:space="preserve">- как следствие увеличим поток пользователей на сайтах </w:t>
+                            </w:r>
+                            <w:proofErr w:type="gramStart"/>
+                            <w:r>
+                              <w:rPr>
+                                <w:lang w:val="ru-RU" w:eastAsia="ja-JP"/>
+                              </w:rPr>
+                              <w:t>КО</w:t>
+                            </w:r>
+                            <w:proofErr w:type="gramEnd"/>
+                            <w:r>
+                              <w:rPr>
+                                <w:lang w:val="ru-RU" w:eastAsia="ja-JP"/>
+                              </w:rPr>
+                              <w:t>;</w:t>
                             </w:r>
                           </w:p>
                           <w:p>
@@ -917,7 +966,21 @@
                               <w:rPr>
                                 <w:lang w:val="ru-RU" w:eastAsia="ja-JP"/>
                               </w:rPr>
-                              <w:t>- пользователи после курсов будут лучше защищены от интернет-мошенничества (важно для банков);</w:t>
+                              <w:t xml:space="preserve">- пользователи после курсов будут лучше защищены от </w:t>
+                            </w:r>
+                            <w:proofErr w:type="gramStart"/>
+                            <w:r>
+                              <w:rPr>
+                                <w:lang w:val="ru-RU" w:eastAsia="ja-JP"/>
+                              </w:rPr>
+                              <w:t>интернет-мошенничества</w:t>
+                            </w:r>
+                            <w:proofErr w:type="gramEnd"/>
+                            <w:r>
+                              <w:rPr>
+                                <w:lang w:val="ru-RU" w:eastAsia="ja-JP"/>
+                              </w:rPr>
+                              <w:t xml:space="preserve"> (важно для банков);</w:t>
                             </w:r>
                           </w:p>
                           <w:p>
@@ -963,7 +1026,21 @@
                               <w:rPr>
                                 <w:lang w:val="ru-RU" w:eastAsia="ja-JP"/>
                               </w:rPr>
-                              <w:t>- увеличение количества интернет-платежей ведёт к увеличению количества прозрачных операций (безналичный расчет);</w:t>
+                              <w:t xml:space="preserve">- увеличение количества </w:t>
+                            </w:r>
+                            <w:proofErr w:type="gramStart"/>
+                            <w:r>
+                              <w:rPr>
+                                <w:lang w:val="ru-RU" w:eastAsia="ja-JP"/>
+                              </w:rPr>
+                              <w:t>интернет-платежей</w:t>
+                            </w:r>
+                            <w:proofErr w:type="gramEnd"/>
+                            <w:r>
+                              <w:rPr>
+                                <w:lang w:val="ru-RU" w:eastAsia="ja-JP"/>
+                              </w:rPr>
+                              <w:t xml:space="preserve"> ведёт к увеличению количества прозрачных операций (безналичный расчет);</w:t>
                             </w:r>
                           </w:p>
                           <w:p>
@@ -1003,7 +1080,7 @@
               </wp:anchor>
             </w:drawing>
           </mc:Choice>
-          <mc:Fallback>
+          <mc:Fallback xmlns:w15="http://schemas.microsoft.com/office/word/2012/wordml">
             <w:pict>
               <v:shape w14:anchorId="10CF445D" id="Надпись 2" o:spid="_x0000_s1030" type="#_x0000_t202" style="position:absolute;margin-left:469.25pt;margin-top:60pt;width:181.4pt;height:400.5pt;z-index:503315376;visibility:visible;mso-wrap-style:square;mso-width-percent:0;mso-height-percent:0;mso-wrap-distance-left:9pt;mso-wrap-distance-top:3.6pt;mso-wrap-distance-right:9pt;mso-wrap-distance-bottom:3.6pt;mso-position-horizontal:absolute;mso-position-horizontal-relative:text;mso-position-vertical:absolute;mso-position-vertical-relative:text;mso-width-percent:0;mso-height-percent:0;mso-width-relative:margin;mso-height-relative:margin;v-text-anchor:top" o:gfxdata="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">
                 <v:textbox>
@@ -1194,7 +1271,7 @@
         <mc:AlternateContent>
           <mc:Choice Requires="wpg">
             <w:drawing>
-              <wp:anchor distT="0" distB="0" distL="114300" distR="114300" simplePos="0" relativeHeight="503311280" behindDoc="1" locked="0" layoutInCell="1" allowOverlap="1">
+              <wp:anchor distT="0" distB="0" distL="114300" distR="114300" simplePos="0" relativeHeight="251655168" behindDoc="1" locked="0" layoutInCell="1" allowOverlap="1" wp14:anchorId="77C66A22" wp14:editId="11E296F6">
                 <wp:simplePos x="0" y="0"/>
                 <wp:positionH relativeFrom="margin">
                   <wp:align>center</wp:align>
@@ -11327,7 +11404,7 @@
           </mc:Choice>
           <mc:Fallback>
             <w:pict>
-              <v:group w14:anchorId="37C1AAF2" id="Group 13" o:spid="_x0000_s1026" style="position:absolute;margin-left:0;margin-top:.75pt;width:1118.6pt;height:657.2pt;z-index:-5200;mso-position-horizontal:center;mso-position-horizontal-relative:margin" coordorigin="720,-318" coordsize="22372,13144" o:gfxdata="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">
+              <v:group id="Group 13" o:spid="_x0000_s1026" style="position:absolute;margin-left:0;margin-top:.75pt;width:1118.6pt;height:657.2pt;z-index:-251661312;mso-position-horizontal:center;mso-position-horizontal-relative:margin" coordorigin="720,-318" coordsize="22372,13144" o:gfxdata="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">
                 <v:group id="Group 102" o:spid="_x0000_s1027" style="position:absolute;left:765;top:-254;width:22282;height:13034" coordorigin="765,-254" coordsize="22282,13034" o:gfxdata="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">
                   <v:shape id="Freeform 103" o:spid="_x0000_s1028" style="position:absolute;left:765;top:-254;width:22282;height:13034;visibility:visible;mso-wrap-style:square;v-text-anchor:top" coordsize="22282,13034" o:gfxdata="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" path="m22282,l,,,13034r22282,l22282,xe" stroked="f">
                     <v:path arrowok="t" o:connecttype="custom" o:connectlocs="22282,-254;0,-254;0,12780;22282,12780;22282,-254" o:connectangles="0,0,0,0,0"/>
@@ -11579,11 +11656,12 @@
           <w:noProof/>
           <w:sz w:val="20"/>
           <w:szCs w:val="20"/>
+          <w:lang w:val="ru-RU" w:eastAsia="ja-JP"/>
         </w:rPr>
         <mc:AlternateContent>
           <mc:Choice Requires="wps">
             <w:drawing>
-              <wp:anchor distT="45720" distB="45720" distL="114300" distR="114300" simplePos="0" relativeHeight="503313328" behindDoc="0" locked="0" layoutInCell="1" allowOverlap="1">
+              <wp:anchor distT="45720" distB="45720" distL="114300" distR="114300" simplePos="0" relativeHeight="251656192" behindDoc="0" locked="0" layoutInCell="1" allowOverlap="1">
                 <wp:simplePos x="0" y="0"/>
                 <wp:positionH relativeFrom="column">
                   <wp:posOffset>11598275</wp:posOffset>
@@ -11636,7 +11714,21 @@
                               <w:rPr>
                                 <w:lang w:val="ru-RU"/>
                               </w:rPr>
-                              <w:t>Пользователи - Мужчины и женщины старше 50 лет, пользующиеся интернетом, на уровне «ввести адрес в строке браузера», их боль: они не могут полноценно пользоваться цифровыми услугами (госуслуги, онлайн платежи, передача показаний счётчиков ЖКХ), потому что часто не уверены в них</w:t>
+                              <w:t>Пользователи - Мужчины и женщины старше 50 лет, пользующиеся интернетом, на уровне «ввести адрес в строке браузера», их боль: они не могут полноценно пользоваться цифровыми услугами (</w:t>
+                            </w:r>
+                            <w:proofErr w:type="spellStart"/>
+                            <w:r>
+                              <w:rPr>
+                                <w:lang w:val="ru-RU"/>
+                              </w:rPr>
+                              <w:t>госуслуги</w:t>
+                            </w:r>
+                            <w:proofErr w:type="spellEnd"/>
+                            <w:r>
+                              <w:rPr>
+                                <w:lang w:val="ru-RU"/>
+                              </w:rPr>
+                              <w:t>, онлайн платежи, передача показаний счётчиков ЖКХ), потому что часто не уверены в них</w:t>
                             </w:r>
                           </w:p>
                           <w:p>
@@ -11668,13 +11760,41 @@
                               <w:rPr>
                                 <w:lang w:val="ru-RU" w:eastAsia="ja-JP"/>
                               </w:rPr>
-                              <w:t xml:space="preserve">Банки, гос. учреждения, </w:t>
+                              <w:t xml:space="preserve">Банки, </w:t>
+                            </w:r>
+                            <w:proofErr w:type="gramStart"/>
+                            <w:r>
+                              <w:rPr>
+                                <w:lang w:val="ru-RU" w:eastAsia="ja-JP"/>
+                              </w:rPr>
+                              <w:t>гос. учреждения</w:t>
+                            </w:r>
+                            <w:proofErr w:type="gramEnd"/>
+                            <w:r>
+                              <w:rPr>
+                                <w:lang w:val="ru-RU" w:eastAsia="ja-JP"/>
+                              </w:rPr>
+                              <w:t xml:space="preserve">, </w:t>
                             </w:r>
                             <w:r>
                               <w:rPr>
                                 <w:lang w:val="ru-RU" w:eastAsia="ja-JP"/>
                               </w:rPr>
-                              <w:t>коммунальные службы. Их боль – загруженность физических офисов в связи с компьютерной неграмотностью населения, в т.ч. и в области компьютерной безопасности.</w:t>
+                              <w:t xml:space="preserve">коммунальные службы. Их боль – загруженность физических офисов в связи с компьютерной неграмотностью населения, в </w:t>
+                            </w:r>
+                            <w:proofErr w:type="spellStart"/>
+                            <w:r>
+                              <w:rPr>
+                                <w:lang w:val="ru-RU" w:eastAsia="ja-JP"/>
+                              </w:rPr>
+                              <w:t>т.ч</w:t>
+                            </w:r>
+                            <w:proofErr w:type="spellEnd"/>
+                            <w:r>
+                              <w:rPr>
+                                <w:lang w:val="ru-RU" w:eastAsia="ja-JP"/>
+                              </w:rPr>
+                              <w:t>. и в области компьютерной безопасности.</w:t>
                             </w:r>
                           </w:p>
                           <w:p>
@@ -11756,7 +11876,7 @@
               </wp:anchor>
             </w:drawing>
           </mc:Choice>
-          <mc:Fallback>
+          <mc:Fallback xmlns:w15="http://schemas.microsoft.com/office/word/2012/wordml">
             <w:pict>
               <v:shape id="_x0000_s1031" type="#_x0000_t202" style="position:absolute;margin-left:913.25pt;margin-top:56.25pt;width:181.4pt;height:400.5pt;z-index:503313328;visibility:visible;mso-wrap-style:square;mso-width-percent:0;mso-height-percent:0;mso-wrap-distance-left:9pt;mso-wrap-distance-top:3.6pt;mso-wrap-distance-right:9pt;mso-wrap-distance-bottom:3.6pt;mso-position-horizontal:absolute;mso-position-horizontal-relative:text;mso-position-vertical:absolute;mso-position-vertical-relative:text;mso-width-percent:0;mso-height-percent:0;mso-width-relative:margin;mso-height-relative:margin;v-text-anchor:top" o:gfxdata="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">
                 <v:textbox>
@@ -11901,9 +12021,6 @@
     <w:p>
       <w:pPr>
         <w:pStyle w:val="1"/>
-        <w:rPr>
-          <w:lang w:val="ru-RU"/>
-        </w:rPr>
       </w:pPr>
       <w:r>
         <w:rPr>
@@ -11912,7 +12029,25 @@
           <w:w w:val="110"/>
           <w:lang w:val="ru-RU"/>
         </w:rPr>
-        <w:t>Ключевые партнеры</w:t>
+        <w:lastRenderedPageBreak/>
+        <w:t>Ключевые</w:t>
+      </w:r>
+      <w:r>
+        <w:rPr>
+          <w:color w:val="231F20"/>
+          <w:spacing w:val="-3"/>
+          <w:w w:val="110"/>
+        </w:rPr>
+        <w:t xml:space="preserve"> </w:t>
+      </w:r>
+      <w:r>
+        <w:rPr>
+          <w:color w:val="231F20"/>
+          <w:spacing w:val="-3"/>
+          <w:w w:val="110"/>
+          <w:lang w:val="ru-RU"/>
+        </w:rPr>
+        <w:t>партнеры</w:t>
       </w:r>
     </w:p>
     <w:p>
@@ -11934,11 +12069,12 @@
           <w:noProof/>
           <w:sz w:val="20"/>
           <w:szCs w:val="20"/>
+          <w:lang w:val="ru-RU" w:eastAsia="ja-JP"/>
         </w:rPr>
         <mc:AlternateContent>
           <mc:Choice Requires="wps">
             <w:drawing>
-              <wp:anchor distT="45720" distB="45720" distL="114300" distR="114300" simplePos="0" relativeHeight="503316479" behindDoc="0" locked="0" layoutInCell="1" allowOverlap="1" wp14:anchorId="44A1F0F7" wp14:editId="13A616CA">
+              <wp:anchor distT="45720" distB="45720" distL="114300" distR="114300" simplePos="0" relativeHeight="251659264" behindDoc="0" locked="0" layoutInCell="1" allowOverlap="1" wp14:anchorId="44A1F0F7" wp14:editId="13A616CA">
                 <wp:simplePos x="0" y="0"/>
                 <wp:positionH relativeFrom="column">
                   <wp:posOffset>215900</wp:posOffset>
@@ -12033,13 +12169,21 @@
                               <w:rPr>
                                 <w:lang w:val="ru-RU" w:eastAsia="ja-JP"/>
                               </w:rPr>
-                              <w:t>- гос услуги;</w:t>
+                              <w:t xml:space="preserve">- </w:t>
                             </w:r>
+                            <w:proofErr w:type="spellStart"/>
                             <w:r>
                               <w:rPr>
                                 <w:lang w:val="ru-RU" w:eastAsia="ja-JP"/>
                               </w:rPr>
-                              <w:t xml:space="preserve">  </w:t>
+                              <w:t>гос</w:t>
+                            </w:r>
+                            <w:proofErr w:type="spellEnd"/>
+                            <w:r>
+                              <w:rPr>
+                                <w:lang w:val="ru-RU" w:eastAsia="ja-JP"/>
+                              </w:rPr>
+                              <w:t xml:space="preserve"> услуги;  </w:t>
                             </w:r>
                           </w:p>
                         </w:txbxContent>
@@ -12059,7 +12203,7 @@
               </wp:anchor>
             </w:drawing>
           </mc:Choice>
-          <mc:Fallback>
+          <mc:Fallback xmlns:w15="http://schemas.microsoft.com/office/word/2012/wordml">
             <w:pict>
               <v:shape w14:anchorId="44A1F0F7" id="_x0000_s1032" type="#_x0000_t202" style="position:absolute;left:0;text-align:left;margin-left:17pt;margin-top:24.15pt;width:181.4pt;height:270pt;z-index:503316479;visibility:visible;mso-wrap-style:square;mso-width-percent:0;mso-height-percent:0;mso-wrap-distance-left:9pt;mso-wrap-distance-top:3.6pt;mso-wrap-distance-right:9pt;mso-wrap-distance-bottom:3.6pt;mso-position-horizontal:absolute;mso-position-horizontal-relative:text;mso-position-vertical:absolute;mso-position-vertical-relative:text;mso-width-percent:0;mso-height-percent:0;mso-width-relative:margin;mso-height-relative:margin;v-text-anchor:top" o:gfxdata="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">
                 <v:textbox>
@@ -12149,6 +12293,7 @@
           <w:sz w:val="28"/>
           <w:lang w:val="ru-RU"/>
         </w:rPr>
+        <w:lastRenderedPageBreak/>
         <w:t>Ключевые</w:t>
       </w:r>
       <w:r>
@@ -12234,6 +12379,7 @@
           <w:sz w:val="28"/>
           <w:lang w:val="ru-RU"/>
         </w:rPr>
+        <w:lastRenderedPageBreak/>
         <w:t>Ценностные</w:t>
       </w:r>
       <w:r>
@@ -12277,12 +12423,22 @@
         </w:rPr>
         <w:br w:type="column"/>
       </w:r>
+      <w:proofErr w:type="spellStart"/>
       <w:r>
         <w:rPr>
           <w:w w:val="110"/>
           <w:lang w:val="ru-RU"/>
         </w:rPr>
-        <w:t>Взяимодействие с клиентами</w:t>
+        <w:lastRenderedPageBreak/>
+        <w:t>Взяимодействие</w:t>
+      </w:r>
+      <w:proofErr w:type="spellEnd"/>
+      <w:r>
+        <w:rPr>
+          <w:w w:val="110"/>
+          <w:lang w:val="ru-RU"/>
+        </w:rPr>
+        <w:t xml:space="preserve"> с клиентами</w:t>
       </w:r>
     </w:p>
     <w:p>
@@ -12304,11 +12460,12 @@
           <w:noProof/>
           <w:sz w:val="20"/>
           <w:szCs w:val="20"/>
+          <w:lang w:val="ru-RU" w:eastAsia="ja-JP"/>
         </w:rPr>
         <mc:AlternateContent>
           <mc:Choice Requires="wps">
             <w:drawing>
-              <wp:anchor distT="45720" distB="45720" distL="114300" distR="114300" simplePos="0" relativeHeight="503316439" behindDoc="0" locked="0" layoutInCell="1" allowOverlap="1" wp14:anchorId="4B55D95B" wp14:editId="37806621">
+              <wp:anchor distT="45720" distB="45720" distL="114300" distR="114300" simplePos="0" relativeHeight="251658240" behindDoc="0" locked="0" layoutInCell="1" allowOverlap="1" wp14:anchorId="4B55D95B" wp14:editId="37806621">
                 <wp:simplePos x="0" y="0"/>
                 <wp:positionH relativeFrom="column">
                   <wp:posOffset>296545</wp:posOffset>
@@ -12372,11 +12529,19 @@
                                 <w:lang w:val="ru-RU" w:eastAsia="ja-JP"/>
                               </w:rPr>
                             </w:pPr>
+                            <w:proofErr w:type="gramStart"/>
                             <w:r>
                               <w:rPr>
                                 <w:lang w:val="ru-RU" w:eastAsia="ja-JP"/>
                               </w:rPr>
-                              <w:t>прохождении курсов во время</w:t>
+                              <w:t>прохождении</w:t>
+                            </w:r>
+                            <w:proofErr w:type="gramEnd"/>
+                            <w:r>
+                              <w:rPr>
+                                <w:lang w:val="ru-RU" w:eastAsia="ja-JP"/>
+                              </w:rPr>
+                              <w:t xml:space="preserve"> курсов во время</w:t>
                             </w:r>
                           </w:p>
                           <w:p>
@@ -12418,7 +12583,21 @@
                               <w:rPr>
                                 <w:lang w:val="ru-RU" w:eastAsia="ja-JP"/>
                               </w:rPr>
-                              <w:t xml:space="preserve">завести пенсионнную карту </w:t>
+                              <w:t xml:space="preserve">завести </w:t>
+                            </w:r>
+                            <w:proofErr w:type="spellStart"/>
+                            <w:r>
+                              <w:rPr>
+                                <w:lang w:val="ru-RU" w:eastAsia="ja-JP"/>
+                              </w:rPr>
+                              <w:t>пенсионнную</w:t>
+                            </w:r>
+                            <w:proofErr w:type="spellEnd"/>
+                            <w:r>
+                              <w:rPr>
+                                <w:lang w:val="ru-RU" w:eastAsia="ja-JP"/>
+                              </w:rPr>
+                              <w:t xml:space="preserve"> карту </w:t>
                             </w:r>
                           </w:p>
                           <w:p>
@@ -12432,7 +12611,21 @@
                               <w:rPr>
                                 <w:lang w:val="ru-RU" w:eastAsia="ja-JP"/>
                               </w:rPr>
-                              <w:t>для интернет-платежей,</w:t>
+                              <w:t xml:space="preserve">для </w:t>
+                            </w:r>
+                            <w:proofErr w:type="gramStart"/>
+                            <w:r>
+                              <w:rPr>
+                                <w:lang w:val="ru-RU" w:eastAsia="ja-JP"/>
+                              </w:rPr>
+                              <w:t>интернет-платежей</w:t>
+                            </w:r>
+                            <w:proofErr w:type="gramEnd"/>
+                            <w:r>
+                              <w:rPr>
+                                <w:lang w:val="ru-RU" w:eastAsia="ja-JP"/>
+                              </w:rPr>
+                              <w:t>,</w:t>
                             </w:r>
                           </w:p>
                           <w:p>
@@ -12480,7 +12673,7 @@
               </wp:anchor>
             </w:drawing>
           </mc:Choice>
-          <mc:Fallback>
+          <mc:Fallback xmlns:w15="http://schemas.microsoft.com/office/word/2012/wordml">
             <w:pict>
               <v:shape w14:anchorId="4B55D95B" id="_x0000_s1033" type="#_x0000_t202" style="position:absolute;left:0;text-align:left;margin-left:23.35pt;margin-top:19.75pt;width:181.4pt;height:177.75pt;z-index:503316439;visibility:visible;mso-wrap-style:square;mso-width-percent:0;mso-height-percent:0;mso-wrap-distance-left:9pt;mso-wrap-distance-top:3.6pt;mso-wrap-distance-right:9pt;mso-wrap-distance-bottom:3.6pt;mso-position-horizontal:absolute;mso-position-horizontal-relative:text;mso-position-vertical:absolute;mso-position-vertical-relative:text;mso-width-percent:0;mso-height-percent:0;mso-width-relative:margin;mso-height-relative:margin;v-text-anchor:top" o:gfxdata="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">
                 <v:textbox>
@@ -12620,6 +12813,7 @@
           <w:sz w:val="28"/>
           <w:lang w:val="ru-RU"/>
         </w:rPr>
+        <w:lastRenderedPageBreak/>
         <w:t>Клиенты</w:t>
       </w:r>
     </w:p>
@@ -12672,17 +12866,18 @@
           <w:noProof/>
           <w:sz w:val="20"/>
           <w:szCs w:val="20"/>
+          <w:lang w:val="ru-RU" w:eastAsia="ja-JP"/>
         </w:rPr>
         <mc:AlternateContent>
           <mc:Choice Requires="wps">
             <w:drawing>
-              <wp:anchor distT="45720" distB="45720" distL="114300" distR="114300" simplePos="0" relativeHeight="503316479" behindDoc="0" locked="0" layoutInCell="1" allowOverlap="1" wp14:anchorId="44A1F0F7" wp14:editId="13A616CA">
+              <wp:anchor distT="45720" distB="45720" distL="114300" distR="114300" simplePos="0" relativeHeight="251660288" behindDoc="0" locked="0" layoutInCell="1" allowOverlap="1" wp14:anchorId="44A1F0F7" wp14:editId="13A616CA">
                 <wp:simplePos x="0" y="0"/>
                 <wp:positionH relativeFrom="column">
-                  <wp:posOffset>3025775</wp:posOffset>
+                  <wp:posOffset>471805</wp:posOffset>
                 </wp:positionH>
                 <wp:positionV relativeFrom="paragraph">
-                  <wp:posOffset>8255</wp:posOffset>
+                  <wp:posOffset>93980</wp:posOffset>
                 </wp:positionV>
                 <wp:extent cx="2303780" cy="1571625"/>
                 <wp:effectExtent l="0" t="0" r="20320" b="28575"/>
@@ -12740,12 +12935,14 @@
                                 <w:lang w:val="ru-RU" w:eastAsia="ja-JP"/>
                               </w:rPr>
                             </w:pPr>
+                            <w:proofErr w:type="gramStart"/>
                             <w:r>
                               <w:rPr>
                                 <w:lang w:val="ru-RU" w:eastAsia="ja-JP"/>
                               </w:rPr>
                               <w:t>интернет-безопасности</w:t>
                             </w:r>
+                            <w:proofErr w:type="gramEnd"/>
                             <w:r>
                               <w:rPr>
                                 <w:lang w:val="ru-RU" w:eastAsia="ja-JP"/>
@@ -12772,7 +12969,11 @@
           </mc:Choice>
           <mc:Fallback>
             <w:pict>
-              <v:shape w14:anchorId="44A1F0F7" id="_x0000_s1034" type="#_x0000_t202" style="position:absolute;margin-left:238.25pt;margin-top:.65pt;width:181.4pt;height:123.75pt;z-index:503316479;visibility:visible;mso-wrap-style:square;mso-width-percent:0;mso-height-percent:0;mso-wrap-distance-left:9pt;mso-wrap-distance-top:3.6pt;mso-wrap-distance-right:9pt;mso-wrap-distance-bottom:3.6pt;mso-position-horizontal:absolute;mso-position-horizontal-relative:text;mso-position-vertical:absolute;mso-position-vertical-relative:text;mso-width-percent:0;mso-height-percent:0;mso-width-relative:margin;mso-height-relative:margin;v-text-anchor:top" o:gfxdata="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">
+              <v:shapetype id="_x0000_t202" coordsize="21600,21600" o:spt="202" path="m,l,21600r21600,l21600,xe">
+                <v:stroke joinstyle="miter"/>
+                <v:path gradientshapeok="t" o:connecttype="rect"/>
+              </v:shapetype>
+              <v:shape id="_x0000_s1034" type="#_x0000_t202" style="position:absolute;margin-left:37.15pt;margin-top:7.4pt;width:181.4pt;height:123.75pt;z-index:251660288;visibility:visible;mso-wrap-style:square;mso-width-percent:0;mso-height-percent:0;mso-wrap-distance-left:9pt;mso-wrap-distance-top:3.6pt;mso-wrap-distance-right:9pt;mso-wrap-distance-bottom:3.6pt;mso-position-horizontal:absolute;mso-position-horizontal-relative:text;mso-position-vertical:absolute;mso-position-vertical-relative:text;mso-width-percent:0;mso-height-percent:0;mso-width-relative:margin;mso-height-relative:margin;v-text-anchor:top" o:gfxdata="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">
                 <v:textbox>
                   <w:txbxContent>
                     <w:p>
@@ -12796,12 +12997,14 @@
                           <w:lang w:val="ru-RU" w:eastAsia="ja-JP"/>
                         </w:rPr>
                       </w:pPr>
+                      <w:proofErr w:type="gramStart"/>
                       <w:r>
                         <w:rPr>
                           <w:lang w:val="ru-RU" w:eastAsia="ja-JP"/>
                         </w:rPr>
                         <w:t>интернет-безопасности</w:t>
                       </w:r>
+                      <w:proofErr w:type="gramEnd"/>
                       <w:r>
                         <w:rPr>
                           <w:lang w:val="ru-RU" w:eastAsia="ja-JP"/>
@@ -12946,7 +13149,7 @@
           <w:rFonts w:ascii="Tahoma" w:eastAsia="Tahoma" w:hAnsi="Tahoma" w:cs="Tahoma"/>
           <w:sz w:val="28"/>
           <w:szCs w:val="28"/>
-          <w:lang w:val="en-AU"/>
+          <w:lang w:val="ru-RU"/>
         </w:rPr>
       </w:pPr>
       <w:r>
@@ -12957,242 +13160,18 @@
           <w:noProof/>
           <w:sz w:val="20"/>
           <w:szCs w:val="20"/>
+          <w:lang w:val="ru-RU" w:eastAsia="ja-JP"/>
         </w:rPr>
         <mc:AlternateContent>
           <mc:Choice Requires="wps">
             <w:drawing>
-              <wp:anchor distT="45720" distB="45720" distL="114300" distR="114300" simplePos="0" relativeHeight="503316479" behindDoc="0" locked="0" layoutInCell="1" allowOverlap="1" wp14:anchorId="44A1F0F7" wp14:editId="13A616CA">
+              <wp:anchor distT="45720" distB="45720" distL="114300" distR="114300" simplePos="0" relativeHeight="251662336" behindDoc="0" locked="0" layoutInCell="1" allowOverlap="1" wp14:anchorId="1A25347B" wp14:editId="205B1466">
                 <wp:simplePos x="0" y="0"/>
                 <wp:positionH relativeFrom="column">
-                  <wp:posOffset>3089275</wp:posOffset>
+                  <wp:posOffset>6147435</wp:posOffset>
                 </wp:positionH>
                 <wp:positionV relativeFrom="paragraph">
-                  <wp:posOffset>492125</wp:posOffset>
-                </wp:positionV>
-                <wp:extent cx="2303780" cy="2257425"/>
-                <wp:effectExtent l="0" t="0" r="20320" b="28575"/>
-                <wp:wrapSquare wrapText="bothSides"/>
-                <wp:docPr id="363" name="Надпись 2"/>
-                <wp:cNvGraphicFramePr>
-                  <a:graphicFrameLocks xmlns:a="http://schemas.openxmlformats.org/drawingml/2006/main"/>
-                </wp:cNvGraphicFramePr>
-                <a:graphic xmlns:a="http://schemas.openxmlformats.org/drawingml/2006/main">
-                  <a:graphicData uri="http://schemas.microsoft.com/office/word/2010/wordprocessingShape">
-                    <wps:wsp>
-                      <wps:cNvSpPr txBox="1">
-                        <a:spLocks noChangeArrowheads="1"/>
-                      </wps:cNvSpPr>
-                      <wps:spPr bwMode="auto">
-                        <a:xfrm>
-                          <a:off x="0" y="0"/>
-                          <a:ext cx="2303780" cy="2257425"/>
-                        </a:xfrm>
-                        <a:prstGeom prst="rect">
-                          <a:avLst/>
-                        </a:prstGeom>
-                        <a:solidFill>
-                          <a:srgbClr val="FFFFFF"/>
-                        </a:solidFill>
-                        <a:ln w="9525">
-                          <a:solidFill>
-                            <a:srgbClr val="000000"/>
-                          </a:solidFill>
-                          <a:miter lim="800000"/>
-                          <a:headEnd/>
-                          <a:tailEnd/>
-                        </a:ln>
-                      </wps:spPr>
-                      <wps:txbx>
-                        <w:txbxContent>
-                          <w:p>
-                            <w:pPr>
-                              <w:ind w:left="720" w:hanging="720"/>
-                              <w:rPr>
-                                <w:lang w:val="ru-RU" w:eastAsia="ja-JP"/>
-                              </w:rPr>
-                            </w:pPr>
-                            <w:r>
-                              <w:rPr>
-                                <w:lang w:val="ru-RU" w:eastAsia="ja-JP"/>
-                              </w:rPr>
-                              <w:t>-технические ресурсы  (ПК);</w:t>
-                            </w:r>
-                          </w:p>
-                          <w:p>
-                            <w:pPr>
-                              <w:ind w:left="720" w:hanging="720"/>
-                              <w:rPr>
-                                <w:lang w:val="ru-RU" w:eastAsia="ja-JP"/>
-                              </w:rPr>
-                            </w:pPr>
-                            <w:r>
-                              <w:rPr>
-                                <w:lang w:val="ru-RU" w:eastAsia="ja-JP"/>
-                              </w:rPr>
-                              <w:t xml:space="preserve">- финансовые ресурсы (деньги на </w:t>
-                            </w:r>
-                          </w:p>
-                          <w:p>
-                            <w:pPr>
-                              <w:ind w:left="720" w:hanging="720"/>
-                              <w:rPr>
-                                <w:lang w:val="ru-RU" w:eastAsia="ja-JP"/>
-                              </w:rPr>
-                            </w:pPr>
-                            <w:r>
-                              <w:rPr>
-                                <w:lang w:val="ru-RU" w:eastAsia="ja-JP"/>
-                              </w:rPr>
-                              <w:t>хостинг);</w:t>
-                            </w:r>
-                          </w:p>
-                          <w:p>
-                            <w:pPr>
-                              <w:ind w:left="720" w:hanging="720"/>
-                              <w:rPr>
-                                <w:lang w:val="ru-RU" w:eastAsia="ja-JP"/>
-                              </w:rPr>
-                            </w:pPr>
-                            <w:r>
-                              <w:rPr>
-                                <w:lang w:val="ru-RU" w:eastAsia="ja-JP"/>
-                              </w:rPr>
-                              <w:t xml:space="preserve">- человеческие ресурсы (команда </w:t>
-                            </w:r>
-                          </w:p>
-                          <w:p>
-                            <w:pPr>
-                              <w:ind w:left="720" w:hanging="720"/>
-                              <w:rPr>
-                                <w:lang w:val="ru-RU" w:eastAsia="ja-JP"/>
-                              </w:rPr>
-                            </w:pPr>
-                            <w:r>
-                              <w:rPr>
-                                <w:lang w:val="ru-RU" w:eastAsia="ja-JP"/>
-                              </w:rPr>
-                              <w:t>разработчиков);</w:t>
-                            </w:r>
-                          </w:p>
-                        </w:txbxContent>
-                      </wps:txbx>
-                      <wps:bodyPr rot="0" vert="horz" wrap="square" lIns="91440" tIns="45720" rIns="91440" bIns="45720" anchor="t" anchorCtr="0">
-                        <a:noAutofit/>
-                      </wps:bodyPr>
-                    </wps:wsp>
-                  </a:graphicData>
-                </a:graphic>
-                <wp14:sizeRelH relativeFrom="margin">
-                  <wp14:pctWidth>0</wp14:pctWidth>
-                </wp14:sizeRelH>
-                <wp14:sizeRelV relativeFrom="margin">
-                  <wp14:pctHeight>0</wp14:pctHeight>
-                </wp14:sizeRelV>
-              </wp:anchor>
-            </w:drawing>
-          </mc:Choice>
-          <mc:Fallback>
-            <w:pict>
-              <v:shape w14:anchorId="44A1F0F7" id="_x0000_s1035" type="#_x0000_t202" style="position:absolute;left:0;text-align:left;margin-left:243.25pt;margin-top:38.75pt;width:181.4pt;height:177.75pt;z-index:503316479;visibility:visible;mso-wrap-style:square;mso-width-percent:0;mso-height-percent:0;mso-wrap-distance-left:9pt;mso-wrap-distance-top:3.6pt;mso-wrap-distance-right:9pt;mso-wrap-distance-bottom:3.6pt;mso-position-horizontal:absolute;mso-position-horizontal-relative:text;mso-position-vertical:absolute;mso-position-vertical-relative:text;mso-width-percent:0;mso-height-percent:0;mso-width-relative:margin;mso-height-relative:margin;v-text-anchor:top" o:gfxdata="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">
-                <v:textbox>
-                  <w:txbxContent>
-                    <w:p>
-                      <w:pPr>
-                        <w:ind w:left="720" w:hanging="720"/>
-                        <w:rPr>
-                          <w:lang w:val="ru-RU" w:eastAsia="ja-JP"/>
-                        </w:rPr>
-                      </w:pPr>
-                      <w:r>
-                        <w:rPr>
-                          <w:lang w:val="ru-RU" w:eastAsia="ja-JP"/>
-                        </w:rPr>
-                        <w:t>-технические ресурсы  (ПК);</w:t>
-                      </w:r>
-                    </w:p>
-                    <w:p>
-                      <w:pPr>
-                        <w:ind w:left="720" w:hanging="720"/>
-                        <w:rPr>
-                          <w:lang w:val="ru-RU" w:eastAsia="ja-JP"/>
-                        </w:rPr>
-                      </w:pPr>
-                      <w:r>
-                        <w:rPr>
-                          <w:lang w:val="ru-RU" w:eastAsia="ja-JP"/>
-                        </w:rPr>
-                        <w:t xml:space="preserve">- финансовые ресурсы (деньги на </w:t>
-                      </w:r>
-                    </w:p>
-                    <w:p>
-                      <w:pPr>
-                        <w:ind w:left="720" w:hanging="720"/>
-                        <w:rPr>
-                          <w:lang w:val="ru-RU" w:eastAsia="ja-JP"/>
-                        </w:rPr>
-                      </w:pPr>
-                      <w:r>
-                        <w:rPr>
-                          <w:lang w:val="ru-RU" w:eastAsia="ja-JP"/>
-                        </w:rPr>
-                        <w:t>хостинг);</w:t>
-                      </w:r>
-                    </w:p>
-                    <w:p>
-                      <w:pPr>
-                        <w:ind w:left="720" w:hanging="720"/>
-                        <w:rPr>
-                          <w:lang w:val="ru-RU" w:eastAsia="ja-JP"/>
-                        </w:rPr>
-                      </w:pPr>
-                      <w:r>
-                        <w:rPr>
-                          <w:lang w:val="ru-RU" w:eastAsia="ja-JP"/>
-                        </w:rPr>
-                        <w:t xml:space="preserve">- человеческие ресурсы (команда </w:t>
-                      </w:r>
-                    </w:p>
-                    <w:p>
-                      <w:pPr>
-                        <w:ind w:left="720" w:hanging="720"/>
-                        <w:rPr>
-                          <w:lang w:val="ru-RU" w:eastAsia="ja-JP"/>
-                        </w:rPr>
-                      </w:pPr>
-                      <w:r>
-                        <w:rPr>
-                          <w:lang w:val="ru-RU" w:eastAsia="ja-JP"/>
-                        </w:rPr>
-                        <w:t>разработчиков);</w:t>
-                      </w:r>
-                    </w:p>
-                  </w:txbxContent>
-                </v:textbox>
-                <w10:wrap type="square"/>
-              </v:shape>
-            </w:pict>
-          </mc:Fallback>
-        </mc:AlternateContent>
-      </w:r>
-      <w:r>
-        <w:rPr>
-          <w:rFonts w:ascii="Tahoma" w:eastAsia="Tahoma" w:hAnsi="Tahoma" w:cs="Tahoma"/>
-          <w:b/>
-          <w:bCs/>
-          <w:noProof/>
-          <w:sz w:val="20"/>
-          <w:szCs w:val="20"/>
-        </w:rPr>
-        <mc:AlternateContent>
-          <mc:Choice Requires="wps">
-            <w:drawing>
-              <wp:anchor distT="45720" distB="45720" distL="114300" distR="114300" simplePos="0" relativeHeight="503316479" behindDoc="0" locked="0" layoutInCell="1" allowOverlap="1" wp14:anchorId="1B5875BB" wp14:editId="2BA93E3B">
-                <wp:simplePos x="0" y="0"/>
-                <wp:positionH relativeFrom="column">
-                  <wp:posOffset>8753475</wp:posOffset>
-                </wp:positionH>
-                <wp:positionV relativeFrom="paragraph">
-                  <wp:posOffset>488950</wp:posOffset>
+                  <wp:posOffset>537845</wp:posOffset>
                 </wp:positionV>
                 <wp:extent cx="2303780" cy="2257425"/>
                 <wp:effectExtent l="0" t="0" r="20320" b="28575"/>
@@ -13240,7 +13219,21 @@
                               <w:rPr>
                                 <w:lang w:val="ru-RU" w:eastAsia="ja-JP"/>
                               </w:rPr>
-                              <w:t xml:space="preserve">Продажа партнерам курсов для </w:t>
+                              <w:t xml:space="preserve">Продажа партнерам курсов </w:t>
+                            </w:r>
+                            <w:proofErr w:type="gramStart"/>
+                            <w:r>
+                              <w:rPr>
+                                <w:lang w:val="ru-RU" w:eastAsia="ja-JP"/>
+                              </w:rPr>
+                              <w:t>для</w:t>
+                            </w:r>
+                            <w:proofErr w:type="gramEnd"/>
+                            <w:r>
+                              <w:rPr>
+                                <w:lang w:val="ru-RU" w:eastAsia="ja-JP"/>
+                              </w:rPr>
+                              <w:t xml:space="preserve"> </w:t>
                             </w:r>
                           </w:p>
                           <w:p>
@@ -13254,7 +13247,21 @@
                               <w:rPr>
                                 <w:lang w:val="ru-RU" w:eastAsia="ja-JP"/>
                               </w:rPr>
-                              <w:t>пользователей(для этого нужна</w:t>
+                              <w:t>пользователе</w:t>
+                            </w:r>
+                            <w:proofErr w:type="gramStart"/>
+                            <w:r>
+                              <w:rPr>
+                                <w:lang w:val="ru-RU" w:eastAsia="ja-JP"/>
+                              </w:rPr>
+                              <w:t>й(</w:t>
+                            </w:r>
+                            <w:proofErr w:type="gramEnd"/>
+                            <w:r>
+                              <w:rPr>
+                                <w:lang w:val="ru-RU" w:eastAsia="ja-JP"/>
+                              </w:rPr>
+                              <w:t>для этого нужна</w:t>
                             </w:r>
                           </w:p>
                           <w:p>
@@ -13330,7 +13337,21 @@
                               <w:rPr>
                                 <w:lang w:val="ru-RU" w:eastAsia="ja-JP"/>
                               </w:rPr>
-                              <w:t xml:space="preserve">привлечение внуков и детей для </w:t>
+                              <w:t xml:space="preserve">привлечение внуков и детей </w:t>
+                            </w:r>
+                            <w:proofErr w:type="gramStart"/>
+                            <w:r>
+                              <w:rPr>
+                                <w:lang w:val="ru-RU" w:eastAsia="ja-JP"/>
+                              </w:rPr>
+                              <w:t>для</w:t>
+                            </w:r>
+                            <w:proofErr w:type="gramEnd"/>
+                            <w:r>
+                              <w:rPr>
+                                <w:lang w:val="ru-RU" w:eastAsia="ja-JP"/>
+                              </w:rPr>
+                              <w:t xml:space="preserve"> </w:t>
                             </w:r>
                           </w:p>
                           <w:p>
@@ -13398,8 +13419,18 @@
                               <w:rPr>
                                 <w:lang w:val="ru-RU" w:eastAsia="ja-JP"/>
                               </w:rPr>
-                              <w:t>(нужна доп</w:t>
+                              <w:t xml:space="preserve">(нужна </w:t>
                             </w:r>
+                            <w:proofErr w:type="spellStart"/>
+                            <w:proofErr w:type="gramStart"/>
+                            <w:r>
+                              <w:rPr>
+                                <w:lang w:val="ru-RU" w:eastAsia="ja-JP"/>
+                              </w:rPr>
+                              <w:t>доп</w:t>
+                            </w:r>
+                            <w:proofErr w:type="spellEnd"/>
+                            <w:proofErr w:type="gramEnd"/>
                           </w:p>
                           <w:p>
                             <w:pPr>
@@ -13412,7 +13443,23 @@
                               <w:rPr>
                                 <w:lang w:val="ru-RU" w:eastAsia="ja-JP"/>
                               </w:rPr>
-                              <w:t>мотивация или соц реклама)</w:t>
+                              <w:t xml:space="preserve">мотивация или </w:t>
+                            </w:r>
+                            <w:proofErr w:type="spellStart"/>
+                            <w:proofErr w:type="gramStart"/>
+                            <w:r>
+                              <w:rPr>
+                                <w:lang w:val="ru-RU" w:eastAsia="ja-JP"/>
+                              </w:rPr>
+                              <w:t>соц</w:t>
+                            </w:r>
+                            <w:proofErr w:type="spellEnd"/>
+                            <w:proofErr w:type="gramEnd"/>
+                            <w:r>
+                              <w:rPr>
+                                <w:lang w:val="ru-RU" w:eastAsia="ja-JP"/>
+                              </w:rPr>
+                              <w:t xml:space="preserve"> реклама)</w:t>
                             </w:r>
                           </w:p>
                         </w:txbxContent>
@@ -13434,7 +13481,7 @@
           </mc:Choice>
           <mc:Fallback>
             <w:pict>
-              <v:shape w14:anchorId="1B5875BB" id="_x0000_s1036" type="#_x0000_t202" style="position:absolute;left:0;text-align:left;margin-left:689.25pt;margin-top:38.5pt;width:181.4pt;height:177.75pt;z-index:503316479;visibility:visible;mso-wrap-style:square;mso-width-percent:0;mso-height-percent:0;mso-wrap-distance-left:9pt;mso-wrap-distance-top:3.6pt;mso-wrap-distance-right:9pt;mso-wrap-distance-bottom:3.6pt;mso-position-horizontal:absolute;mso-position-horizontal-relative:text;mso-position-vertical:absolute;mso-position-vertical-relative:text;mso-width-percent:0;mso-height-percent:0;mso-width-relative:margin;mso-height-relative:margin;v-text-anchor:top" o:gfxdata="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">
+              <v:shape id="_x0000_s1035" type="#_x0000_t202" style="position:absolute;left:0;text-align:left;margin-left:484.05pt;margin-top:42.35pt;width:181.4pt;height:177.75pt;z-index:251662336;visibility:visible;mso-wrap-style:square;mso-width-percent:0;mso-height-percent:0;mso-wrap-distance-left:9pt;mso-wrap-distance-top:3.6pt;mso-wrap-distance-right:9pt;mso-wrap-distance-bottom:3.6pt;mso-position-horizontal:absolute;mso-position-horizontal-relative:text;mso-position-vertical:absolute;mso-position-vertical-relative:text;mso-width-percent:0;mso-height-percent:0;mso-width-relative:margin;mso-height-relative:margin;v-text-anchor:top" o:gfxdata="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">
                 <v:textbox>
                   <w:txbxContent>
                     <w:p>
@@ -13448,7 +13495,21 @@
                         <w:rPr>
                           <w:lang w:val="ru-RU" w:eastAsia="ja-JP"/>
                         </w:rPr>
-                        <w:t xml:space="preserve">Продажа партнерам курсов для </w:t>
+                        <w:t xml:space="preserve">Продажа партнерам курсов </w:t>
+                      </w:r>
+                      <w:proofErr w:type="gramStart"/>
+                      <w:r>
+                        <w:rPr>
+                          <w:lang w:val="ru-RU" w:eastAsia="ja-JP"/>
+                        </w:rPr>
+                        <w:t>для</w:t>
+                      </w:r>
+                      <w:proofErr w:type="gramEnd"/>
+                      <w:r>
+                        <w:rPr>
+                          <w:lang w:val="ru-RU" w:eastAsia="ja-JP"/>
+                        </w:rPr>
+                        <w:t xml:space="preserve"> </w:t>
                       </w:r>
                     </w:p>
                     <w:p>
@@ -13462,7 +13523,21 @@
                         <w:rPr>
                           <w:lang w:val="ru-RU" w:eastAsia="ja-JP"/>
                         </w:rPr>
-                        <w:t>пользователей(для этого нужна</w:t>
+                        <w:t>пользователе</w:t>
+                      </w:r>
+                      <w:proofErr w:type="gramStart"/>
+                      <w:r>
+                        <w:rPr>
+                          <w:lang w:val="ru-RU" w:eastAsia="ja-JP"/>
+                        </w:rPr>
+                        <w:t>й(</w:t>
+                      </w:r>
+                      <w:proofErr w:type="gramEnd"/>
+                      <w:r>
+                        <w:rPr>
+                          <w:lang w:val="ru-RU" w:eastAsia="ja-JP"/>
+                        </w:rPr>
+                        <w:t>для этого нужна</w:t>
                       </w:r>
                     </w:p>
                     <w:p>
@@ -13538,7 +13613,21 @@
                         <w:rPr>
                           <w:lang w:val="ru-RU" w:eastAsia="ja-JP"/>
                         </w:rPr>
-                        <w:t xml:space="preserve">привлечение внуков и детей для </w:t>
+                        <w:t xml:space="preserve">привлечение внуков и детей </w:t>
+                      </w:r>
+                      <w:proofErr w:type="gramStart"/>
+                      <w:r>
+                        <w:rPr>
+                          <w:lang w:val="ru-RU" w:eastAsia="ja-JP"/>
+                        </w:rPr>
+                        <w:t>для</w:t>
+                      </w:r>
+                      <w:proofErr w:type="gramEnd"/>
+                      <w:r>
+                        <w:rPr>
+                          <w:lang w:val="ru-RU" w:eastAsia="ja-JP"/>
+                        </w:rPr>
+                        <w:t xml:space="preserve"> </w:t>
                       </w:r>
                     </w:p>
                     <w:p>
@@ -13606,8 +13695,18 @@
                         <w:rPr>
                           <w:lang w:val="ru-RU" w:eastAsia="ja-JP"/>
                         </w:rPr>
-                        <w:t>(нужна доп</w:t>
+                        <w:t xml:space="preserve">(нужна </w:t>
                       </w:r>
+                      <w:proofErr w:type="spellStart"/>
+                      <w:proofErr w:type="gramStart"/>
+                      <w:r>
+                        <w:rPr>
+                          <w:lang w:val="ru-RU" w:eastAsia="ja-JP"/>
+                        </w:rPr>
+                        <w:t>доп</w:t>
+                      </w:r>
+                      <w:proofErr w:type="spellEnd"/>
+                      <w:proofErr w:type="gramEnd"/>
                     </w:p>
                     <w:p>
                       <w:pPr>
@@ -13620,7 +13719,23 @@
                         <w:rPr>
                           <w:lang w:val="ru-RU" w:eastAsia="ja-JP"/>
                         </w:rPr>
-                        <w:t>мотивация или соц реклама)</w:t>
+                        <w:t xml:space="preserve">мотивация или </w:t>
+                      </w:r>
+                      <w:proofErr w:type="spellStart"/>
+                      <w:proofErr w:type="gramStart"/>
+                      <w:r>
+                        <w:rPr>
+                          <w:lang w:val="ru-RU" w:eastAsia="ja-JP"/>
+                        </w:rPr>
+                        <w:t>соц</w:t>
+                      </w:r>
+                      <w:proofErr w:type="spellEnd"/>
+                      <w:proofErr w:type="gramEnd"/>
+                      <w:r>
+                        <w:rPr>
+                          <w:lang w:val="ru-RU" w:eastAsia="ja-JP"/>
+                        </w:rPr>
+                        <w:t xml:space="preserve"> реклама)</w:t>
                       </w:r>
                     </w:p>
                   </w:txbxContent>
@@ -13648,7 +13763,7 @@
           <w:color w:val="231F20"/>
           <w:w w:val="110"/>
           <w:sz w:val="28"/>
-          <w:lang w:val="en-AU"/>
+          <w:lang w:val="ru-RU"/>
         </w:rPr>
         <w:t xml:space="preserve"> </w:t>
       </w:r>
@@ -13658,7 +13773,7 @@
           <w:color w:val="231F20"/>
           <w:w w:val="110"/>
           <w:sz w:val="28"/>
-          <w:lang w:val="en-AU"/>
+          <w:lang w:val="ru-RU"/>
         </w:rPr>
         <w:tab/>
       </w:r>
@@ -13668,7 +13783,7 @@
           <w:color w:val="231F20"/>
           <w:w w:val="110"/>
           <w:sz w:val="28"/>
-          <w:lang w:val="en-AU"/>
+          <w:lang w:val="ru-RU"/>
         </w:rPr>
         <w:tab/>
       </w:r>
@@ -13678,7 +13793,7 @@
           <w:color w:val="231F20"/>
           <w:w w:val="110"/>
           <w:sz w:val="28"/>
-          <w:lang w:val="en-AU"/>
+          <w:lang w:val="ru-RU"/>
         </w:rPr>
         <w:tab/>
       </w:r>
@@ -13688,7 +13803,7 @@
           <w:color w:val="231F20"/>
           <w:w w:val="110"/>
           <w:sz w:val="28"/>
-          <w:lang w:val="en-AU"/>
+          <w:lang w:val="ru-RU"/>
         </w:rPr>
         <w:tab/>
       </w:r>
@@ -13698,7 +13813,7 @@
           <w:color w:val="231F20"/>
           <w:w w:val="110"/>
           <w:sz w:val="28"/>
-          <w:lang w:val="en-AU"/>
+          <w:lang w:val="ru-RU"/>
         </w:rPr>
         <w:tab/>
       </w:r>
@@ -13718,7 +13833,7 @@
           <w:color w:val="231F20"/>
           <w:w w:val="110"/>
           <w:sz w:val="28"/>
-          <w:lang w:val="en-AU"/>
+          <w:lang w:val="ru-RU"/>
         </w:rPr>
         <w:t xml:space="preserve"> </w:t>
       </w:r>
@@ -13738,7 +13853,7 @@
           <w:color w:val="231F20"/>
           <w:w w:val="110"/>
           <w:sz w:val="28"/>
-          <w:lang w:val="en-AU"/>
+          <w:lang w:val="ru-RU"/>
         </w:rPr>
         <w:tab/>
       </w:r>
@@ -13748,7 +13863,7 @@
           <w:color w:val="231F20"/>
           <w:w w:val="110"/>
           <w:sz w:val="28"/>
-          <w:lang w:val="en-AU"/>
+          <w:lang w:val="ru-RU"/>
         </w:rPr>
         <w:tab/>
       </w:r>
@@ -13758,7 +13873,7 @@
           <w:color w:val="231F20"/>
           <w:w w:val="110"/>
           <w:sz w:val="28"/>
-          <w:lang w:val="en-AU"/>
+          <w:lang w:val="ru-RU"/>
         </w:rPr>
         <w:tab/>
       </w:r>
@@ -13768,7 +13883,7 @@
           <w:color w:val="231F20"/>
           <w:w w:val="110"/>
           <w:sz w:val="28"/>
-          <w:lang w:val="en-AU"/>
+          <w:lang w:val="ru-RU"/>
         </w:rPr>
         <w:tab/>
       </w:r>
@@ -13778,7 +13893,7 @@
           <w:color w:val="231F20"/>
           <w:w w:val="110"/>
           <w:sz w:val="28"/>
-          <w:lang w:val="en-AU"/>
+          <w:lang w:val="ru-RU"/>
         </w:rPr>
         <w:tab/>
       </w:r>
@@ -13788,7 +13903,7 @@
           <w:color w:val="231F20"/>
           <w:w w:val="110"/>
           <w:sz w:val="28"/>
-          <w:lang w:val="en-AU"/>
+          <w:lang w:val="ru-RU"/>
         </w:rPr>
         <w:tab/>
       </w:r>
@@ -13798,7 +13913,7 @@
           <w:color w:val="231F20"/>
           <w:w w:val="110"/>
           <w:sz w:val="28"/>
-          <w:lang w:val="en-AU"/>
+          <w:lang w:val="ru-RU"/>
         </w:rPr>
         <w:tab/>
       </w:r>
@@ -13808,7 +13923,7 @@
           <w:color w:val="231F20"/>
           <w:w w:val="110"/>
           <w:sz w:val="28"/>
-          <w:lang w:val="en-AU"/>
+          <w:lang w:val="ru-RU"/>
         </w:rPr>
         <w:tab/>
       </w:r>
@@ -13818,7 +13933,7 @@
           <w:color w:val="231F20"/>
           <w:w w:val="110"/>
           <w:sz w:val="28"/>
-          <w:lang w:val="en-AU"/>
+          <w:lang w:val="ru-RU"/>
         </w:rPr>
         <w:tab/>
       </w:r>
@@ -13828,7 +13943,7 @@
           <w:color w:val="231F20"/>
           <w:w w:val="110"/>
           <w:sz w:val="28"/>
-          <w:lang w:val="en-AU"/>
+          <w:lang w:val="ru-RU"/>
         </w:rPr>
         <w:tab/>
       </w:r>
@@ -13838,7 +13953,7 @@
           <w:color w:val="231F20"/>
           <w:w w:val="110"/>
           <w:sz w:val="28"/>
-          <w:lang w:val="en-AU"/>
+          <w:lang w:val="ru-RU"/>
         </w:rPr>
         <w:tab/>
       </w:r>
@@ -13848,7 +13963,7 @@
           <w:color w:val="231F20"/>
           <w:w w:val="110"/>
           <w:sz w:val="28"/>
-          <w:lang w:val="en-AU"/>
+          <w:lang w:val="ru-RU"/>
         </w:rPr>
         <w:tab/>
       </w:r>
@@ -13858,7 +13973,7 @@
           <w:color w:val="231F20"/>
           <w:w w:val="110"/>
           <w:sz w:val="28"/>
-          <w:lang w:val="en-AU"/>
+          <w:lang w:val="ru-RU"/>
         </w:rPr>
         <w:tab/>
       </w:r>
@@ -13868,7 +13983,7 @@
           <w:color w:val="231F20"/>
           <w:w w:val="110"/>
           <w:sz w:val="28"/>
-          <w:lang w:val="en-AU"/>
+          <w:lang w:val="ru-RU"/>
         </w:rPr>
         <w:tab/>
       </w:r>
@@ -13878,7 +13993,7 @@
           <w:color w:val="231F20"/>
           <w:w w:val="110"/>
           <w:sz w:val="28"/>
-          <w:lang w:val="en-AU"/>
+          <w:lang w:val="ru-RU"/>
         </w:rPr>
         <w:tab/>
       </w:r>
@@ -13888,7 +14003,7 @@
           <w:color w:val="231F20"/>
           <w:w w:val="110"/>
           <w:sz w:val="28"/>
-          <w:lang w:val="en-AU"/>
+          <w:lang w:val="ru-RU"/>
         </w:rPr>
         <w:tab/>
       </w:r>
@@ -13898,7 +14013,7 @@
           <w:color w:val="231F20"/>
           <w:w w:val="110"/>
           <w:sz w:val="28"/>
-          <w:lang w:val="en-AU"/>
+          <w:lang w:val="ru-RU"/>
         </w:rPr>
         <w:tab/>
       </w:r>
@@ -13909,7 +14024,7 @@
           <w:rFonts w:ascii="Tahoma" w:eastAsia="Tahoma" w:hAnsi="Tahoma" w:cs="Tahoma"/>
           <w:sz w:val="20"/>
           <w:szCs w:val="20"/>
-          <w:lang w:val="en-AU"/>
+          <w:lang w:val="ru-RU"/>
         </w:rPr>
       </w:pPr>
     </w:p>
@@ -13923,390 +14038,6 @@
           <w:lang w:val="ru-RU"/>
         </w:rPr>
       </w:pPr>
-      <w:r>
-        <w:rPr>
-          <w:rFonts w:ascii="Tahoma" w:eastAsia="Tahoma" w:hAnsi="Tahoma" w:cs="Tahoma"/>
-          <w:b/>
-          <w:bCs/>
-          <w:noProof/>
-          <w:sz w:val="20"/>
-          <w:szCs w:val="20"/>
-        </w:rPr>
-        <mc:AlternateContent>
-          <mc:Choice Requires="wps">
-            <w:drawing>
-              <wp:anchor distT="45720" distB="45720" distL="114300" distR="114300" simplePos="0" relativeHeight="503316479" behindDoc="0" locked="0" layoutInCell="1" allowOverlap="1" wp14:anchorId="64AFE7CC" wp14:editId="4B5C7033">
-                <wp:simplePos x="0" y="0"/>
-                <wp:positionH relativeFrom="column">
-                  <wp:posOffset>7645400</wp:posOffset>
-                </wp:positionH>
-                <wp:positionV relativeFrom="paragraph">
-                  <wp:posOffset>17780</wp:posOffset>
-                </wp:positionV>
-                <wp:extent cx="5638800" cy="1809750"/>
-                <wp:effectExtent l="0" t="0" r="19050" b="19050"/>
-                <wp:wrapSquare wrapText="bothSides"/>
-                <wp:docPr id="366" name="Надпись 2"/>
-                <wp:cNvGraphicFramePr>
-                  <a:graphicFrameLocks xmlns:a="http://schemas.openxmlformats.org/drawingml/2006/main"/>
-                </wp:cNvGraphicFramePr>
-                <a:graphic xmlns:a="http://schemas.openxmlformats.org/drawingml/2006/main">
-                  <a:graphicData uri="http://schemas.microsoft.com/office/word/2010/wordprocessingShape">
-                    <wps:wsp>
-                      <wps:cNvSpPr txBox="1">
-                        <a:spLocks noChangeArrowheads="1"/>
-                      </wps:cNvSpPr>
-                      <wps:spPr bwMode="auto">
-                        <a:xfrm>
-                          <a:off x="0" y="0"/>
-                          <a:ext cx="5638800" cy="1809750"/>
-                        </a:xfrm>
-                        <a:prstGeom prst="rect">
-                          <a:avLst/>
-                        </a:prstGeom>
-                        <a:solidFill>
-                          <a:srgbClr val="FFFFFF"/>
-                        </a:solidFill>
-                        <a:ln w="9525">
-                          <a:solidFill>
-                            <a:srgbClr val="000000"/>
-                          </a:solidFill>
-                          <a:miter lim="800000"/>
-                          <a:headEnd/>
-                          <a:tailEnd/>
-                        </a:ln>
-                      </wps:spPr>
-                      <wps:txbx>
-                        <w:txbxContent>
-                          <w:p>
-                            <w:pPr>
-                              <w:ind w:left="720" w:hanging="720"/>
-                              <w:rPr>
-                                <w:lang w:val="ru-RU" w:eastAsia="ja-JP"/>
-                              </w:rPr>
-                            </w:pPr>
-                            <w:r>
-                              <w:rPr>
-                                <w:lang w:val="ru-RU" w:eastAsia="ja-JP"/>
-                              </w:rPr>
-                              <w:t>Доходы от партнёров за продажу решений</w:t>
-                            </w:r>
-                            <w:r>
-                              <w:rPr>
-                                <w:lang w:val="ru-RU" w:eastAsia="ja-JP"/>
-                              </w:rPr>
-                              <w:t xml:space="preserve">  </w:t>
-                            </w:r>
-                            <w:r>
-                              <w:rPr>
-                                <w:lang w:val="ru-RU" w:eastAsia="ja-JP"/>
-                              </w:rPr>
-                              <w:t>для целевой аудитории.</w:t>
-                            </w:r>
-                          </w:p>
-                        </w:txbxContent>
-                      </wps:txbx>
-                      <wps:bodyPr rot="0" vert="horz" wrap="square" lIns="91440" tIns="45720" rIns="91440" bIns="45720" anchor="t" anchorCtr="0">
-                        <a:noAutofit/>
-                      </wps:bodyPr>
-                    </wps:wsp>
-                  </a:graphicData>
-                </a:graphic>
-                <wp14:sizeRelH relativeFrom="margin">
-                  <wp14:pctWidth>0</wp14:pctWidth>
-                </wp14:sizeRelH>
-                <wp14:sizeRelV relativeFrom="margin">
-                  <wp14:pctHeight>0</wp14:pctHeight>
-                </wp14:sizeRelV>
-              </wp:anchor>
-            </w:drawing>
-          </mc:Choice>
-          <mc:Fallback>
-            <w:pict>
-              <v:shape w14:anchorId="64AFE7CC" id="_x0000_s1037" type="#_x0000_t202" style="position:absolute;margin-left:602pt;margin-top:1.4pt;width:444pt;height:142.5pt;z-index:503316479;visibility:visible;mso-wrap-style:square;mso-width-percent:0;mso-height-percent:0;mso-wrap-distance-left:9pt;mso-wrap-distance-top:3.6pt;mso-wrap-distance-right:9pt;mso-wrap-distance-bottom:3.6pt;mso-position-horizontal:absolute;mso-position-horizontal-relative:text;mso-position-vertical:absolute;mso-position-vertical-relative:text;mso-width-percent:0;mso-height-percent:0;mso-width-relative:margin;mso-height-relative:margin;v-text-anchor:top" o:gfxdata="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">
-                <v:textbox>
-                  <w:txbxContent>
-                    <w:p>
-                      <w:pPr>
-                        <w:ind w:left="720" w:hanging="720"/>
-                        <w:rPr>
-                          <w:lang w:val="ru-RU" w:eastAsia="ja-JP"/>
-                        </w:rPr>
-                      </w:pPr>
-                      <w:r>
-                        <w:rPr>
-                          <w:lang w:val="ru-RU" w:eastAsia="ja-JP"/>
-                        </w:rPr>
-                        <w:t>Доходы от партнёров за продажу решений</w:t>
-                      </w:r>
-                      <w:r>
-                        <w:rPr>
-                          <w:lang w:val="ru-RU" w:eastAsia="ja-JP"/>
-                        </w:rPr>
-                        <w:t xml:space="preserve">  </w:t>
-                      </w:r>
-                      <w:r>
-                        <w:rPr>
-                          <w:lang w:val="ru-RU" w:eastAsia="ja-JP"/>
-                        </w:rPr>
-                        <w:t>для целевой аудитории.</w:t>
-                      </w:r>
-                    </w:p>
-                  </w:txbxContent>
-                </v:textbox>
-                <w10:wrap type="square"/>
-              </v:shape>
-            </w:pict>
-          </mc:Fallback>
-        </mc:AlternateContent>
-      </w:r>
-      <w:r>
-        <w:rPr>
-          <w:rFonts w:ascii="Tahoma" w:eastAsia="Tahoma" w:hAnsi="Tahoma" w:cs="Tahoma"/>
-          <w:b/>
-          <w:bCs/>
-          <w:noProof/>
-          <w:sz w:val="20"/>
-          <w:szCs w:val="20"/>
-        </w:rPr>
-        <mc:AlternateContent>
-          <mc:Choice Requires="wps">
-            <w:drawing>
-              <wp:anchor distT="45720" distB="45720" distL="114300" distR="114300" simplePos="0" relativeHeight="503316479" behindDoc="0" locked="0" layoutInCell="1" allowOverlap="1" wp14:anchorId="7C80883D" wp14:editId="69F77EB9">
-                <wp:simplePos x="0" y="0"/>
-                <wp:positionH relativeFrom="column">
-                  <wp:posOffset>911225</wp:posOffset>
-                </wp:positionH>
-                <wp:positionV relativeFrom="paragraph">
-                  <wp:posOffset>17780</wp:posOffset>
-                </wp:positionV>
-                <wp:extent cx="5638800" cy="1809750"/>
-                <wp:effectExtent l="0" t="0" r="19050" b="19050"/>
-                <wp:wrapSquare wrapText="bothSides"/>
-                <wp:docPr id="365" name="Надпись 2"/>
-                <wp:cNvGraphicFramePr>
-                  <a:graphicFrameLocks xmlns:a="http://schemas.openxmlformats.org/drawingml/2006/main"/>
-                </wp:cNvGraphicFramePr>
-                <a:graphic xmlns:a="http://schemas.openxmlformats.org/drawingml/2006/main">
-                  <a:graphicData uri="http://schemas.microsoft.com/office/word/2010/wordprocessingShape">
-                    <wps:wsp>
-                      <wps:cNvSpPr txBox="1">
-                        <a:spLocks noChangeArrowheads="1"/>
-                      </wps:cNvSpPr>
-                      <wps:spPr bwMode="auto">
-                        <a:xfrm>
-                          <a:off x="0" y="0"/>
-                          <a:ext cx="5638800" cy="1809750"/>
-                        </a:xfrm>
-                        <a:prstGeom prst="rect">
-                          <a:avLst/>
-                        </a:prstGeom>
-                        <a:solidFill>
-                          <a:srgbClr val="FFFFFF"/>
-                        </a:solidFill>
-                        <a:ln w="9525">
-                          <a:solidFill>
-                            <a:srgbClr val="000000"/>
-                          </a:solidFill>
-                          <a:miter lim="800000"/>
-                          <a:headEnd/>
-                          <a:tailEnd/>
-                        </a:ln>
-                      </wps:spPr>
-                      <wps:txbx>
-                        <w:txbxContent>
-                          <w:p>
-                            <w:pPr>
-                              <w:ind w:left="720" w:hanging="720"/>
-                              <w:rPr>
-                                <w:lang w:val="ru-RU" w:eastAsia="ja-JP"/>
-                              </w:rPr>
-                            </w:pPr>
-                            <w:r>
-                              <w:rPr>
-                                <w:lang w:val="ru-RU" w:eastAsia="ja-JP"/>
-                              </w:rPr>
-                              <w:t xml:space="preserve">- </w:t>
-                            </w:r>
-                            <w:r>
-                              <w:rPr>
-                                <w:lang w:val="ru-RU" w:eastAsia="ja-JP"/>
-                              </w:rPr>
-                              <w:t>оплата труда: программисты, промоутеры;</w:t>
-                            </w:r>
-                          </w:p>
-                          <w:p>
-                            <w:pPr>
-                              <w:rPr>
-                                <w:lang w:val="ru-RU" w:eastAsia="ja-JP"/>
-                              </w:rPr>
-                            </w:pPr>
-                            <w:r>
-                              <w:rPr>
-                                <w:lang w:val="ru-RU" w:eastAsia="ja-JP"/>
-                              </w:rPr>
-                              <w:t xml:space="preserve">- </w:t>
-                            </w:r>
-                            <w:r>
-                              <w:rPr>
-                                <w:lang w:val="ru-RU" w:eastAsia="ja-JP"/>
-                              </w:rPr>
-                              <w:t>расходы на маркетинг</w:t>
-                            </w:r>
-                            <w:r>
-                              <w:rPr>
-                                <w:lang w:val="ru-RU" w:eastAsia="ja-JP"/>
-                              </w:rPr>
-                              <w:t>;</w:t>
-                            </w:r>
-                          </w:p>
-                          <w:p>
-                            <w:pPr>
-                              <w:ind w:left="720" w:hanging="720"/>
-                              <w:rPr>
-                                <w:lang w:val="ru-RU" w:eastAsia="ja-JP"/>
-                              </w:rPr>
-                            </w:pPr>
-                            <w:r>
-                              <w:rPr>
-                                <w:lang w:val="ru-RU" w:eastAsia="ja-JP"/>
-                              </w:rPr>
-                              <w:t>-</w:t>
-                            </w:r>
-                            <w:r>
-                              <w:rPr>
-                                <w:lang w:val="ru-RU" w:eastAsia="ja-JP"/>
-                              </w:rPr>
-                              <w:t>оплата хостинга</w:t>
-                            </w:r>
-                            <w:r>
-                              <w:rPr>
-                                <w:lang w:val="ru-RU" w:eastAsia="ja-JP"/>
-                              </w:rPr>
-                              <w:t>;</w:t>
-                            </w:r>
-                          </w:p>
-                          <w:p>
-                            <w:pPr>
-                              <w:ind w:left="720" w:hanging="720"/>
-                              <w:rPr>
-                                <w:lang w:val="ru-RU" w:eastAsia="ja-JP"/>
-                              </w:rPr>
-                            </w:pPr>
-                            <w:bookmarkStart w:id="0" w:name="_GoBack"/>
-                            <w:bookmarkEnd w:id="0"/>
-                          </w:p>
-                        </w:txbxContent>
-                      </wps:txbx>
-                      <wps:bodyPr rot="0" vert="horz" wrap="square" lIns="91440" tIns="45720" rIns="91440" bIns="45720" anchor="t" anchorCtr="0">
-                        <a:noAutofit/>
-                      </wps:bodyPr>
-                    </wps:wsp>
-                  </a:graphicData>
-                </a:graphic>
-                <wp14:sizeRelH relativeFrom="margin">
-                  <wp14:pctWidth>0</wp14:pctWidth>
-                </wp14:sizeRelH>
-                <wp14:sizeRelV relativeFrom="margin">
-                  <wp14:pctHeight>0</wp14:pctHeight>
-                </wp14:sizeRelV>
-              </wp:anchor>
-            </w:drawing>
-          </mc:Choice>
-          <mc:Fallback>
-            <w:pict>
-              <v:shape w14:anchorId="7C80883D" id="_x0000_s1038" type="#_x0000_t202" style="position:absolute;margin-left:71.75pt;margin-top:1.4pt;width:444pt;height:142.5pt;z-index:503316479;visibility:visible;mso-wrap-style:square;mso-width-percent:0;mso-height-percent:0;mso-wrap-distance-left:9pt;mso-wrap-distance-top:3.6pt;mso-wrap-distance-right:9pt;mso-wrap-distance-bottom:3.6pt;mso-position-horizontal:absolute;mso-position-horizontal-relative:text;mso-position-vertical:absolute;mso-position-vertical-relative:text;mso-width-percent:0;mso-height-percent:0;mso-width-relative:margin;mso-height-relative:margin;v-text-anchor:top" o:gfxdata="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">
-                <v:textbox>
-                  <w:txbxContent>
-                    <w:p>
-                      <w:pPr>
-                        <w:ind w:left="720" w:hanging="720"/>
-                        <w:rPr>
-                          <w:lang w:val="ru-RU" w:eastAsia="ja-JP"/>
-                        </w:rPr>
-                      </w:pPr>
-                      <w:r>
-                        <w:rPr>
-                          <w:lang w:val="ru-RU" w:eastAsia="ja-JP"/>
-                        </w:rPr>
-                        <w:t xml:space="preserve">- </w:t>
-                      </w:r>
-                      <w:r>
-                        <w:rPr>
-                          <w:lang w:val="ru-RU" w:eastAsia="ja-JP"/>
-                        </w:rPr>
-                        <w:t>оплата труда: программисты, промоутеры;</w:t>
-                      </w:r>
-                    </w:p>
-                    <w:p>
-                      <w:pPr>
-                        <w:rPr>
-                          <w:lang w:val="ru-RU" w:eastAsia="ja-JP"/>
-                        </w:rPr>
-                      </w:pPr>
-                      <w:r>
-                        <w:rPr>
-                          <w:lang w:val="ru-RU" w:eastAsia="ja-JP"/>
-                        </w:rPr>
-                        <w:t xml:space="preserve">- </w:t>
-                      </w:r>
-                      <w:r>
-                        <w:rPr>
-                          <w:lang w:val="ru-RU" w:eastAsia="ja-JP"/>
-                        </w:rPr>
-                        <w:t>расходы на маркетинг</w:t>
-                      </w:r>
-                      <w:r>
-                        <w:rPr>
-                          <w:lang w:val="ru-RU" w:eastAsia="ja-JP"/>
-                        </w:rPr>
-                        <w:t>;</w:t>
-                      </w:r>
-                    </w:p>
-                    <w:p>
-                      <w:pPr>
-                        <w:ind w:left="720" w:hanging="720"/>
-                        <w:rPr>
-                          <w:lang w:val="ru-RU" w:eastAsia="ja-JP"/>
-                        </w:rPr>
-                      </w:pPr>
-                      <w:r>
-                        <w:rPr>
-                          <w:lang w:val="ru-RU" w:eastAsia="ja-JP"/>
-                        </w:rPr>
-                        <w:t>-</w:t>
-                      </w:r>
-                      <w:r>
-                        <w:rPr>
-                          <w:lang w:val="ru-RU" w:eastAsia="ja-JP"/>
-                        </w:rPr>
-                        <w:t>оплата хостинга</w:t>
-                      </w:r>
-                      <w:r>
-                        <w:rPr>
-                          <w:lang w:val="ru-RU" w:eastAsia="ja-JP"/>
-                        </w:rPr>
-                        <w:t>;</w:t>
-                      </w:r>
-                    </w:p>
-                    <w:p>
-                      <w:pPr>
-                        <w:ind w:left="720" w:hanging="720"/>
-                        <w:rPr>
-                          <w:lang w:val="ru-RU" w:eastAsia="ja-JP"/>
-                        </w:rPr>
-                      </w:pPr>
-                      <w:bookmarkStart w:id="1" w:name="_GoBack"/>
-                      <w:bookmarkEnd w:id="1"/>
-                    </w:p>
-                  </w:txbxContent>
-                </v:textbox>
-                <w10:wrap type="square"/>
-              </v:shape>
-            </w:pict>
-          </mc:Fallback>
-        </mc:AlternateContent>
-      </w:r>
     </w:p>
     <w:p>
       <w:pPr>
@@ -14335,6 +14066,235 @@
           <w:lang w:val="ru-RU"/>
         </w:rPr>
       </w:pPr>
+      <w:r>
+        <w:rPr>
+          <w:rFonts w:ascii="Tahoma" w:eastAsia="Tahoma" w:hAnsi="Tahoma" w:cs="Tahoma"/>
+          <w:b/>
+          <w:bCs/>
+          <w:noProof/>
+          <w:sz w:val="20"/>
+          <w:szCs w:val="20"/>
+          <w:lang w:val="ru-RU" w:eastAsia="ja-JP"/>
+        </w:rPr>
+        <w:lastRenderedPageBreak/>
+        <mc:AlternateContent>
+          <mc:Choice Requires="wps">
+            <w:drawing>
+              <wp:anchor distT="45720" distB="45720" distL="114300" distR="114300" simplePos="0" relativeHeight="251664384" behindDoc="0" locked="0" layoutInCell="1" allowOverlap="1" wp14:anchorId="372717C4" wp14:editId="71C797B6">
+                <wp:simplePos x="0" y="0"/>
+                <wp:positionH relativeFrom="column">
+                  <wp:posOffset>476250</wp:posOffset>
+                </wp:positionH>
+                <wp:positionV relativeFrom="paragraph">
+                  <wp:posOffset>47625</wp:posOffset>
+                </wp:positionV>
+                <wp:extent cx="2466975" cy="1809750"/>
+                <wp:effectExtent l="0" t="0" r="28575" b="19050"/>
+                <wp:wrapSquare wrapText="bothSides"/>
+                <wp:docPr id="365" name="Надпись 2"/>
+                <wp:cNvGraphicFramePr>
+                  <a:graphicFrameLocks xmlns:a="http://schemas.openxmlformats.org/drawingml/2006/main"/>
+                </wp:cNvGraphicFramePr>
+                <a:graphic xmlns:a="http://schemas.openxmlformats.org/drawingml/2006/main">
+                  <a:graphicData uri="http://schemas.microsoft.com/office/word/2010/wordprocessingShape">
+                    <wps:wsp>
+                      <wps:cNvSpPr txBox="1">
+                        <a:spLocks noChangeArrowheads="1"/>
+                      </wps:cNvSpPr>
+                      <wps:spPr bwMode="auto">
+                        <a:xfrm>
+                          <a:off x="0" y="0"/>
+                          <a:ext cx="2466975" cy="1809750"/>
+                        </a:xfrm>
+                        <a:prstGeom prst="rect">
+                          <a:avLst/>
+                        </a:prstGeom>
+                        <a:solidFill>
+                          <a:srgbClr val="FFFFFF"/>
+                        </a:solidFill>
+                        <a:ln w="9525">
+                          <a:solidFill>
+                            <a:srgbClr val="000000"/>
+                          </a:solidFill>
+                          <a:miter lim="800000"/>
+                          <a:headEnd/>
+                          <a:tailEnd/>
+                        </a:ln>
+                      </wps:spPr>
+                      <wps:txbx>
+                        <w:txbxContent>
+                          <w:p>
+                            <w:pPr>
+                              <w:ind w:left="720" w:hanging="720"/>
+                              <w:rPr>
+                                <w:rFonts w:hint="eastAsia"/>
+                                <w:lang w:val="ru-RU" w:eastAsia="ja-JP"/>
+                              </w:rPr>
+                            </w:pPr>
+                            <w:r>
+                              <w:rPr>
+                                <w:lang w:val="ru-RU" w:eastAsia="ja-JP"/>
+                              </w:rPr>
+                              <w:t>- оплата труда: программисты,</w:t>
+                            </w:r>
+                          </w:p>
+                          <w:p>
+                            <w:pPr>
+                              <w:ind w:left="720" w:hanging="720"/>
+                              <w:rPr>
+                                <w:lang w:val="ru-RU" w:eastAsia="ja-JP"/>
+                              </w:rPr>
+                            </w:pPr>
+                            <w:r>
+                              <w:rPr>
+                                <w:rFonts w:hint="eastAsia"/>
+                                <w:lang w:val="ru-RU" w:eastAsia="ja-JP"/>
+                              </w:rPr>
+                              <w:t>-</w:t>
+                            </w:r>
+                            <w:r>
+                              <w:rPr>
+                                <w:lang w:val="ru-RU" w:eastAsia="ja-JP"/>
+                              </w:rPr>
+                              <w:t>промоутеры;</w:t>
+                            </w:r>
+                          </w:p>
+                          <w:p>
+                            <w:pPr>
+                              <w:rPr>
+                                <w:lang w:val="ru-RU" w:eastAsia="ja-JP"/>
+                              </w:rPr>
+                            </w:pPr>
+                            <w:r>
+                              <w:rPr>
+                                <w:lang w:val="ru-RU" w:eastAsia="ja-JP"/>
+                              </w:rPr>
+                              <w:t>- расходы на маркетинг;</w:t>
+                            </w:r>
+                          </w:p>
+                          <w:p>
+                            <w:pPr>
+                              <w:ind w:left="720" w:hanging="720"/>
+                              <w:rPr>
+                                <w:lang w:val="ru-RU" w:eastAsia="ja-JP"/>
+                              </w:rPr>
+                            </w:pPr>
+                            <w:r>
+                              <w:rPr>
+                                <w:lang w:val="ru-RU" w:eastAsia="ja-JP"/>
+                              </w:rPr>
+                              <w:t>-оплата хостинга;</w:t>
+                            </w:r>
+                          </w:p>
+                          <w:p>
+                            <w:pPr>
+                              <w:ind w:left="720" w:hanging="720"/>
+                              <w:rPr>
+                                <w:lang w:val="ru-RU" w:eastAsia="ja-JP"/>
+                              </w:rPr>
+                            </w:pPr>
+                          </w:p>
+                        </w:txbxContent>
+                      </wps:txbx>
+                      <wps:bodyPr rot="0" vert="horz" wrap="square" lIns="91440" tIns="45720" rIns="91440" bIns="45720" anchor="t" anchorCtr="0">
+                        <a:noAutofit/>
+                      </wps:bodyPr>
+                    </wps:wsp>
+                  </a:graphicData>
+                </a:graphic>
+                <wp14:sizeRelH relativeFrom="margin">
+                  <wp14:pctWidth>0</wp14:pctWidth>
+                </wp14:sizeRelH>
+                <wp14:sizeRelV relativeFrom="margin">
+                  <wp14:pctHeight>0</wp14:pctHeight>
+                </wp14:sizeRelV>
+              </wp:anchor>
+            </w:drawing>
+          </mc:Choice>
+          <mc:Fallback>
+            <w:pict>
+              <v:shape id="_x0000_s1036" type="#_x0000_t202" style="position:absolute;left:0;text-align:left;margin-left:37.5pt;margin-top:3.75pt;width:194.25pt;height:142.5pt;z-index:251664384;visibility:visible;mso-wrap-style:square;mso-width-percent:0;mso-height-percent:0;mso-wrap-distance-left:9pt;mso-wrap-distance-top:3.6pt;mso-wrap-distance-right:9pt;mso-wrap-distance-bottom:3.6pt;mso-position-horizontal:absolute;mso-position-horizontal-relative:text;mso-position-vertical:absolute;mso-position-vertical-relative:text;mso-width-percent:0;mso-height-percent:0;mso-width-relative:margin;mso-height-relative:margin;v-text-anchor:top" o:gfxdata="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">
+                <v:textbox>
+                  <w:txbxContent>
+                    <w:p>
+                      <w:pPr>
+                        <w:ind w:left="720" w:hanging="720"/>
+                        <w:rPr>
+                          <w:rFonts w:hint="eastAsia"/>
+                          <w:lang w:val="ru-RU" w:eastAsia="ja-JP"/>
+                        </w:rPr>
+                      </w:pPr>
+                      <w:r>
+                        <w:rPr>
+                          <w:lang w:val="ru-RU" w:eastAsia="ja-JP"/>
+                        </w:rPr>
+                        <w:t>- оплата труда: программисты,</w:t>
+                      </w:r>
+                    </w:p>
+                    <w:p>
+                      <w:pPr>
+                        <w:ind w:left="720" w:hanging="720"/>
+                        <w:rPr>
+                          <w:lang w:val="ru-RU" w:eastAsia="ja-JP"/>
+                        </w:rPr>
+                      </w:pPr>
+                      <w:r>
+                        <w:rPr>
+                          <w:rFonts w:hint="eastAsia"/>
+                          <w:lang w:val="ru-RU" w:eastAsia="ja-JP"/>
+                        </w:rPr>
+                        <w:t>-</w:t>
+                      </w:r>
+                      <w:r>
+                        <w:rPr>
+                          <w:lang w:val="ru-RU" w:eastAsia="ja-JP"/>
+                        </w:rPr>
+                        <w:t>промоутеры;</w:t>
+                      </w:r>
+                    </w:p>
+                    <w:p>
+                      <w:pPr>
+                        <w:rPr>
+                          <w:lang w:val="ru-RU" w:eastAsia="ja-JP"/>
+                        </w:rPr>
+                      </w:pPr>
+                      <w:r>
+                        <w:rPr>
+                          <w:lang w:val="ru-RU" w:eastAsia="ja-JP"/>
+                        </w:rPr>
+                        <w:t>- расходы на маркетинг;</w:t>
+                      </w:r>
+                    </w:p>
+                    <w:p>
+                      <w:pPr>
+                        <w:ind w:left="720" w:hanging="720"/>
+                        <w:rPr>
+                          <w:lang w:val="ru-RU" w:eastAsia="ja-JP"/>
+                        </w:rPr>
+                      </w:pPr>
+                      <w:r>
+                        <w:rPr>
+                          <w:lang w:val="ru-RU" w:eastAsia="ja-JP"/>
+                        </w:rPr>
+                        <w:t>-оплата хостинга;</w:t>
+                      </w:r>
+                    </w:p>
+                    <w:p>
+                      <w:pPr>
+                        <w:ind w:left="720" w:hanging="720"/>
+                        <w:rPr>
+                          <w:lang w:val="ru-RU" w:eastAsia="ja-JP"/>
+                        </w:rPr>
+                      </w:pPr>
+                    </w:p>
+                  </w:txbxContent>
+                </v:textbox>
+                <w10:wrap type="square"/>
+              </v:shape>
+            </w:pict>
+          </mc:Fallback>
+        </mc:AlternateContent>
+      </w:r>
       <w:r>
         <w:rPr>
           <w:w w:val="110"/>
@@ -14515,7 +14475,7 @@
           <w:rFonts w:ascii="Tahoma" w:eastAsia="Tahoma" w:hAnsi="Tahoma" w:cs="Tahoma"/>
           <w:sz w:val="28"/>
           <w:szCs w:val="28"/>
-          <w:lang w:val="en-AU"/>
+          <w:lang w:val="ru-RU"/>
         </w:rPr>
       </w:pPr>
       <w:r>
@@ -14534,7 +14494,7 @@
           <w:rFonts w:ascii="Tahoma" w:eastAsia="Tahoma" w:hAnsi="Tahoma" w:cs="Tahoma"/>
           <w:sz w:val="28"/>
           <w:szCs w:val="28"/>
-          <w:lang w:val="en-AU"/>
+          <w:lang w:val="ru-RU"/>
         </w:rPr>
         <w:t xml:space="preserve"> </w:t>
       </w:r>
@@ -14543,7 +14503,7 @@
           <w:rFonts w:ascii="Tahoma" w:eastAsia="Tahoma" w:hAnsi="Tahoma" w:cs="Tahoma"/>
           <w:sz w:val="28"/>
           <w:szCs w:val="28"/>
-          <w:lang w:val="en-AU"/>
+          <w:lang w:val="ru-RU"/>
         </w:rPr>
         <w:tab/>
       </w:r>
@@ -14552,7 +14512,7 @@
           <w:rFonts w:ascii="Tahoma" w:eastAsia="Tahoma" w:hAnsi="Tahoma" w:cs="Tahoma"/>
           <w:sz w:val="28"/>
           <w:szCs w:val="28"/>
-          <w:lang w:val="en-AU"/>
+          <w:lang w:val="ru-RU"/>
         </w:rPr>
         <w:tab/>
       </w:r>
@@ -14561,7 +14521,7 @@
           <w:rFonts w:ascii="Tahoma" w:eastAsia="Tahoma" w:hAnsi="Tahoma" w:cs="Tahoma"/>
           <w:sz w:val="28"/>
           <w:szCs w:val="28"/>
-          <w:lang w:val="en-AU"/>
+          <w:lang w:val="ru-RU"/>
         </w:rPr>
         <w:tab/>
       </w:r>
@@ -14570,7 +14530,7 @@
           <w:rFonts w:ascii="Tahoma" w:eastAsia="Tahoma" w:hAnsi="Tahoma" w:cs="Tahoma"/>
           <w:sz w:val="28"/>
           <w:szCs w:val="28"/>
-          <w:lang w:val="en-AU"/>
+          <w:lang w:val="ru-RU"/>
         </w:rPr>
         <w:tab/>
       </w:r>
@@ -14579,7 +14539,7 @@
           <w:rFonts w:ascii="Tahoma" w:eastAsia="Tahoma" w:hAnsi="Tahoma" w:cs="Tahoma"/>
           <w:sz w:val="28"/>
           <w:szCs w:val="28"/>
-          <w:lang w:val="en-AU"/>
+          <w:lang w:val="ru-RU"/>
         </w:rPr>
         <w:tab/>
       </w:r>
@@ -14588,7 +14548,7 @@
           <w:rFonts w:ascii="Tahoma" w:eastAsia="Tahoma" w:hAnsi="Tahoma" w:cs="Tahoma"/>
           <w:sz w:val="28"/>
           <w:szCs w:val="28"/>
-          <w:lang w:val="en-AU"/>
+          <w:lang w:val="ru-RU"/>
         </w:rPr>
         <w:tab/>
       </w:r>
@@ -14597,7 +14557,7 @@
           <w:rFonts w:ascii="Tahoma" w:eastAsia="Tahoma" w:hAnsi="Tahoma" w:cs="Tahoma"/>
           <w:sz w:val="28"/>
           <w:szCs w:val="28"/>
-          <w:lang w:val="en-AU"/>
+          <w:lang w:val="ru-RU"/>
         </w:rPr>
         <w:tab/>
       </w:r>
@@ -14606,7 +14566,7 @@
           <w:rFonts w:ascii="Tahoma" w:eastAsia="Tahoma" w:hAnsi="Tahoma" w:cs="Tahoma"/>
           <w:sz w:val="28"/>
           <w:szCs w:val="28"/>
-          <w:lang w:val="en-AU"/>
+          <w:lang w:val="ru-RU"/>
         </w:rPr>
         <w:tab/>
       </w:r>
@@ -14615,7 +14575,7 @@
           <w:rFonts w:ascii="Tahoma" w:eastAsia="Tahoma" w:hAnsi="Tahoma" w:cs="Tahoma"/>
           <w:sz w:val="28"/>
           <w:szCs w:val="28"/>
-          <w:lang w:val="en-AU"/>
+          <w:lang w:val="ru-RU"/>
         </w:rPr>
         <w:tab/>
       </w:r>
@@ -14624,7 +14584,7 @@
           <w:rFonts w:ascii="Tahoma" w:eastAsia="Tahoma" w:hAnsi="Tahoma" w:cs="Tahoma"/>
           <w:sz w:val="28"/>
           <w:szCs w:val="28"/>
-          <w:lang w:val="en-AU"/>
+          <w:lang w:val="ru-RU"/>
         </w:rPr>
         <w:tab/>
       </w:r>
@@ -14633,7 +14593,7 @@
           <w:rFonts w:ascii="Tahoma" w:eastAsia="Tahoma" w:hAnsi="Tahoma" w:cs="Tahoma"/>
           <w:sz w:val="28"/>
           <w:szCs w:val="28"/>
-          <w:lang w:val="en-AU"/>
+          <w:lang w:val="ru-RU"/>
         </w:rPr>
         <w:tab/>
       </w:r>
@@ -14642,7 +14602,7 @@
           <w:rFonts w:ascii="Tahoma" w:eastAsia="Tahoma" w:hAnsi="Tahoma" w:cs="Tahoma"/>
           <w:sz w:val="28"/>
           <w:szCs w:val="28"/>
-          <w:lang w:val="en-AU"/>
+          <w:lang w:val="ru-RU"/>
         </w:rPr>
         <w:tab/>
       </w:r>
@@ -14651,7 +14611,7 @@
           <w:rFonts w:ascii="Tahoma" w:eastAsia="Tahoma" w:hAnsi="Tahoma" w:cs="Tahoma"/>
           <w:sz w:val="28"/>
           <w:szCs w:val="28"/>
-          <w:lang w:val="en-AU"/>
+          <w:lang w:val="ru-RU"/>
         </w:rPr>
         <w:tab/>
       </w:r>
@@ -14660,7 +14620,7 @@
           <w:rFonts w:ascii="Tahoma" w:eastAsia="Tahoma" w:hAnsi="Tahoma" w:cs="Tahoma"/>
           <w:sz w:val="28"/>
           <w:szCs w:val="28"/>
-          <w:lang w:val="en-AU"/>
+          <w:lang w:val="ru-RU"/>
         </w:rPr>
         <w:tab/>
       </w:r>
@@ -14682,7 +14642,381 @@
           <w:rFonts w:ascii="Tahoma" w:eastAsia="Tahoma" w:hAnsi="Tahoma" w:cs="Tahoma"/>
           <w:sz w:val="20"/>
           <w:szCs w:val="20"/>
-          <w:lang w:val="en-AU"/>
+          <w:lang w:val="ru-RU"/>
+        </w:rPr>
+      </w:pPr>
+      <w:r>
+        <w:rPr>
+          <w:rFonts w:ascii="Tahoma" w:eastAsia="Tahoma" w:hAnsi="Tahoma" w:cs="Tahoma"/>
+          <w:b/>
+          <w:bCs/>
+          <w:noProof/>
+          <w:sz w:val="20"/>
+          <w:szCs w:val="20"/>
+          <w:lang w:val="ru-RU" w:eastAsia="ja-JP"/>
+        </w:rPr>
+        <mc:AlternateContent>
+          <mc:Choice Requires="wps">
+            <w:drawing>
+              <wp:anchor distT="45720" distB="45720" distL="114300" distR="114300" simplePos="0" relativeHeight="251663360" behindDoc="0" locked="0" layoutInCell="1" allowOverlap="1" wp14:anchorId="5BEE83EB" wp14:editId="6847B924">
+                <wp:simplePos x="0" y="0"/>
+                <wp:positionH relativeFrom="column">
+                  <wp:posOffset>7588250</wp:posOffset>
+                </wp:positionH>
+                <wp:positionV relativeFrom="paragraph">
+                  <wp:posOffset>151130</wp:posOffset>
+                </wp:positionV>
+                <wp:extent cx="5638800" cy="942975"/>
+                <wp:effectExtent l="0" t="0" r="19050" b="28575"/>
+                <wp:wrapSquare wrapText="bothSides"/>
+                <wp:docPr id="366" name="Надпись 2"/>
+                <wp:cNvGraphicFramePr>
+                  <a:graphicFrameLocks xmlns:a="http://schemas.openxmlformats.org/drawingml/2006/main"/>
+                </wp:cNvGraphicFramePr>
+                <a:graphic xmlns:a="http://schemas.openxmlformats.org/drawingml/2006/main">
+                  <a:graphicData uri="http://schemas.microsoft.com/office/word/2010/wordprocessingShape">
+                    <wps:wsp>
+                      <wps:cNvSpPr txBox="1">
+                        <a:spLocks noChangeArrowheads="1"/>
+                      </wps:cNvSpPr>
+                      <wps:spPr bwMode="auto">
+                        <a:xfrm>
+                          <a:off x="0" y="0"/>
+                          <a:ext cx="5638800" cy="942975"/>
+                        </a:xfrm>
+                        <a:prstGeom prst="rect">
+                          <a:avLst/>
+                        </a:prstGeom>
+                        <a:solidFill>
+                          <a:srgbClr val="FFFFFF"/>
+                        </a:solidFill>
+                        <a:ln w="9525">
+                          <a:solidFill>
+                            <a:srgbClr val="000000"/>
+                          </a:solidFill>
+                          <a:miter lim="800000"/>
+                          <a:headEnd/>
+                          <a:tailEnd/>
+                        </a:ln>
+                      </wps:spPr>
+                      <wps:txbx>
+                        <w:txbxContent>
+                          <w:p>
+                            <w:pPr>
+                              <w:ind w:left="720" w:hanging="720"/>
+                              <w:rPr>
+                                <w:lang w:val="ru-RU" w:eastAsia="ja-JP"/>
+                              </w:rPr>
+                            </w:pPr>
+                            <w:r>
+                              <w:rPr>
+                                <w:lang w:val="ru-RU" w:eastAsia="ja-JP"/>
+                              </w:rPr>
+                              <w:t>Доходы от партнёров за продажу решений  для целевой аудитории.</w:t>
+                            </w:r>
+                          </w:p>
+                        </w:txbxContent>
+                      </wps:txbx>
+                      <wps:bodyPr rot="0" vert="horz" wrap="square" lIns="91440" tIns="45720" rIns="91440" bIns="45720" anchor="t" anchorCtr="0">
+                        <a:noAutofit/>
+                      </wps:bodyPr>
+                    </wps:wsp>
+                  </a:graphicData>
+                </a:graphic>
+                <wp14:sizeRelH relativeFrom="margin">
+                  <wp14:pctWidth>0</wp14:pctWidth>
+                </wp14:sizeRelH>
+                <wp14:sizeRelV relativeFrom="margin">
+                  <wp14:pctHeight>0</wp14:pctHeight>
+                </wp14:sizeRelV>
+              </wp:anchor>
+            </w:drawing>
+          </mc:Choice>
+          <mc:Fallback>
+            <w:pict>
+              <v:shape id="_x0000_s1037" type="#_x0000_t202" style="position:absolute;margin-left:597.5pt;margin-top:11.9pt;width:444pt;height:74.25pt;z-index:251663360;visibility:visible;mso-wrap-style:square;mso-width-percent:0;mso-height-percent:0;mso-wrap-distance-left:9pt;mso-wrap-distance-top:3.6pt;mso-wrap-distance-right:9pt;mso-wrap-distance-bottom:3.6pt;mso-position-horizontal:absolute;mso-position-horizontal-relative:text;mso-position-vertical:absolute;mso-position-vertical-relative:text;mso-width-percent:0;mso-height-percent:0;mso-width-relative:margin;mso-height-relative:margin;v-text-anchor:top" o:gfxdata="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">
+                <v:textbox>
+                  <w:txbxContent>
+                    <w:p>
+                      <w:pPr>
+                        <w:ind w:left="720" w:hanging="720"/>
+                        <w:rPr>
+                          <w:lang w:val="ru-RU" w:eastAsia="ja-JP"/>
+                        </w:rPr>
+                      </w:pPr>
+                      <w:r>
+                        <w:rPr>
+                          <w:lang w:val="ru-RU" w:eastAsia="ja-JP"/>
+                        </w:rPr>
+                        <w:t>Доходы от партнёров за продажу решений  для целевой аудитории.</w:t>
+                      </w:r>
+                    </w:p>
+                  </w:txbxContent>
+                </v:textbox>
+                <w10:wrap type="square"/>
+              </v:shape>
+            </w:pict>
+          </mc:Fallback>
+        </mc:AlternateContent>
+      </w:r>
+      <w:r>
+        <w:rPr>
+          <w:rFonts w:ascii="Tahoma" w:eastAsia="Tahoma" w:hAnsi="Tahoma" w:cs="Tahoma"/>
+          <w:b/>
+          <w:bCs/>
+          <w:noProof/>
+          <w:sz w:val="20"/>
+          <w:szCs w:val="20"/>
+          <w:lang w:val="ru-RU" w:eastAsia="ja-JP"/>
+        </w:rPr>
+        <mc:AlternateContent>
+          <mc:Choice Requires="wps">
+            <w:drawing>
+              <wp:anchor distT="45720" distB="45720" distL="114300" distR="114300" simplePos="0" relativeHeight="251661312" behindDoc="0" locked="0" layoutInCell="1" allowOverlap="1" wp14:anchorId="0D294A47" wp14:editId="04134590">
+                <wp:simplePos x="0" y="0"/>
+                <wp:positionH relativeFrom="column">
+                  <wp:posOffset>1768475</wp:posOffset>
+                </wp:positionH>
+                <wp:positionV relativeFrom="paragraph">
+                  <wp:posOffset>65405</wp:posOffset>
+                </wp:positionV>
+                <wp:extent cx="2303780" cy="1085850"/>
+                <wp:effectExtent l="0" t="0" r="20320" b="19050"/>
+                <wp:wrapSquare wrapText="bothSides"/>
+                <wp:docPr id="363" name="Надпись 2"/>
+                <wp:cNvGraphicFramePr>
+                  <a:graphicFrameLocks xmlns:a="http://schemas.openxmlformats.org/drawingml/2006/main"/>
+                </wp:cNvGraphicFramePr>
+                <a:graphic xmlns:a="http://schemas.openxmlformats.org/drawingml/2006/main">
+                  <a:graphicData uri="http://schemas.microsoft.com/office/word/2010/wordprocessingShape">
+                    <wps:wsp>
+                      <wps:cNvSpPr txBox="1">
+                        <a:spLocks noChangeArrowheads="1"/>
+                      </wps:cNvSpPr>
+                      <wps:spPr bwMode="auto">
+                        <a:xfrm>
+                          <a:off x="0" y="0"/>
+                          <a:ext cx="2303780" cy="1085850"/>
+                        </a:xfrm>
+                        <a:prstGeom prst="rect">
+                          <a:avLst/>
+                        </a:prstGeom>
+                        <a:solidFill>
+                          <a:srgbClr val="FFFFFF"/>
+                        </a:solidFill>
+                        <a:ln w="9525">
+                          <a:solidFill>
+                            <a:srgbClr val="000000"/>
+                          </a:solidFill>
+                          <a:miter lim="800000"/>
+                          <a:headEnd/>
+                          <a:tailEnd/>
+                        </a:ln>
+                      </wps:spPr>
+                      <wps:txbx>
+                        <w:txbxContent>
+                          <w:p>
+                            <w:pPr>
+                              <w:ind w:left="720" w:hanging="720"/>
+                              <w:rPr>
+                                <w:lang w:val="ru-RU" w:eastAsia="ja-JP"/>
+                              </w:rPr>
+                            </w:pPr>
+                            <w:r>
+                              <w:rPr>
+                                <w:lang w:val="ru-RU" w:eastAsia="ja-JP"/>
+                              </w:rPr>
+                              <w:t>-технические ресурсы  (ПК);</w:t>
+                            </w:r>
+                          </w:p>
+                          <w:p>
+                            <w:pPr>
+                              <w:ind w:left="720" w:hanging="720"/>
+                              <w:rPr>
+                                <w:lang w:val="ru-RU" w:eastAsia="ja-JP"/>
+                              </w:rPr>
+                            </w:pPr>
+                            <w:proofErr w:type="gramStart"/>
+                            <w:r>
+                              <w:rPr>
+                                <w:lang w:val="ru-RU" w:eastAsia="ja-JP"/>
+                              </w:rPr>
+                              <w:t xml:space="preserve">- финансовые ресурсы (деньги на </w:t>
+                            </w:r>
+                            <w:proofErr w:type="gramEnd"/>
+                          </w:p>
+                          <w:p>
+                            <w:pPr>
+                              <w:ind w:left="720" w:hanging="720"/>
+                              <w:rPr>
+                                <w:lang w:val="ru-RU" w:eastAsia="ja-JP"/>
+                              </w:rPr>
+                            </w:pPr>
+                            <w:r>
+                              <w:rPr>
+                                <w:lang w:val="ru-RU" w:eastAsia="ja-JP"/>
+                              </w:rPr>
+                              <w:t>хос</w:t>
+                            </w:r>
+                            <w:bookmarkStart w:id="0" w:name="_GoBack"/>
+                            <w:bookmarkEnd w:id="0"/>
+                            <w:r>
+                              <w:rPr>
+                                <w:lang w:val="ru-RU" w:eastAsia="ja-JP"/>
+                              </w:rPr>
+                              <w:t>тинг);</w:t>
+                            </w:r>
+                          </w:p>
+                          <w:p>
+                            <w:pPr>
+                              <w:ind w:left="720" w:hanging="720"/>
+                              <w:rPr>
+                                <w:lang w:val="ru-RU" w:eastAsia="ja-JP"/>
+                              </w:rPr>
+                            </w:pPr>
+                            <w:proofErr w:type="gramStart"/>
+                            <w:r>
+                              <w:rPr>
+                                <w:lang w:val="ru-RU" w:eastAsia="ja-JP"/>
+                              </w:rPr>
+                              <w:t xml:space="preserve">- человеческие ресурсы (команда </w:t>
+                            </w:r>
+                            <w:proofErr w:type="gramEnd"/>
+                          </w:p>
+                          <w:p>
+                            <w:pPr>
+                              <w:ind w:left="720" w:hanging="720"/>
+                              <w:rPr>
+                                <w:lang w:val="ru-RU" w:eastAsia="ja-JP"/>
+                              </w:rPr>
+                            </w:pPr>
+                            <w:r>
+                              <w:rPr>
+                                <w:lang w:val="ru-RU" w:eastAsia="ja-JP"/>
+                              </w:rPr>
+                              <w:t>разработчиков);</w:t>
+                            </w:r>
+                          </w:p>
+                        </w:txbxContent>
+                      </wps:txbx>
+                      <wps:bodyPr rot="0" vert="horz" wrap="square" lIns="91440" tIns="45720" rIns="91440" bIns="45720" anchor="t" anchorCtr="0">
+                        <a:noAutofit/>
+                      </wps:bodyPr>
+                    </wps:wsp>
+                  </a:graphicData>
+                </a:graphic>
+                <wp14:sizeRelH relativeFrom="margin">
+                  <wp14:pctWidth>0</wp14:pctWidth>
+                </wp14:sizeRelH>
+                <wp14:sizeRelV relativeFrom="margin">
+                  <wp14:pctHeight>0</wp14:pctHeight>
+                </wp14:sizeRelV>
+              </wp:anchor>
+            </w:drawing>
+          </mc:Choice>
+          <mc:Fallback>
+            <w:pict>
+              <v:shape id="_x0000_s1038" type="#_x0000_t202" style="position:absolute;margin-left:139.25pt;margin-top:5.15pt;width:181.4pt;height:85.5pt;z-index:251661312;visibility:visible;mso-wrap-style:square;mso-width-percent:0;mso-height-percent:0;mso-wrap-distance-left:9pt;mso-wrap-distance-top:3.6pt;mso-wrap-distance-right:9pt;mso-wrap-distance-bottom:3.6pt;mso-position-horizontal:absolute;mso-position-horizontal-relative:text;mso-position-vertical:absolute;mso-position-vertical-relative:text;mso-width-percent:0;mso-height-percent:0;mso-width-relative:margin;mso-height-relative:margin;v-text-anchor:top" o:gfxdata="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">
+                <v:textbox>
+                  <w:txbxContent>
+                    <w:p>
+                      <w:pPr>
+                        <w:ind w:left="720" w:hanging="720"/>
+                        <w:rPr>
+                          <w:lang w:val="ru-RU" w:eastAsia="ja-JP"/>
+                        </w:rPr>
+                      </w:pPr>
+                      <w:r>
+                        <w:rPr>
+                          <w:lang w:val="ru-RU" w:eastAsia="ja-JP"/>
+                        </w:rPr>
+                        <w:t>-технические ресурсы  (ПК);</w:t>
+                      </w:r>
+                    </w:p>
+                    <w:p>
+                      <w:pPr>
+                        <w:ind w:left="720" w:hanging="720"/>
+                        <w:rPr>
+                          <w:lang w:val="ru-RU" w:eastAsia="ja-JP"/>
+                        </w:rPr>
+                      </w:pPr>
+                      <w:proofErr w:type="gramStart"/>
+                      <w:r>
+                        <w:rPr>
+                          <w:lang w:val="ru-RU" w:eastAsia="ja-JP"/>
+                        </w:rPr>
+                        <w:t xml:space="preserve">- финансовые ресурсы (деньги на </w:t>
+                      </w:r>
+                      <w:proofErr w:type="gramEnd"/>
+                    </w:p>
+                    <w:p>
+                      <w:pPr>
+                        <w:ind w:left="720" w:hanging="720"/>
+                        <w:rPr>
+                          <w:lang w:val="ru-RU" w:eastAsia="ja-JP"/>
+                        </w:rPr>
+                      </w:pPr>
+                      <w:r>
+                        <w:rPr>
+                          <w:lang w:val="ru-RU" w:eastAsia="ja-JP"/>
+                        </w:rPr>
+                        <w:t>хос</w:t>
+                      </w:r>
+                      <w:bookmarkStart w:id="1" w:name="_GoBack"/>
+                      <w:bookmarkEnd w:id="1"/>
+                      <w:r>
+                        <w:rPr>
+                          <w:lang w:val="ru-RU" w:eastAsia="ja-JP"/>
+                        </w:rPr>
+                        <w:t>тинг);</w:t>
+                      </w:r>
+                    </w:p>
+                    <w:p>
+                      <w:pPr>
+                        <w:ind w:left="720" w:hanging="720"/>
+                        <w:rPr>
+                          <w:lang w:val="ru-RU" w:eastAsia="ja-JP"/>
+                        </w:rPr>
+                      </w:pPr>
+                      <w:proofErr w:type="gramStart"/>
+                      <w:r>
+                        <w:rPr>
+                          <w:lang w:val="ru-RU" w:eastAsia="ja-JP"/>
+                        </w:rPr>
+                        <w:t xml:space="preserve">- человеческие ресурсы (команда </w:t>
+                      </w:r>
+                      <w:proofErr w:type="gramEnd"/>
+                    </w:p>
+                    <w:p>
+                      <w:pPr>
+                        <w:ind w:left="720" w:hanging="720"/>
+                        <w:rPr>
+                          <w:lang w:val="ru-RU" w:eastAsia="ja-JP"/>
+                        </w:rPr>
+                      </w:pPr>
+                      <w:r>
+                        <w:rPr>
+                          <w:lang w:val="ru-RU" w:eastAsia="ja-JP"/>
+                        </w:rPr>
+                        <w:t>разработчиков);</w:t>
+                      </w:r>
+                    </w:p>
+                  </w:txbxContent>
+                </v:textbox>
+                <w10:wrap type="square"/>
+              </v:shape>
+            </w:pict>
+          </mc:Fallback>
+        </mc:AlternateContent>
+      </w:r>
+    </w:p>
+    <w:p>
+      <w:pPr>
+        <w:rPr>
+          <w:rFonts w:ascii="Tahoma" w:eastAsia="Tahoma" w:hAnsi="Tahoma" w:cs="Tahoma"/>
+          <w:sz w:val="20"/>
+          <w:szCs w:val="20"/>
+          <w:lang w:val="ru-RU"/>
         </w:rPr>
       </w:pPr>
     </w:p>
@@ -14692,17 +15026,7 @@
           <w:rFonts w:ascii="Tahoma" w:eastAsia="Tahoma" w:hAnsi="Tahoma" w:cs="Tahoma"/>
           <w:sz w:val="20"/>
           <w:szCs w:val="20"/>
-          <w:lang w:val="en-AU"/>
-        </w:rPr>
-      </w:pPr>
-    </w:p>
-    <w:p>
-      <w:pPr>
-        <w:rPr>
-          <w:rFonts w:ascii="Tahoma" w:eastAsia="Tahoma" w:hAnsi="Tahoma" w:cs="Tahoma"/>
-          <w:sz w:val="20"/>
-          <w:szCs w:val="20"/>
-          <w:lang w:val="en-AU"/>
+          <w:lang w:val="ru-RU"/>
         </w:rPr>
       </w:pPr>
     </w:p>
@@ -14713,7 +15037,7 @@
           <w:rFonts w:ascii="Tahoma" w:eastAsia="Tahoma" w:hAnsi="Tahoma" w:cs="Tahoma"/>
           <w:sz w:val="26"/>
           <w:szCs w:val="26"/>
-          <w:lang w:val="en-AU"/>
+          <w:lang w:val="ru-RU"/>
         </w:rPr>
       </w:pPr>
     </w:p>
@@ -14723,7 +15047,7 @@
           <w:rFonts w:ascii="Tahoma" w:eastAsia="Tahoma" w:hAnsi="Tahoma" w:cs="Tahoma"/>
           <w:sz w:val="26"/>
           <w:szCs w:val="26"/>
-          <w:lang w:val="en-AU"/>
+          <w:lang w:val="ru-RU"/>
         </w:rPr>
         <w:sectPr>
           <w:type w:val="continuous"/>
@@ -14741,13 +15065,15 @@
           <w:rFonts w:ascii="Tahoma" w:eastAsia="Tahoma" w:hAnsi="Tahoma" w:cs="Tahoma"/>
           <w:sz w:val="28"/>
           <w:szCs w:val="28"/>
-          <w:lang w:val="en-AU"/>
+          <w:lang w:val="ru-RU"/>
         </w:rPr>
       </w:pPr>
       <w:r>
         <w:rPr>
           <w:w w:val="110"/>
+          <w:lang w:val="ru-RU"/>
         </w:rPr>
+        <w:lastRenderedPageBreak/>
         <w:br w:type="column"/>
       </w:r>
     </w:p>
@@ -14757,6 +15083,7 @@
           <w:rFonts w:ascii="Tahoma" w:eastAsia="Tahoma" w:hAnsi="Tahoma" w:cs="Tahoma"/>
           <w:sz w:val="28"/>
           <w:szCs w:val="28"/>
+          <w:lang w:val="ru-RU"/>
         </w:rPr>
         <w:sectPr>
           <w:type w:val="continuous"/>
@@ -14775,6 +15102,7 @@
           <w:rFonts w:ascii="Tahoma" w:eastAsia="Tahoma" w:hAnsi="Tahoma" w:cs="Tahoma"/>
           <w:sz w:val="20"/>
           <w:szCs w:val="20"/>
+          <w:lang w:val="ru-RU"/>
         </w:rPr>
       </w:pPr>
     </w:p>
@@ -14784,6 +15112,7 @@
           <w:rFonts w:ascii="Tahoma" w:eastAsia="Tahoma" w:hAnsi="Tahoma" w:cs="Tahoma"/>
           <w:sz w:val="20"/>
           <w:szCs w:val="20"/>
+          <w:lang w:val="ru-RU"/>
         </w:rPr>
       </w:pPr>
     </w:p>
@@ -14793,6 +15122,7 @@
           <w:rFonts w:ascii="Tahoma" w:eastAsia="Tahoma" w:hAnsi="Tahoma" w:cs="Tahoma"/>
           <w:sz w:val="20"/>
           <w:szCs w:val="20"/>
+          <w:lang w:val="ru-RU"/>
         </w:rPr>
       </w:pPr>
     </w:p>
@@ -14802,6 +15132,7 @@
           <w:rFonts w:ascii="Tahoma" w:eastAsia="Tahoma" w:hAnsi="Tahoma" w:cs="Tahoma"/>
           <w:sz w:val="20"/>
           <w:szCs w:val="20"/>
+          <w:lang w:val="ru-RU"/>
         </w:rPr>
       </w:pPr>
     </w:p>
@@ -14811,6 +15142,7 @@
           <w:rFonts w:ascii="Tahoma" w:eastAsia="Tahoma" w:hAnsi="Tahoma" w:cs="Tahoma"/>
           <w:sz w:val="20"/>
           <w:szCs w:val="20"/>
+          <w:lang w:val="ru-RU"/>
         </w:rPr>
       </w:pPr>
     </w:p>
@@ -14820,6 +15152,7 @@
           <w:rFonts w:ascii="Tahoma" w:eastAsia="Tahoma" w:hAnsi="Tahoma" w:cs="Tahoma"/>
           <w:sz w:val="20"/>
           <w:szCs w:val="20"/>
+          <w:lang w:val="ru-RU"/>
         </w:rPr>
       </w:pPr>
     </w:p>
@@ -14829,6 +15162,7 @@
           <w:rFonts w:ascii="Tahoma" w:eastAsia="Tahoma" w:hAnsi="Tahoma" w:cs="Tahoma"/>
           <w:sz w:val="20"/>
           <w:szCs w:val="20"/>
+          <w:lang w:val="ru-RU"/>
         </w:rPr>
       </w:pPr>
     </w:p>
@@ -14838,6 +15172,7 @@
           <w:rFonts w:ascii="Tahoma" w:eastAsia="Tahoma" w:hAnsi="Tahoma" w:cs="Tahoma"/>
           <w:sz w:val="20"/>
           <w:szCs w:val="20"/>
+          <w:lang w:val="ru-RU"/>
         </w:rPr>
       </w:pPr>
     </w:p>
@@ -14847,6 +15182,7 @@
           <w:rFonts w:ascii="Tahoma" w:eastAsia="Tahoma" w:hAnsi="Tahoma" w:cs="Tahoma"/>
           <w:sz w:val="20"/>
           <w:szCs w:val="20"/>
+          <w:lang w:val="ru-RU"/>
         </w:rPr>
       </w:pPr>
     </w:p>
@@ -14856,6 +15192,7 @@
           <w:rFonts w:ascii="Tahoma" w:eastAsia="Tahoma" w:hAnsi="Tahoma" w:cs="Tahoma"/>
           <w:sz w:val="20"/>
           <w:szCs w:val="20"/>
+          <w:lang w:val="ru-RU"/>
         </w:rPr>
       </w:pPr>
     </w:p>
@@ -14865,6 +15202,7 @@
           <w:rFonts w:ascii="Tahoma" w:eastAsia="Tahoma" w:hAnsi="Tahoma" w:cs="Tahoma"/>
           <w:sz w:val="20"/>
           <w:szCs w:val="20"/>
+          <w:lang w:val="ru-RU"/>
         </w:rPr>
         <w:sectPr>
           <w:type w:val="continuous"/>
@@ -14880,6 +15218,7 @@
           <w:rFonts w:ascii="Tahoma" w:eastAsia="Tahoma" w:hAnsi="Tahoma" w:cs="Tahoma"/>
           <w:sz w:val="10"/>
           <w:szCs w:val="10"/>
+          <w:lang w:val="ru-RU"/>
         </w:rPr>
       </w:pPr>
     </w:p>
@@ -14897,7 +15236,7 @@
 </file>
 
 <file path=word/styles.xml><?xml version="1.0" encoding="utf-8"?>
-<w:styles xmlns:mc="http://schemas.openxmlformats.org/markup-compatibility/2006" xmlns:r="http://schemas.openxmlformats.org/officeDocument/2006/relationships" xmlns:w="http://schemas.openxmlformats.org/wordprocessingml/2006/main" xmlns:w14="http://schemas.microsoft.com/office/word/2010/wordml" xmlns:w15="http://schemas.microsoft.com/office/word/2012/wordml" mc:Ignorable="w14 w15">
+<w:styles xmlns:mc="http://schemas.openxmlformats.org/markup-compatibility/2006" xmlns:r="http://schemas.openxmlformats.org/officeDocument/2006/relationships" xmlns:w="http://schemas.openxmlformats.org/wordprocessingml/2006/main" xmlns:w14="http://schemas.microsoft.com/office/word/2010/wordml" mc:Ignorable="w14">
   <w:docDefaults>
     <w:rPrDefault>
       <w:rPr>
@@ -14913,378 +15252,393 @@
       </w:pPr>
     </w:pPrDefault>
   </w:docDefaults>
-  <w:latentStyles w:defLockedState="0" w:defUIPriority="99" w:defSemiHidden="0" w:defUnhideWhenUsed="0" w:defQFormat="0" w:count="371">
-    <w:lsdException w:name="Normal" w:uiPriority="0" w:qFormat="1"/>
-    <w:lsdException w:name="heading 1" w:uiPriority="9" w:qFormat="1"/>
-    <w:lsdException w:name="heading 2" w:semiHidden="1" w:uiPriority="9" w:unhideWhenUsed="1" w:qFormat="1"/>
-    <w:lsdException w:name="heading 3" w:semiHidden="1" w:uiPriority="9" w:unhideWhenUsed="1" w:qFormat="1"/>
-    <w:lsdException w:name="heading 4" w:semiHidden="1" w:uiPriority="9" w:unhideWhenUsed="1" w:qFormat="1"/>
-    <w:lsdException w:name="heading 5" w:semiHidden="1" w:uiPriority="9" w:unhideWhenUsed="1" w:qFormat="1"/>
-    <w:lsdException w:name="heading 6" w:semiHidden="1" w:uiPriority="9" w:unhideWhenUsed="1" w:qFormat="1"/>
-    <w:lsdException w:name="heading 7" w:semiHidden="1" w:uiPriority="9" w:unhideWhenUsed="1" w:qFormat="1"/>
-    <w:lsdException w:name="heading 8" w:semiHidden="1" w:uiPriority="9" w:unhideWhenUsed="1" w:qFormat="1"/>
-    <w:lsdException w:name="heading 9" w:semiHidden="1" w:uiPriority="9" w:unhideWhenUsed="1" w:qFormat="1"/>
-    <w:lsdException w:name="index 1" w:semiHidden="1" w:unhideWhenUsed="1"/>
-    <w:lsdException w:name="index 2" w:semiHidden="1" w:unhideWhenUsed="1"/>
-    <w:lsdException w:name="index 3" w:semiHidden="1" w:unhideWhenUsed="1"/>
-    <w:lsdException w:name="index 4" w:semiHidden="1" w:unhideWhenUsed="1"/>
-    <w:lsdException w:name="index 5" w:semiHidden="1" w:unhideWhenUsed="1"/>
-    <w:lsdException w:name="index 6" w:semiHidden="1" w:unhideWhenUsed="1"/>
-    <w:lsdException w:name="index 7" w:semiHidden="1" w:unhideWhenUsed="1"/>
-    <w:lsdException w:name="index 8" w:semiHidden="1" w:unhideWhenUsed="1"/>
-    <w:lsdException w:name="index 9" w:semiHidden="1" w:unhideWhenUsed="1"/>
-    <w:lsdException w:name="toc 1" w:semiHidden="1" w:uiPriority="39" w:unhideWhenUsed="1"/>
-    <w:lsdException w:name="toc 2" w:semiHidden="1" w:uiPriority="39" w:unhideWhenUsed="1"/>
-    <w:lsdException w:name="toc 3" w:semiHidden="1" w:uiPriority="39" w:unhideWhenUsed="1"/>
-    <w:lsdException w:name="toc 4" w:semiHidden="1" w:uiPriority="39" w:unhideWhenUsed="1"/>
-    <w:lsdException w:name="toc 5" w:semiHidden="1" w:uiPriority="39" w:unhideWhenUsed="1"/>
-    <w:lsdException w:name="toc 6" w:semiHidden="1" w:uiPriority="39" w:unhideWhenUsed="1"/>
-    <w:lsdException w:name="toc 7" w:semiHidden="1" w:uiPriority="39" w:unhideWhenUsed="1"/>
-    <w:lsdException w:name="toc 8" w:semiHidden="1" w:uiPriority="39" w:unhideWhenUsed="1"/>
-    <w:lsdException w:name="toc 9" w:semiHidden="1" w:uiPriority="39" w:unhideWhenUsed="1"/>
-    <w:lsdException w:name="Normal Indent" w:semiHidden="1" w:unhideWhenUsed="1"/>
-    <w:lsdException w:name="footnote text" w:semiHidden="1" w:unhideWhenUsed="1"/>
-    <w:lsdException w:name="annotation text" w:semiHidden="1" w:unhideWhenUsed="1"/>
-    <w:lsdException w:name="header" w:semiHidden="1" w:unhideWhenUsed="1"/>
-    <w:lsdException w:name="footer" w:semiHidden="1" w:unhideWhenUsed="1"/>
-    <w:lsdException w:name="index heading" w:semiHidden="1" w:unhideWhenUsed="1"/>
-    <w:lsdException w:name="caption" w:semiHidden="1" w:uiPriority="35" w:unhideWhenUsed="1" w:qFormat="1"/>
-    <w:lsdException w:name="table of figures" w:semiHidden="1" w:unhideWhenUsed="1"/>
-    <w:lsdException w:name="envelope address" w:semiHidden="1" w:unhideWhenUsed="1"/>
-    <w:lsdException w:name="envelope return" w:semiHidden="1" w:unhideWhenUsed="1"/>
-    <w:lsdException w:name="footnote reference" w:semiHidden="1" w:unhideWhenUsed="1"/>
-    <w:lsdException w:name="annotation reference" w:semiHidden="1" w:unhideWhenUsed="1"/>
-    <w:lsdException w:name="line number" w:semiHidden="1" w:unhideWhenUsed="1"/>
-    <w:lsdException w:name="page number" w:semiHidden="1" w:unhideWhenUsed="1"/>
-    <w:lsdException w:name="endnote reference" w:semiHidden="1" w:unhideWhenUsed="1"/>
-    <w:lsdException w:name="endnote text" w:semiHidden="1" w:unhideWhenUsed="1"/>
-    <w:lsdException w:name="table of authorities" w:semiHidden="1" w:unhideWhenUsed="1"/>
-    <w:lsdException w:name="macro" w:semiHidden="1" w:unhideWhenUsed="1"/>
-    <w:lsdException w:name="toa heading" w:semiHidden="1" w:unhideWhenUsed="1"/>
-    <w:lsdException w:name="List" w:semiHidden="1" w:unhideWhenUsed="1"/>
-    <w:lsdException w:name="List Bullet" w:semiHidden="1" w:unhideWhenUsed="1"/>
-    <w:lsdException w:name="List Number" w:semiHidden="1" w:unhideWhenUsed="1"/>
-    <w:lsdException w:name="List 2" w:semiHidden="1" w:unhideWhenUsed="1"/>
-    <w:lsdException w:name="List 3" w:semiHidden="1" w:unhideWhenUsed="1"/>
-    <w:lsdException w:name="List 4" w:semiHidden="1" w:unhideWhenUsed="1"/>
-    <w:lsdException w:name="List 5" w:semiHidden="1" w:unhideWhenUsed="1"/>
-    <w:lsdException w:name="List Bullet 2" w:semiHidden="1" w:unhideWhenUsed="1"/>
-    <w:lsdException w:name="List Bullet 3" w:semiHidden="1" w:unhideWhenUsed="1"/>
-    <w:lsdException w:name="List Bullet 4" w:semiHidden="1" w:unhideWhenUsed="1"/>
-    <w:lsdException w:name="List Bullet 5" w:semiHidden="1" w:unhideWhenUsed="1"/>
-    <w:lsdException w:name="List Number 2" w:semiHidden="1" w:unhideWhenUsed="1"/>
-    <w:lsdException w:name="List Number 3" w:semiHidden="1" w:unhideWhenUsed="1"/>
-    <w:lsdException w:name="List Number 4" w:semiHidden="1" w:unhideWhenUsed="1"/>
-    <w:lsdException w:name="List Number 5" w:semiHidden="1" w:unhideWhenUsed="1"/>
-    <w:lsdException w:name="Title" w:uiPriority="10" w:qFormat="1"/>
-    <w:lsdException w:name="Closing" w:semiHidden="1" w:unhideWhenUsed="1"/>
-    <w:lsdException w:name="Signature" w:semiHidden="1" w:unhideWhenUsed="1"/>
-    <w:lsdException w:name="Default Paragraph Font" w:semiHidden="1" w:uiPriority="1" w:unhideWhenUsed="1"/>
-    <w:lsdException w:name="Body Text" w:semiHidden="1" w:unhideWhenUsed="1"/>
-    <w:lsdException w:name="Body Text Indent" w:semiHidden="1" w:unhideWhenUsed="1"/>
-    <w:lsdException w:name="List Continue" w:semiHidden="1" w:unhideWhenUsed="1"/>
-    <w:lsdException w:name="List Continue 2" w:semiHidden="1" w:unhideWhenUsed="1"/>
-    <w:lsdException w:name="List Continue 3" w:semiHidden="1" w:unhideWhenUsed="1"/>
-    <w:lsdException w:name="List Continue 4" w:semiHidden="1" w:unhideWhenUsed="1"/>
-    <w:lsdException w:name="List Continue 5" w:semiHidden="1" w:unhideWhenUsed="1"/>
-    <w:lsdException w:name="Message Header" w:semiHidden="1" w:unhideWhenUsed="1"/>
-    <w:lsdException w:name="Subtitle" w:uiPriority="11" w:qFormat="1"/>
-    <w:lsdException w:name="Salutation" w:semiHidden="1" w:unhideWhenUsed="1"/>
-    <w:lsdException w:name="Date" w:semiHidden="1" w:unhideWhenUsed="1"/>
-    <w:lsdException w:name="Body Text First Indent" w:semiHidden="1" w:unhideWhenUsed="1"/>
-    <w:lsdException w:name="Body Text First Indent 2" w:semiHidden="1" w:unhideWhenUsed="1"/>
-    <w:lsdException w:name="Note Heading" w:semiHidden="1" w:unhideWhenUsed="1"/>
-    <w:lsdException w:name="Body Text 2" w:semiHidden="1" w:unhideWhenUsed="1"/>
-    <w:lsdException w:name="Body Text 3" w:semiHidden="1" w:unhideWhenUsed="1"/>
-    <w:lsdException w:name="Body Text Indent 2" w:semiHidden="1" w:unhideWhenUsed="1"/>
-    <w:lsdException w:name="Body Text Indent 3" w:semiHidden="1" w:unhideWhenUsed="1"/>
-    <w:lsdException w:name="Block Text" w:semiHidden="1" w:unhideWhenUsed="1"/>
-    <w:lsdException w:name="Hyperlink" w:semiHidden="1" w:unhideWhenUsed="1"/>
-    <w:lsdException w:name="FollowedHyperlink" w:semiHidden="1" w:unhideWhenUsed="1"/>
-    <w:lsdException w:name="Strong" w:uiPriority="22" w:qFormat="1"/>
-    <w:lsdException w:name="Emphasis" w:uiPriority="20" w:qFormat="1"/>
-    <w:lsdException w:name="Document Map" w:semiHidden="1" w:unhideWhenUsed="1"/>
-    <w:lsdException w:name="Plain Text" w:semiHidden="1" w:unhideWhenUsed="1"/>
-    <w:lsdException w:name="E-mail Signature" w:semiHidden="1" w:unhideWhenUsed="1"/>
-    <w:lsdException w:name="HTML Top of Form" w:semiHidden="1" w:unhideWhenUsed="1"/>
-    <w:lsdException w:name="HTML Bottom of Form" w:semiHidden="1" w:unhideWhenUsed="1"/>
-    <w:lsdException w:name="Normal (Web)" w:semiHidden="1" w:unhideWhenUsed="1"/>
-    <w:lsdException w:name="HTML Acronym" w:semiHidden="1" w:unhideWhenUsed="1"/>
-    <w:lsdException w:name="HTML Address" w:semiHidden="1" w:unhideWhenUsed="1"/>
-    <w:lsdException w:name="HTML Cite" w:semiHidden="1" w:unhideWhenUsed="1"/>
-    <w:lsdException w:name="HTML Code" w:semiHidden="1" w:unhideWhenUsed="1"/>
-    <w:lsdException w:name="HTML Definition" w:semiHidden="1" w:unhideWhenUsed="1"/>
-    <w:lsdException w:name="HTML Keyboard" w:semiHidden="1" w:unhideWhenUsed="1"/>
-    <w:lsdException w:name="HTML Preformatted" w:semiHidden="1" w:unhideWhenUsed="1"/>
-    <w:lsdException w:name="HTML Sample" w:semiHidden="1" w:unhideWhenUsed="1"/>
-    <w:lsdException w:name="HTML Typewriter" w:semiHidden="1" w:unhideWhenUsed="1"/>
-    <w:lsdException w:name="HTML Variable" w:semiHidden="1" w:unhideWhenUsed="1"/>
-    <w:lsdException w:name="Normal Table" w:semiHidden="1" w:unhideWhenUsed="1"/>
-    <w:lsdException w:name="annotation subject" w:semiHidden="1" w:unhideWhenUsed="1"/>
-    <w:lsdException w:name="No List" w:semiHidden="1" w:unhideWhenUsed="1"/>
-    <w:lsdException w:name="Outline List 1" w:semiHidden="1" w:unhideWhenUsed="1"/>
-    <w:lsdException w:name="Outline List 2" w:semiHidden="1" w:unhideWhenUsed="1"/>
-    <w:lsdException w:name="Outline List 3" w:semiHidden="1" w:unhideWhenUsed="1"/>
-    <w:lsdException w:name="Table Simple 1" w:semiHidden="1" w:unhideWhenUsed="1"/>
-    <w:lsdException w:name="Table Simple 2" w:semiHidden="1" w:unhideWhenUsed="1"/>
-    <w:lsdException w:name="Table Simple 3" w:semiHidden="1" w:unhideWhenUsed="1"/>
-    <w:lsdException w:name="Table Classic 1" w:semiHidden="1" w:unhideWhenUsed="1"/>
-    <w:lsdException w:name="Table Classic 2" w:semiHidden="1" w:unhideWhenUsed="1"/>
-    <w:lsdException w:name="Table Classic 3" w:semiHidden="1" w:unhideWhenUsed="1"/>
-    <w:lsdException w:name="Table Classic 4" w:semiHidden="1" w:unhideWhenUsed="1"/>
-    <w:lsdException w:name="Table Colorful 1" w:semiHidden="1" w:unhideWhenUsed="1"/>
-    <w:lsdException w:name="Table Colorful 2" w:semiHidden="1" w:unhideWhenUsed="1"/>
-    <w:lsdException w:name="Table Colorful 3" w:semiHidden="1" w:unhideWhenUsed="1"/>
-    <w:lsdException w:name="Table Columns 1" w:semiHidden="1" w:unhideWhenUsed="1"/>
-    <w:lsdException w:name="Table Columns 2" w:semiHidden="1" w:unhideWhenUsed="1"/>
-    <w:lsdException w:name="Table Columns 3" w:semiHidden="1" w:unhideWhenUsed="1"/>
-    <w:lsdException w:name="Table Columns 4" w:semiHidden="1" w:unhideWhenUsed="1"/>
-    <w:lsdException w:name="Table Columns 5" w:semiHidden="1" w:unhideWhenUsed="1"/>
-    <w:lsdException w:name="Table Grid 1" w:semiHidden="1" w:unhideWhenUsed="1"/>
-    <w:lsdException w:name="Table Grid 2" w:semiHidden="1" w:unhideWhenUsed="1"/>
-    <w:lsdException w:name="Table Grid 3" w:semiHidden="1" w:unhideWhenUsed="1"/>
-    <w:lsdException w:name="Table Grid 4" w:semiHidden="1" w:unhideWhenUsed="1"/>
-    <w:lsdException w:name="Table Grid 5" w:semiHidden="1" w:unhideWhenUsed="1"/>
-    <w:lsdException w:name="Table Grid 6" w:semiHidden="1" w:unhideWhenUsed="1"/>
-    <w:lsdException w:name="Table Grid 7" w:semiHidden="1" w:unhideWhenUsed="1"/>
-    <w:lsdException w:name="Table Grid 8" w:semiHidden="1" w:unhideWhenUsed="1"/>
-    <w:lsdException w:name="Table List 1" w:semiHidden="1" w:unhideWhenUsed="1"/>
-    <w:lsdException w:name="Table List 2" w:semiHidden="1" w:unhideWhenUsed="1"/>
-    <w:lsdException w:name="Table List 3" w:semiHidden="1" w:unhideWhenUsed="1"/>
-    <w:lsdException w:name="Table List 4" w:semiHidden="1" w:unhideWhenUsed="1"/>
-    <w:lsdException w:name="Table List 5" w:semiHidden="1" w:unhideWhenUsed="1"/>
-    <w:lsdException w:name="Table List 6" w:semiHidden="1" w:unhideWhenUsed="1"/>
-    <w:lsdException w:name="Table List 7" w:semiHidden="1" w:unhideWhenUsed="1"/>
-    <w:lsdException w:name="Table List 8" w:semiHidden="1" w:unhideWhenUsed="1"/>
-    <w:lsdException w:name="Table 3D effects 1" w:semiHidden="1" w:unhideWhenUsed="1"/>
-    <w:lsdException w:name="Table 3D effects 2" w:semiHidden="1" w:unhideWhenUsed="1"/>
-    <w:lsdException w:name="Table 3D effects 3" w:semiHidden="1" w:unhideWhenUsed="1"/>
-    <w:lsdException w:name="Table Contemporary" w:semiHidden="1" w:unhideWhenUsed="1"/>
-    <w:lsdException w:name="Table Elegant" w:semiHidden="1" w:unhideWhenUsed="1"/>
-    <w:lsdException w:name="Table Professional" w:semiHidden="1" w:unhideWhenUsed="1"/>
-    <w:lsdException w:name="Table Subtle 1" w:semiHidden="1" w:unhideWhenUsed="1"/>
-    <w:lsdException w:name="Table Subtle 2" w:semiHidden="1" w:unhideWhenUsed="1"/>
-    <w:lsdException w:name="Table Web 1" w:semiHidden="1" w:unhideWhenUsed="1"/>
-    <w:lsdException w:name="Table Web 2" w:semiHidden="1" w:unhideWhenUsed="1"/>
-    <w:lsdException w:name="Table Web 3" w:semiHidden="1" w:unhideWhenUsed="1"/>
-    <w:lsdException w:name="Balloon Text" w:semiHidden="1" w:unhideWhenUsed="1"/>
-    <w:lsdException w:name="Table Grid" w:uiPriority="39"/>
-    <w:lsdException w:name="Table Theme" w:semiHidden="1" w:unhideWhenUsed="1"/>
-    <w:lsdException w:name="Placeholder Text" w:semiHidden="1"/>
-    <w:lsdException w:name="No Spacing" w:uiPriority="1" w:qFormat="1"/>
-    <w:lsdException w:name="Light Shading" w:uiPriority="60"/>
-    <w:lsdException w:name="Light List" w:uiPriority="61"/>
-    <w:lsdException w:name="Light Grid" w:uiPriority="62"/>
-    <w:lsdException w:name="Medium Shading 1" w:uiPriority="63"/>
-    <w:lsdException w:name="Medium Shading 2" w:uiPriority="64"/>
-    <w:lsdException w:name="Medium List 1" w:uiPriority="65"/>
-    <w:lsdException w:name="Medium List 2" w:uiPriority="66"/>
-    <w:lsdException w:name="Medium Grid 1" w:uiPriority="67"/>
-    <w:lsdException w:name="Medium Grid 2" w:uiPriority="68"/>
-    <w:lsdException w:name="Medium Grid 3" w:uiPriority="69"/>
-    <w:lsdException w:name="Dark List" w:uiPriority="70"/>
-    <w:lsdException w:name="Colorful Shading" w:uiPriority="71"/>
-    <w:lsdException w:name="Colorful List" w:uiPriority="72"/>
-    <w:lsdException w:name="Colorful Grid" w:uiPriority="73"/>
-    <w:lsdException w:name="Light Shading Accent 1" w:uiPriority="60"/>
-    <w:lsdException w:name="Light List Accent 1" w:uiPriority="61"/>
-    <w:lsdException w:name="Light Grid Accent 1" w:uiPriority="62"/>
-    <w:lsdException w:name="Medium Shading 1 Accent 1" w:uiPriority="63"/>
-    <w:lsdException w:name="Medium Shading 2 Accent 1" w:uiPriority="64"/>
-    <w:lsdException w:name="Medium List 1 Accent 1" w:uiPriority="65"/>
-    <w:lsdException w:name="Revision" w:semiHidden="1"/>
-    <w:lsdException w:name="List Paragraph" w:uiPriority="34" w:qFormat="1"/>
-    <w:lsdException w:name="Quote" w:uiPriority="29" w:qFormat="1"/>
-    <w:lsdException w:name="Intense Quote" w:uiPriority="30" w:qFormat="1"/>
-    <w:lsdException w:name="Medium List 2 Accent 1" w:uiPriority="66"/>
-    <w:lsdException w:name="Medium Grid 1 Accent 1" w:uiPriority="67"/>
-    <w:lsdException w:name="Medium Grid 2 Accent 1" w:uiPriority="68"/>
-    <w:lsdException w:name="Medium Grid 3 Accent 1" w:uiPriority="69"/>
-    <w:lsdException w:name="Dark List Accent 1" w:uiPriority="70"/>
-    <w:lsdException w:name="Colorful Shading Accent 1" w:uiPriority="71"/>
-    <w:lsdException w:name="Colorful List Accent 1" w:uiPriority="72"/>
-    <w:lsdException w:name="Colorful Grid Accent 1" w:uiPriority="73"/>
-    <w:lsdException w:name="Light Shading Accent 2" w:uiPriority="60"/>
-    <w:lsdException w:name="Light List Accent 2" w:uiPriority="61"/>
-    <w:lsdException w:name="Light Grid Accent 2" w:uiPriority="62"/>
-    <w:lsdException w:name="Medium Shading 1 Accent 2" w:uiPriority="63"/>
-    <w:lsdException w:name="Medium Shading 2 Accent 2" w:uiPriority="64"/>
-    <w:lsdException w:name="Medium List 1 Accent 2" w:uiPriority="65"/>
-    <w:lsdException w:name="Medium List 2 Accent 2" w:uiPriority="66"/>
-    <w:lsdException w:name="Medium Grid 1 Accent 2" w:uiPriority="67"/>
-    <w:lsdException w:name="Medium Grid 2 Accent 2" w:uiPriority="68"/>
-    <w:lsdException w:name="Medium Grid 3 Accent 2" w:uiPriority="69"/>
-    <w:lsdException w:name="Dark List Accent 2" w:uiPriority="70"/>
-    <w:lsdException w:name="Colorful Shading Accent 2" w:uiPriority="71"/>
-    <w:lsdException w:name="Colorful List Accent 2" w:uiPriority="72"/>
-    <w:lsdException w:name="Colorful Grid Accent 2" w:uiPriority="73"/>
-    <w:lsdException w:name="Light Shading Accent 3" w:uiPriority="60"/>
-    <w:lsdException w:name="Light List Accent 3" w:uiPriority="61"/>
-    <w:lsdException w:name="Light Grid Accent 3" w:uiPriority="62"/>
-    <w:lsdException w:name="Medium Shading 1 Accent 3" w:uiPriority="63"/>
-    <w:lsdException w:name="Medium Shading 2 Accent 3" w:uiPriority="64"/>
-    <w:lsdException w:name="Medium List 1 Accent 3" w:uiPriority="65"/>
-    <w:lsdException w:name="Medium List 2 Accent 3" w:uiPriority="66"/>
-    <w:lsdException w:name="Medium Grid 1 Accent 3" w:uiPriority="67"/>
-    <w:lsdException w:name="Medium Grid 2 Accent 3" w:uiPriority="68"/>
-    <w:lsdException w:name="Medium Grid 3 Accent 3" w:uiPriority="69"/>
-    <w:lsdException w:name="Dark List Accent 3" w:uiPriority="70"/>
-    <w:lsdException w:name="Colorful Shading Accent 3" w:uiPriority="71"/>
-    <w:lsdException w:name="Colorful List Accent 3" w:uiPriority="72"/>
-    <w:lsdException w:name="Colorful Grid Accent 3" w:uiPriority="73"/>
-    <w:lsdException w:name="Light Shading Accent 4" w:uiPriority="60"/>
-    <w:lsdException w:name="Light List Accent 4" w:uiPriority="61"/>
-    <w:lsdException w:name="Light Grid Accent 4" w:uiPriority="62"/>
-    <w:lsdException w:name="Medium Shading 1 Accent 4" w:uiPriority="63"/>
-    <w:lsdException w:name="Medium Shading 2 Accent 4" w:uiPriority="64"/>
-    <w:lsdException w:name="Medium List 1 Accent 4" w:uiPriority="65"/>
-    <w:lsdException w:name="Medium List 2 Accent 4" w:uiPriority="66"/>
-    <w:lsdException w:name="Medium Grid 1 Accent 4" w:uiPriority="67"/>
-    <w:lsdException w:name="Medium Grid 2 Accent 4" w:uiPriority="68"/>
-    <w:lsdException w:name="Medium Grid 3 Accent 4" w:uiPriority="69"/>
-    <w:lsdException w:name="Dark List Accent 4" w:uiPriority="70"/>
-    <w:lsdException w:name="Colorful Shading Accent 4" w:uiPriority="71"/>
-    <w:lsdException w:name="Colorful List Accent 4" w:uiPriority="72"/>
-    <w:lsdException w:name="Colorful Grid Accent 4" w:uiPriority="73"/>
-    <w:lsdException w:name="Light Shading Accent 5" w:uiPriority="60"/>
-    <w:lsdException w:name="Light List Accent 5" w:uiPriority="61"/>
-    <w:lsdException w:name="Light Grid Accent 5" w:uiPriority="62"/>
-    <w:lsdException w:name="Medium Shading 1 Accent 5" w:uiPriority="63"/>
-    <w:lsdException w:name="Medium Shading 2 Accent 5" w:uiPriority="64"/>
-    <w:lsdException w:name="Medium List 1 Accent 5" w:uiPriority="65"/>
-    <w:lsdException w:name="Medium List 2 Accent 5" w:uiPriority="66"/>
-    <w:lsdException w:name="Medium Grid 1 Accent 5" w:uiPriority="67"/>
-    <w:lsdException w:name="Medium Grid 2 Accent 5" w:uiPriority="68"/>
-    <w:lsdException w:name="Medium Grid 3 Accent 5" w:uiPriority="69"/>
-    <w:lsdException w:name="Dark List Accent 5" w:uiPriority="70"/>
-    <w:lsdException w:name="Colorful Shading Accent 5" w:uiPriority="71"/>
-    <w:lsdException w:name="Colorful List Accent 5" w:uiPriority="72"/>
-    <w:lsdException w:name="Colorful Grid Accent 5" w:uiPriority="73"/>
-    <w:lsdException w:name="Light Shading Accent 6" w:uiPriority="60"/>
-    <w:lsdException w:name="Light List Accent 6" w:uiPriority="61"/>
-    <w:lsdException w:name="Light Grid Accent 6" w:uiPriority="62"/>
-    <w:lsdException w:name="Medium Shading 1 Accent 6" w:uiPriority="63"/>
-    <w:lsdException w:name="Medium Shading 2 Accent 6" w:uiPriority="64"/>
-    <w:lsdException w:name="Medium List 1 Accent 6" w:uiPriority="65"/>
-    <w:lsdException w:name="Medium List 2 Accent 6" w:uiPriority="66"/>
-    <w:lsdException w:name="Medium Grid 1 Accent 6" w:uiPriority="67"/>
-    <w:lsdException w:name="Medium Grid 2 Accent 6" w:uiPriority="68"/>
-    <w:lsdException w:name="Medium Grid 3 Accent 6" w:uiPriority="69"/>
-    <w:lsdException w:name="Dark List Accent 6" w:uiPriority="70"/>
-    <w:lsdException w:name="Colorful Shading Accent 6" w:uiPriority="71"/>
-    <w:lsdException w:name="Colorful List Accent 6" w:uiPriority="72"/>
-    <w:lsdException w:name="Colorful Grid Accent 6" w:uiPriority="73"/>
-    <w:lsdException w:name="Subtle Emphasis" w:uiPriority="19" w:qFormat="1"/>
-    <w:lsdException w:name="Intense Emphasis" w:uiPriority="21" w:qFormat="1"/>
-    <w:lsdException w:name="Subtle Reference" w:uiPriority="31" w:qFormat="1"/>
-    <w:lsdException w:name="Intense Reference" w:uiPriority="32" w:qFormat="1"/>
-    <w:lsdException w:name="Book Title" w:uiPriority="33" w:qFormat="1"/>
-    <w:lsdException w:name="Bibliography" w:semiHidden="1" w:uiPriority="37" w:unhideWhenUsed="1"/>
-    <w:lsdException w:name="TOC Heading" w:semiHidden="1" w:uiPriority="39" w:unhideWhenUsed="1" w:qFormat="1"/>
-    <w:lsdException w:name="Plain Table 1" w:uiPriority="41"/>
-    <w:lsdException w:name="Plain Table 2" w:uiPriority="42"/>
-    <w:lsdException w:name="Plain Table 3" w:uiPriority="43"/>
-    <w:lsdException w:name="Plain Table 4" w:uiPriority="44"/>
-    <w:lsdException w:name="Plain Table 5" w:uiPriority="45"/>
-    <w:lsdException w:name="Grid Table Light" w:uiPriority="40"/>
-    <w:lsdException w:name="Grid Table 1 Light" w:uiPriority="46"/>
-    <w:lsdException w:name="Grid Table 2" w:uiPriority="47"/>
-    <w:lsdException w:name="Grid Table 3" w:uiPriority="48"/>
-    <w:lsdException w:name="Grid Table 4" w:uiPriority="49"/>
-    <w:lsdException w:name="Grid Table 5 Dark" w:uiPriority="50"/>
-    <w:lsdException w:name="Grid Table 6 Colorful" w:uiPriority="51"/>
-    <w:lsdException w:name="Grid Table 7 Colorful" w:uiPriority="52"/>
-    <w:lsdException w:name="Grid Table 1 Light Accent 1" w:uiPriority="46"/>
-    <w:lsdException w:name="Grid Table 2 Accent 1" w:uiPriority="47"/>
-    <w:lsdException w:name="Grid Table 3 Accent 1" w:uiPriority="48"/>
-    <w:lsdException w:name="Grid Table 4 Accent 1" w:uiPriority="49"/>
-    <w:lsdException w:name="Grid Table 5 Dark Accent 1" w:uiPriority="50"/>
-    <w:lsdException w:name="Grid Table 6 Colorful Accent 1" w:uiPriority="51"/>
-    <w:lsdException w:name="Grid Table 7 Colorful Accent 1" w:uiPriority="52"/>
-    <w:lsdException w:name="Grid Table 1 Light Accent 2" w:uiPriority="46"/>
-    <w:lsdException w:name="Grid Table 2 Accent 2" w:uiPriority="47"/>
-    <w:lsdException w:name="Grid Table 3 Accent 2" w:uiPriority="48"/>
-    <w:lsdException w:name="Grid Table 4 Accent 2" w:uiPriority="49"/>
-    <w:lsdException w:name="Grid Table 5 Dark Accent 2" w:uiPriority="50"/>
-    <w:lsdException w:name="Grid Table 6 Colorful Accent 2" w:uiPriority="51"/>
-    <w:lsdException w:name="Grid Table 7 Colorful Accent 2" w:uiPriority="52"/>
-    <w:lsdException w:name="Grid Table 1 Light Accent 3" w:uiPriority="46"/>
-    <w:lsdException w:name="Grid Table 2 Accent 3" w:uiPriority="47"/>
-    <w:lsdException w:name="Grid Table 3 Accent 3" w:uiPriority="48"/>
-    <w:lsdException w:name="Grid Table 4 Accent 3" w:uiPriority="49"/>
-    <w:lsdException w:name="Grid Table 5 Dark Accent 3" w:uiPriority="50"/>
-    <w:lsdException w:name="Grid Table 6 Colorful Accent 3" w:uiPriority="51"/>
-    <w:lsdException w:name="Grid Table 7 Colorful Accent 3" w:uiPriority="52"/>
-    <w:lsdException w:name="Grid Table 1 Light Accent 4" w:uiPriority="46"/>
-    <w:lsdException w:name="Grid Table 2 Accent 4" w:uiPriority="47"/>
-    <w:lsdException w:name="Grid Table 3 Accent 4" w:uiPriority="48"/>
-    <w:lsdException w:name="Grid Table 4 Accent 4" w:uiPriority="49"/>
-    <w:lsdException w:name="Grid Table 5 Dark Accent 4" w:uiPriority="50"/>
-    <w:lsdException w:name="Grid Table 6 Colorful Accent 4" w:uiPriority="51"/>
-    <w:lsdException w:name="Grid Table 7 Colorful Accent 4" w:uiPriority="52"/>
-    <w:lsdException w:name="Grid Table 1 Light Accent 5" w:uiPriority="46"/>
-    <w:lsdException w:name="Grid Table 2 Accent 5" w:uiPriority="47"/>
-    <w:lsdException w:name="Grid Table 3 Accent 5" w:uiPriority="48"/>
-    <w:lsdException w:name="Grid Table 4 Accent 5" w:uiPriority="49"/>
-    <w:lsdException w:name="Grid Table 5 Dark Accent 5" w:uiPriority="50"/>
-    <w:lsdException w:name="Grid Table 6 Colorful Accent 5" w:uiPriority="51"/>
-    <w:lsdException w:name="Grid Table 7 Colorful Accent 5" w:uiPriority="52"/>
-    <w:lsdException w:name="Grid Table 1 Light Accent 6" w:uiPriority="46"/>
-    <w:lsdException w:name="Grid Table 2 Accent 6" w:uiPriority="47"/>
-    <w:lsdException w:name="Grid Table 3 Accent 6" w:uiPriority="48"/>
-    <w:lsdException w:name="Grid Table 4 Accent 6" w:uiPriority="49"/>
-    <w:lsdException w:name="Grid Table 5 Dark Accent 6" w:uiPriority="50"/>
-    <w:lsdException w:name="Grid Table 6 Colorful Accent 6" w:uiPriority="51"/>
-    <w:lsdException w:name="Grid Table 7 Colorful Accent 6" w:uiPriority="52"/>
-    <w:lsdException w:name="List Table 1 Light" w:uiPriority="46"/>
-    <w:lsdException w:name="List Table 2" w:uiPriority="47"/>
-    <w:lsdException w:name="List Table 3" w:uiPriority="48"/>
-    <w:lsdException w:name="List Table 4" w:uiPriority="49"/>
-    <w:lsdException w:name="List Table 5 Dark" w:uiPriority="50"/>
-    <w:lsdException w:name="List Table 6 Colorful" w:uiPriority="51"/>
-    <w:lsdException w:name="List Table 7 Colorful" w:uiPriority="52"/>
-    <w:lsdException w:name="List Table 1 Light Accent 1" w:uiPriority="46"/>
-    <w:lsdException w:name="List Table 2 Accent 1" w:uiPriority="47"/>
-    <w:lsdException w:name="List Table 3 Accent 1" w:uiPriority="48"/>
-    <w:lsdException w:name="List Table 4 Accent 1" w:uiPriority="49"/>
-    <w:lsdException w:name="List Table 5 Dark Accent 1" w:uiPriority="50"/>
-    <w:lsdException w:name="List Table 6 Colorful Accent 1" w:uiPriority="51"/>
-    <w:lsdException w:name="List Table 7 Colorful Accent 1" w:uiPriority="52"/>
-    <w:lsdException w:name="List Table 1 Light Accent 2" w:uiPriority="46"/>
-    <w:lsdException w:name="List Table 2 Accent 2" w:uiPriority="47"/>
-    <w:lsdException w:name="List Table 3 Accent 2" w:uiPriority="48"/>
-    <w:lsdException w:name="List Table 4 Accent 2" w:uiPriority="49"/>
-    <w:lsdException w:name="List Table 5 Dark Accent 2" w:uiPriority="50"/>
-    <w:lsdException w:name="List Table 6 Colorful Accent 2" w:uiPriority="51"/>
-    <w:lsdException w:name="List Table 7 Colorful Accent 2" w:uiPriority="52"/>
-    <w:lsdException w:name="List Table 1 Light Accent 3" w:uiPriority="46"/>
-    <w:lsdException w:name="List Table 2 Accent 3" w:uiPriority="47"/>
-    <w:lsdException w:name="List Table 3 Accent 3" w:uiPriority="48"/>
-    <w:lsdException w:name="List Table 4 Accent 3" w:uiPriority="49"/>
-    <w:lsdException w:name="List Table 5 Dark Accent 3" w:uiPriority="50"/>
-    <w:lsdException w:name="List Table 6 Colorful Accent 3" w:uiPriority="51"/>
-    <w:lsdException w:name="List Table 7 Colorful Accent 3" w:uiPriority="52"/>
-    <w:lsdException w:name="List Table 1 Light Accent 4" w:uiPriority="46"/>
-    <w:lsdException w:name="List Table 2 Accent 4" w:uiPriority="47"/>
-    <w:lsdException w:name="List Table 3 Accent 4" w:uiPriority="48"/>
-    <w:lsdException w:name="List Table 4 Accent 4" w:uiPriority="49"/>
-    <w:lsdException w:name="List Table 5 Dark Accent 4" w:uiPriority="50"/>
-    <w:lsdException w:name="List Table 6 Colorful Accent 4" w:uiPriority="51"/>
-    <w:lsdException w:name="List Table 7 Colorful Accent 4" w:uiPriority="52"/>
-    <w:lsdException w:name="List Table 1 Light Accent 5" w:uiPriority="46"/>
-    <w:lsdException w:name="List Table 2 Accent 5" w:uiPriority="47"/>
-    <w:lsdException w:name="List Table 3 Accent 5" w:uiPriority="48"/>
-    <w:lsdException w:name="List Table 4 Accent 5" w:uiPriority="49"/>
-    <w:lsdException w:name="List Table 5 Dark Accent 5" w:uiPriority="50"/>
-    <w:lsdException w:name="List Table 6 Colorful Accent 5" w:uiPriority="51"/>
-    <w:lsdException w:name="List Table 7 Colorful Accent 5" w:uiPriority="52"/>
-    <w:lsdException w:name="List Table 1 Light Accent 6" w:uiPriority="46"/>
-    <w:lsdException w:name="List Table 2 Accent 6" w:uiPriority="47"/>
-    <w:lsdException w:name="List Table 3 Accent 6" w:uiPriority="48"/>
-    <w:lsdException w:name="List Table 4 Accent 6" w:uiPriority="49"/>
-    <w:lsdException w:name="List Table 5 Dark Accent 6" w:uiPriority="50"/>
-    <w:lsdException w:name="List Table 6 Colorful Accent 6" w:uiPriority="51"/>
-    <w:lsdException w:name="List Table 7 Colorful Accent 6" w:uiPriority="52"/>
+  <w:latentStyles w:defLockedState="0" w:defUIPriority="99" w:defSemiHidden="1" w:defUnhideWhenUsed="1" w:defQFormat="0" w:count="267">
+    <w:lsdException w:name="Normal" w:semiHidden="0" w:uiPriority="0" w:unhideWhenUsed="0" w:qFormat="1"/>
+    <w:lsdException w:name="heading 1" w:semiHidden="0" w:uiPriority="9" w:unhideWhenUsed="0" w:qFormat="1"/>
+    <w:lsdException w:name="heading 2" w:uiPriority="9" w:qFormat="1"/>
+    <w:lsdException w:name="heading 3" w:uiPriority="9" w:qFormat="1"/>
+    <w:lsdException w:name="heading 4" w:uiPriority="9" w:qFormat="1"/>
+    <w:lsdException w:name="heading 5" w:uiPriority="9" w:qFormat="1"/>
+    <w:lsdException w:name="heading 6" w:uiPriority="9" w:qFormat="1"/>
+    <w:lsdException w:name="heading 7" w:uiPriority="9" w:qFormat="1"/>
+    <w:lsdException w:name="heading 8" w:uiPriority="9" w:qFormat="1"/>
+    <w:lsdException w:name="heading 9" w:uiPriority="9" w:qFormat="1"/>
+    <w:lsdException w:name="toc 1" w:uiPriority="39"/>
+    <w:lsdException w:name="toc 2" w:uiPriority="39"/>
+    <w:lsdException w:name="toc 3" w:uiPriority="39"/>
+    <w:lsdException w:name="toc 4" w:uiPriority="39"/>
+    <w:lsdException w:name="toc 5" w:uiPriority="39"/>
+    <w:lsdException w:name="toc 6" w:uiPriority="39"/>
+    <w:lsdException w:name="toc 7" w:uiPriority="39"/>
+    <w:lsdException w:name="toc 8" w:uiPriority="39"/>
+    <w:lsdException w:name="toc 9" w:uiPriority="39"/>
+    <w:lsdException w:name="caption" w:uiPriority="35" w:qFormat="1"/>
+    <w:lsdException w:name="Title" w:semiHidden="0" w:uiPriority="10" w:unhideWhenUsed="0" w:qFormat="1"/>
+    <w:lsdException w:name="Default Paragraph Font" w:uiPriority="1"/>
+    <w:lsdException w:name="Subtitle" w:semiHidden="0" w:uiPriority="11" w:unhideWhenUsed="0" w:qFormat="1"/>
+    <w:lsdException w:name="Strong" w:semiHidden="0" w:uiPriority="22" w:unhideWhenUsed="0" w:qFormat="1"/>
+    <w:lsdException w:name="Emphasis" w:semiHidden="0" w:uiPriority="20" w:unhideWhenUsed="0" w:qFormat="1"/>
+    <w:lsdException w:name="Table Grid" w:semiHidden="0" w:uiPriority="39" w:unhideWhenUsed="0"/>
+    <w:lsdException w:name="Placeholder Text" w:unhideWhenUsed="0"/>
+    <w:lsdException w:name="No Spacing" w:semiHidden="0" w:uiPriority="1" w:unhideWhenUsed="0" w:qFormat="1"/>
+    <w:lsdException w:name="Light Shading" w:semiHidden="0" w:uiPriority="60" w:unhideWhenUsed="0"/>
+    <w:lsdException w:name="Light List" w:semiHidden="0" w:uiPriority="61" w:unhideWhenUsed="0"/>
+    <w:lsdException w:name="Light Grid" w:semiHidden="0" w:uiPriority="62" w:unhideWhenUsed="0"/>
+    <w:lsdException w:name="Medium Shading 1" w:semiHidden="0" w:uiPriority="63" w:unhideWhenUsed="0"/>
+    <w:lsdException w:name="Medium Shading 2" w:semiHidden="0" w:uiPriority="64" w:unhideWhenUsed="0"/>
+    <w:lsdException w:name="Medium List 1" w:semiHidden="0" w:uiPriority="65" w:unhideWhenUsed="0"/>
+    <w:lsdException w:name="Medium List 2" w:semiHidden="0" w:uiPriority="66" w:unhideWhenUsed="0"/>
+    <w:lsdException w:name="Medium Grid 1" w:semiHidden="0" w:uiPriority="67" w:unhideWhenUsed="0"/>
+    <w:lsdException w:name="Medium Grid 2" w:semiHidden="0" w:uiPriority="68" w:unhideWhenUsed="0"/>
+    <w:lsdException w:name="Medium Grid 3" w:semiHidden="0" w:uiPriority="69" w:unhideWhenUsed="0"/>
+    <w:lsdException w:name="Dark List" w:semiHidden="0" w:uiPriority="70" w:unhideWhenUsed="0"/>
+    <w:lsdException w:name="Colorful Shading" w:semiHidden="0" w:uiPriority="71" w:unhideWhenUsed="0"/>
+    <w:lsdException w:name="Colorful List" w:semiHidden="0" w:uiPriority="72" w:unhideWhenUsed="0"/>
+    <w:lsdException w:name="Colorful Grid" w:semiHidden="0" w:uiPriority="73" w:unhideWhenUsed="0"/>
+    <w:lsdException w:name="Light Shading Accent 1" w:semiHidden="0" w:uiPriority="60" w:unhideWhenUsed="0"/>
+    <w:lsdException w:name="Light List Accent 1" w:semiHidden="0" w:uiPriority="61" w:unhideWhenUsed="0"/>
+    <w:lsdException w:name="Light Grid Accent 1" w:semiHidden="0" w:uiPriority="62" w:unhideWhenUsed="0"/>
+    <w:lsdException w:name="Medium Shading 1 Accent 1" w:semiHidden="0" w:uiPriority="63" w:unhideWhenUsed="0"/>
+    <w:lsdException w:name="Medium Shading 2 Accent 1" w:semiHidden="0" w:uiPriority="64" w:unhideWhenUsed="0"/>
+    <w:lsdException w:name="Medium List 1 Accent 1" w:semiHidden="0" w:uiPriority="65" w:unhideWhenUsed="0"/>
+    <w:lsdException w:name="Revision" w:unhideWhenUsed="0"/>
+    <w:lsdException w:name="List Paragraph" w:semiHidden="0" w:uiPriority="34" w:unhideWhenUsed="0" w:qFormat="1"/>
+    <w:lsdException w:name="Quote" w:semiHidden="0" w:uiPriority="29" w:unhideWhenUsed="0" w:qFormat="1"/>
+    <w:lsdException w:name="Intense Quote" w:semiHidden="0" w:uiPriority="30" w:unhideWhenUsed="0" w:qFormat="1"/>
+    <w:lsdException w:name="Medium List 2 Accent 1" w:semiHidden="0" w:uiPriority="66" w:unhideWhenUsed="0"/>
+    <w:lsdException w:name="Medium Grid 1 Accent 1" w:semiHidden="0" w:uiPriority="67" w:unhideWhenUsed="0"/>
+    <w:lsdException w:name="Medium Grid 2 Accent 1" w:semiHidden="0" w:uiPriority="68" w:unhideWhenUsed="0"/>
+    <w:lsdException w:name="Medium Grid 3 Accent 1" w:semiHidden="0" w:uiPriority="69" w:unhideWhenUsed="0"/>
+    <w:lsdException w:name="Dark List Accent 1" w:semiHidden="0" w:uiPriority="70" w:unhideWhenUsed="0"/>
+    <w:lsdException w:name="Colorful Shading Accent 1" w:semiHidden="0" w:uiPriority="71" w:unhideWhenUsed="0"/>
+    <w:lsdException w:name="Colorful List Accent 1" w:semiHidden="0" w:uiPriority="72" w:unhideWhenUsed="0"/>
+    <w:lsdException w:name="Colorful Grid Accent 1" w:semiHidden="0" w:uiPriority="73" w:unhideWhenUsed="0"/>
+    <w:lsdException w:name="Light Shading Accent 2" w:semiHidden="0" w:uiPriority="60" w:unhideWhenUsed="0"/>
+    <w:lsdException w:name="Light List Accent 2" w:semiHidden="0" w:uiPriority="61" w:unhideWhenUsed="0"/>
+    <w:lsdException w:name="Light Grid Accent 2" w:semiHidden="0" w:uiPriority="62" w:unhideWhenUsed="0"/>
+    <w:lsdException w:name="Medium Shading 1 Accent 2" w:semiHidden="0" w:uiPriority="63" w:unhideWhenUsed="0"/>
+    <w:lsdException w:name="Medium Shading 2 Accent 2" w:semiHidden="0" w:uiPriority="64" w:unhideWhenUsed="0"/>
+    <w:lsdException w:name="Medium List 1 Accent 2" w:semiHidden="0" w:uiPriority="65" w:unhideWhenUsed="0"/>
+    <w:lsdException w:name="Medium List 2 Accent 2" w:semiHidden="0" w:uiPriority="66" w:unhideWhenUsed="0"/>
+    <w:lsdException w:name="Medium Grid 1 Accent 2" w:semiHidden="0" w:uiPriority="67" w:unhideWhenUsed="0"/>
+    <w:lsdException w:name="Medium Grid 2 Accent 2" w:semiHidden="0" w:uiPriority="68" w:unhideWhenUsed="0"/>
+    <w:lsdException w:name="Medium Grid 3 Accent 2" w:semiHidden="0" w:uiPriority="69" w:unhideWhenUsed="0"/>
+    <w:lsdException w:name="Dark List Accent 2" w:semiHidden="0" w:uiPriority="70" w:unhideWhenUsed="0"/>
+    <w:lsdException w:name="Colorful Shading Accent 2" w:semiHidden="0" w:uiPriority="71" w:unhideWhenUsed="0"/>
+    <w:lsdException w:name="Colorful List Accent 2" w:semiHidden="0" w:uiPriority="72" w:unhideWhenUsed="0"/>
+    <w:lsdException w:name="Colorful Grid Accent 2" w:semiHidden="0" w:uiPriority="73" w:unhideWhenUsed="0"/>
+    <w:lsdException w:name="Light Shading Accent 3" w:semiHidden="0" w:uiPriority="60" w:unhideWhenUsed="0"/>
+    <w:lsdException w:name="Light List Accent 3" w:semiHidden="0" w:uiPriority="61" w:unhideWhenUsed="0"/>
+    <w:lsdException w:name="Light Grid Accent 3" w:semiHidden="0" w:uiPriority="62" w:unhideWhenUsed="0"/>
+    <w:lsdException w:name="Medium Shading 1 Accent 3" w:semiHidden="0" w:uiPriority="63" w:unhideWhenUsed="0"/>
+    <w:lsdException w:name="Medium Shading 2 Accent 3" w:semiHidden="0" w:uiPriority="64" w:unhideWhenUsed="0"/>
+    <w:lsdException w:name="Medium List 1 Accent 3" w:semiHidden="0" w:uiPriority="65" w:unhideWhenUsed="0"/>
+    <w:lsdException w:name="Medium List 2 Accent 3" w:semiHidden="0" w:uiPriority="66" w:unhideWhenUsed="0"/>
+    <w:lsdException w:name="Medium Grid 1 Accent 3" w:semiHidden="0" w:uiPriority="67" w:unhideWhenUsed="0"/>
+    <w:lsdException w:name="Medium Grid 2 Accent 3" w:semiHidden="0" w:uiPriority="68" w:unhideWhenUsed="0"/>
+    <w:lsdException w:name="Medium Grid 3 Accent 3" w:semiHidden="0" w:uiPriority="69" w:unhideWhenUsed="0"/>
+    <w:lsdException w:name="Dark List Accent 3" w:semiHidden="0" w:uiPriority="70" w:unhideWhenUsed="0"/>
+    <w:lsdException w:name="Colorful Shading Accent 3" w:semiHidden="0" w:uiPriority="71" w:unhideWhenUsed="0"/>
+    <w:lsdException w:name="Colorful List Accent 3" w:semiHidden="0" w:uiPriority="72" w:unhideWhenUsed="0"/>
+    <w:lsdException w:name="Colorful Grid Accent 3" w:semiHidden="0" w:uiPriority="73" w:unhideWhenUsed="0"/>
+    <w:lsdException w:name="Light Shading Accent 4" w:semiHidden="0" w:uiPriority="60" w:unhideWhenUsed="0"/>
+    <w:lsdException w:name="Light List Accent 4" w:semiHidden="0" w:uiPriority="61" w:unhideWhenUsed="0"/>
+    <w:lsdException w:name="Light Grid Accent 4" w:semiHidden="0" w:uiPriority="62" w:unhideWhenUsed="0"/>
+    <w:lsdException w:name="Medium Shading 1 Accent 4" w:semiHidden="0" w:uiPriority="63" w:unhideWhenUsed="0"/>
+    <w:lsdException w:name="Medium Shading 2 Accent 4" w:semiHidden="0" w:uiPriority="64" w:unhideWhenUsed="0"/>
+    <w:lsdException w:name="Medium List 1 Accent 4" w:semiHidden="0" w:uiPriority="65" w:unhideWhenUsed="0"/>
+    <w:lsdException w:name="Medium List 2 Accent 4" w:semiHidden="0" w:uiPriority="66" w:unhideWhenUsed="0"/>
+    <w:lsdException w:name="Medium Grid 1 Accent 4" w:semiHidden="0" w:uiPriority="67" w:unhideWhenUsed="0"/>
+    <w:lsdException w:name="Medium Grid 2 Accent 4" w:semiHidden="0" w:uiPriority="68" w:unhideWhenUsed="0"/>
+    <w:lsdException w:name="Medium Grid 3 Accent 4" w:semiHidden="0" w:uiPriority="69" w:unhideWhenUsed="0"/>
+    <w:lsdException w:name="Dark List Accent 4" w:semiHidden="0" w:uiPriority="70" w:unhideWhenUsed="0"/>
+    <w:lsdException w:name="Colorful Shading Accent 4" w:semiHidden="0" w:uiPriority="71" w:unhideWhenUsed="0"/>
+    <w:lsdException w:name="Colorful List Accent 4" w:semiHidden="0" w:uiPriority="72" w:unhideWhenUsed="0"/>
+    <w:lsdException w:name="Colorful Grid Accent 4" w:semiHidden="0" w:uiPriority="73" w:unhideWhenUsed="0"/>
+    <w:lsdException w:name="Light Shading Accent 5" w:semiHidden="0" w:uiPriority="60" w:unhideWhenUsed="0"/>
+    <w:lsdException w:name="Light List Accent 5" w:semiHidden="0" w:uiPriority="61" w:unhideWhenUsed="0"/>
+    <w:lsdException w:name="Light Grid Accent 5" w:semiHidden="0" w:uiPriority="62" w:unhideWhenUsed="0"/>
+    <w:lsdException w:name="Medium Shading 1 Accent 5" w:semiHidden="0" w:uiPriority="63" w:unhideWhenUsed="0"/>
+    <w:lsdException w:name="Medium Shading 2 Accent 5" w:semiHidden="0" w:uiPriority="64" w:unhideWhenUsed="0"/>
+    <w:lsdException w:name="Medium List 1 Accent 5" w:semiHidden="0" w:uiPriority="65" w:unhideWhenUsed="0"/>
+    <w:lsdException w:name="Medium List 2 Accent 5" w:semiHidden="0" w:uiPriority="66" w:unhideWhenUsed="0"/>
+    <w:lsdException w:name="Medium Grid 1 Accent 5" w:semiHidden="0" w:uiPriority="67" w:unhideWhenUsed="0"/>
+    <w:lsdException w:name="Medium Grid 2 Accent 5" w:semiHidden="0" w:uiPriority="68" w:unhideWhenUsed="0"/>
+    <w:lsdException w:name="Medium Grid 3 Accent 5" w:semiHidden="0" w:uiPriority="69" w:unhideWhenUsed="0"/>
+    <w:lsdException w:name="Dark List Accent 5" w:semiHidden="0" w:uiPriority="70" w:unhideWhenUsed="0"/>
+    <w:lsdException w:name="Colorful Shading Accent 5" w:semiHidden="0" w:uiPriority="71" w:unhideWhenUsed="0"/>
+    <w:lsdException w:name="Colorful List Accent 5" w:semiHidden="0" w:uiPriority="72" w:unhideWhenUsed="0"/>
+    <w:lsdException w:name="Colorful Grid Accent 5" w:semiHidden="0" w:uiPriority="73" w:unhideWhenUsed="0"/>
+    <w:lsdException w:name="Light Shading Accent 6" w:semiHidden="0" w:uiPriority="60" w:unhideWhenUsed="0"/>
+    <w:lsdException w:name="Light List Accent 6" w:semiHidden="0" w:uiPriority="61" w:unhideWhenUsed="0"/>
+    <w:lsdException w:name="Light Grid Accent 6" w:semiHidden="0" w:uiPriority="62" w:unhideWhenUsed="0"/>
+    <w:lsdException w:name="Medium Shading 1 Accent 6" w:semiHidden="0" w:uiPriority="63" w:unhideWhenUsed="0"/>
+    <w:lsdException w:name="Medium Shading 2 Accent 6" w:semiHidden="0" w:uiPriority="64" w:unhideWhenUsed="0"/>
+    <w:lsdException w:name="Medium List 1 Accent 6" w:semiHidden="0" w:uiPriority="65" w:unhideWhenUsed="0"/>
+    <w:lsdException w:name="Medium List 2 Accent 6" w:semiHidden="0" w:uiPriority="66" w:unhideWhenUsed="0"/>
+    <w:lsdException w:name="Medium Grid 1 Accent 6" w:semiHidden="0" w:uiPriority="67" w:unhideWhenUsed="0"/>
+    <w:lsdException w:name="Medium Grid 2 Accent 6" w:semiHidden="0" w:uiPriority="68" w:unhideWhenUsed="0"/>
+    <w:lsdException w:name="Medium Grid 3 Accent 6" w:semiHidden="0" w:uiPriority="69" w:unhideWhenUsed="0"/>
+    <w:lsdException w:name="Dark List Accent 6" w:semiHidden="0" w:uiPriority="70" w:unhideWhenUsed="0"/>
+    <w:lsdException w:name="Colorful Shading Accent 6" w:semiHidden="0" w:uiPriority="71" w:unhideWhenUsed="0"/>
+    <w:lsdException w:name="Colorful List Accent 6" w:semiHidden="0" w:uiPriority="72" w:unhideWhenUsed="0"/>
+    <w:lsdException w:name="Colorful Grid Accent 6" w:semiHidden="0" w:uiPriority="73" w:unhideWhenUsed="0"/>
+    <w:lsdException w:name="Subtle Emphasis" w:semiHidden="0" w:uiPriority="19" w:unhideWhenUsed="0" w:qFormat="1"/>
+    <w:lsdException w:name="Intense Emphasis" w:semiHidden="0" w:uiPriority="21" w:unhideWhenUsed="0" w:qFormat="1"/>
+    <w:lsdException w:name="Subtle Reference" w:semiHidden="0" w:uiPriority="31" w:unhideWhenUsed="0" w:qFormat="1"/>
+    <w:lsdException w:name="Intense Reference" w:semiHidden="0" w:uiPriority="32" w:unhideWhenUsed="0" w:qFormat="1"/>
+    <w:lsdException w:name="Book Title" w:semiHidden="0" w:uiPriority="33" w:unhideWhenUsed="0" w:qFormat="1"/>
+    <w:lsdException w:name="Bibliography" w:uiPriority="37"/>
+    <w:lsdException w:name="TOC Heading" w:uiPriority="39" w:qFormat="1"/>
+  </w:latentStyles>
+  <w:style w:type="paragraph" w:default="1" w:styleId="a">
+    <w:name w:val="Normal"/>
+    <w:uiPriority w:val="1"/>
+    <w:qFormat/>
+  </w:style>
+  <w:style w:type="paragraph" w:styleId="1">
+    <w:name w:val="heading 1"/>
+    <w:basedOn w:val="a"/>
+    <w:uiPriority w:val="1"/>
+    <w:qFormat/>
+    <w:pPr>
+      <w:spacing w:before="53"/>
+      <w:ind w:left="506"/>
+      <w:outlineLvl w:val="0"/>
+    </w:pPr>
+    <w:rPr>
+      <w:rFonts w:ascii="Tahoma" w:eastAsia="Tahoma" w:hAnsi="Tahoma"/>
+      <w:sz w:val="28"/>
+      <w:szCs w:val="28"/>
+    </w:rPr>
+  </w:style>
+  <w:style w:type="character" w:default="1" w:styleId="a0">
+    <w:name w:val="Default Paragraph Font"/>
+    <w:uiPriority w:val="1"/>
+    <w:semiHidden/>
+    <w:unhideWhenUsed/>
+  </w:style>
+  <w:style w:type="table" w:default="1" w:styleId="a1">
+    <w:name w:val="Normal Table"/>
+    <w:uiPriority w:val="99"/>
+    <w:semiHidden/>
+    <w:unhideWhenUsed/>
+    <w:tblPr>
+      <w:tblInd w:w="0" w:type="dxa"/>
+      <w:tblCellMar>
+        <w:top w:w="0" w:type="dxa"/>
+        <w:left w:w="108" w:type="dxa"/>
+        <w:bottom w:w="0" w:type="dxa"/>
+        <w:right w:w="108" w:type="dxa"/>
+      </w:tblCellMar>
+    </w:tblPr>
+  </w:style>
+  <w:style w:type="numbering" w:default="1" w:styleId="a2">
+    <w:name w:val="No List"/>
+    <w:uiPriority w:val="99"/>
+    <w:semiHidden/>
+    <w:unhideWhenUsed/>
+  </w:style>
+  <w:style w:type="table" w:customStyle="1" w:styleId="TableNormal">
+    <w:name w:val="Table Normal"/>
+    <w:uiPriority w:val="2"/>
+    <w:semiHidden/>
+    <w:unhideWhenUsed/>
+    <w:qFormat/>
+    <w:tblPr>
+      <w:tblInd w:w="0" w:type="dxa"/>
+      <w:tblCellMar>
+        <w:top w:w="0" w:type="dxa"/>
+        <w:left w:w="0" w:type="dxa"/>
+        <w:bottom w:w="0" w:type="dxa"/>
+        <w:right w:w="0" w:type="dxa"/>
+      </w:tblCellMar>
+    </w:tblPr>
+  </w:style>
+  <w:style w:type="paragraph" w:styleId="a3">
+    <w:name w:val="Body Text"/>
+    <w:basedOn w:val="a"/>
+    <w:uiPriority w:val="1"/>
+    <w:qFormat/>
+    <w:pPr>
+      <w:ind w:left="2354"/>
+    </w:pPr>
+    <w:rPr>
+      <w:rFonts w:ascii="Tahoma" w:eastAsia="Tahoma" w:hAnsi="Tahoma"/>
+      <w:sz w:val="10"/>
+      <w:szCs w:val="10"/>
+    </w:rPr>
+  </w:style>
+  <w:style w:type="paragraph" w:styleId="a4">
+    <w:name w:val="List Paragraph"/>
+    <w:basedOn w:val="a"/>
+    <w:uiPriority w:val="1"/>
+    <w:qFormat/>
+  </w:style>
+  <w:style w:type="paragraph" w:customStyle="1" w:styleId="TableParagraph">
+    <w:name w:val="Table Paragraph"/>
+    <w:basedOn w:val="a"/>
+    <w:uiPriority w:val="1"/>
+    <w:qFormat/>
+  </w:style>
+</w:styles>
+</file>
+
+<file path=word/stylesWithEffects.xml><?xml version="1.0" encoding="utf-8"?>
+<w:styles xmlns:wpc="http://schemas.microsoft.com/office/word/2010/wordprocessingCanvas" xmlns:mc="http://schemas.openxmlformats.org/markup-compatibility/2006" xmlns:o="urn:schemas-microsoft-com:office:office" xmlns:r="http://schemas.openxmlformats.org/officeDocument/2006/relationships" xmlns:m="http://schemas.openxmlformats.org/officeDocument/2006/math" xmlns:v="urn:schemas-microsoft-com:vml" xmlns:wp14="http://schemas.microsoft.com/office/word/2010/wordprocessingDrawing" xmlns:wp="http://schemas.openxmlformats.org/drawingml/2006/wordprocessingDrawing" xmlns:w10="urn:schemas-microsoft-com:office:word" xmlns:w="http://schemas.openxmlformats.org/wordprocessingml/2006/main" xmlns:w14="http://schemas.microsoft.com/office/word/2010/wordml" xmlns:wpg="http://schemas.microsoft.com/office/word/2010/wordprocessingGroup" xmlns:wpi="http://schemas.microsoft.com/office/word/2010/wordprocessingInk" xmlns:wne="http://schemas.microsoft.com/office/word/2006/wordml" xmlns:wps="http://schemas.microsoft.com/office/word/2010/wordprocessingShape" mc:Ignorable="w14 wp14">
+  <w:docDefaults>
+    <w:rPrDefault>
+      <w:rPr>
+        <w:rFonts w:asciiTheme="minorHAnsi" w:eastAsiaTheme="minorEastAsia" w:hAnsiTheme="minorHAnsi" w:cstheme="minorBidi"/>
+        <w:sz w:val="22"/>
+        <w:szCs w:val="22"/>
+        <w:lang w:val="en-US" w:eastAsia="en-US" w:bidi="ar-SA"/>
+      </w:rPr>
+    </w:rPrDefault>
+    <w:pPrDefault>
+      <w:pPr>
+        <w:widowControl w:val="0"/>
+      </w:pPr>
+    </w:pPrDefault>
+  </w:docDefaults>
+  <w:latentStyles w:defLockedState="0" w:defUIPriority="99" w:defSemiHidden="1" w:defUnhideWhenUsed="1" w:defQFormat="0" w:count="267">
+    <w:lsdException w:name="Normal" w:semiHidden="0" w:uiPriority="0" w:unhideWhenUsed="0" w:qFormat="1"/>
+    <w:lsdException w:name="heading 1" w:semiHidden="0" w:uiPriority="9" w:unhideWhenUsed="0" w:qFormat="1"/>
+    <w:lsdException w:name="heading 2" w:uiPriority="9" w:qFormat="1"/>
+    <w:lsdException w:name="heading 3" w:uiPriority="9" w:qFormat="1"/>
+    <w:lsdException w:name="heading 4" w:uiPriority="9" w:qFormat="1"/>
+    <w:lsdException w:name="heading 5" w:uiPriority="9" w:qFormat="1"/>
+    <w:lsdException w:name="heading 6" w:uiPriority="9" w:qFormat="1"/>
+    <w:lsdException w:name="heading 7" w:uiPriority="9" w:qFormat="1"/>
+    <w:lsdException w:name="heading 8" w:uiPriority="9" w:qFormat="1"/>
+    <w:lsdException w:name="heading 9" w:uiPriority="9" w:qFormat="1"/>
+    <w:lsdException w:name="toc 1" w:uiPriority="39"/>
+    <w:lsdException w:name="toc 2" w:uiPriority="39"/>
+    <w:lsdException w:name="toc 3" w:uiPriority="39"/>
+    <w:lsdException w:name="toc 4" w:uiPriority="39"/>
+    <w:lsdException w:name="toc 5" w:uiPriority="39"/>
+    <w:lsdException w:name="toc 6" w:uiPriority="39"/>
+    <w:lsdException w:name="toc 7" w:uiPriority="39"/>
+    <w:lsdException w:name="toc 8" w:uiPriority="39"/>
+    <w:lsdException w:name="toc 9" w:uiPriority="39"/>
+    <w:lsdException w:name="caption" w:uiPriority="35" w:qFormat="1"/>
+    <w:lsdException w:name="Title" w:semiHidden="0" w:uiPriority="10" w:unhideWhenUsed="0" w:qFormat="1"/>
+    <w:lsdException w:name="Default Paragraph Font" w:uiPriority="1"/>
+    <w:lsdException w:name="Subtitle" w:semiHidden="0" w:uiPriority="11" w:unhideWhenUsed="0" w:qFormat="1"/>
+    <w:lsdException w:name="Strong" w:semiHidden="0" w:uiPriority="22" w:unhideWhenUsed="0" w:qFormat="1"/>
+    <w:lsdException w:name="Emphasis" w:semiHidden="0" w:uiPriority="20" w:unhideWhenUsed="0" w:qFormat="1"/>
+    <w:lsdException w:name="Table Grid" w:semiHidden="0" w:uiPriority="39" w:unhideWhenUsed="0"/>
+    <w:lsdException w:name="Placeholder Text" w:unhideWhenUsed="0"/>
+    <w:lsdException w:name="No Spacing" w:semiHidden="0" w:uiPriority="1" w:unhideWhenUsed="0" w:qFormat="1"/>
+    <w:lsdException w:name="Light Shading" w:semiHidden="0" w:uiPriority="60" w:unhideWhenUsed="0"/>
+    <w:lsdException w:name="Light List" w:semiHidden="0" w:uiPriority="61" w:unhideWhenUsed="0"/>
+    <w:lsdException w:name="Light Grid" w:semiHidden="0" w:uiPriority="62" w:unhideWhenUsed="0"/>
+    <w:lsdException w:name="Medium Shading 1" w:semiHidden="0" w:uiPriority="63" w:unhideWhenUsed="0"/>
+    <w:lsdException w:name="Medium Shading 2" w:semiHidden="0" w:uiPriority="64" w:unhideWhenUsed="0"/>
+    <w:lsdException w:name="Medium List 1" w:semiHidden="0" w:uiPriority="65" w:unhideWhenUsed="0"/>
+    <w:lsdException w:name="Medium List 2" w:semiHidden="0" w:uiPriority="66" w:unhideWhenUsed="0"/>
+    <w:lsdException w:name="Medium Grid 1" w:semiHidden="0" w:uiPriority="67" w:unhideWhenUsed="0"/>
+    <w:lsdException w:name="Medium Grid 2" w:semiHidden="0" w:uiPriority="68" w:unhideWhenUsed="0"/>
+    <w:lsdException w:name="Medium Grid 3" w:semiHidden="0" w:uiPriority="69" w:unhideWhenUsed="0"/>
+    <w:lsdException w:name="Dark List" w:semiHidden="0" w:uiPriority="70" w:unhideWhenUsed="0"/>
+    <w:lsdException w:name="Colorful Shading" w:semiHidden="0" w:uiPriority="71" w:unhideWhenUsed="0"/>
+    <w:lsdException w:name="Colorful List" w:semiHidden="0" w:uiPriority="72" w:unhideWhenUsed="0"/>
+    <w:lsdException w:name="Colorful Grid" w:semiHidden="0" w:uiPriority="73" w:unhideWhenUsed="0"/>
+    <w:lsdException w:name="Light Shading Accent 1" w:semiHidden="0" w:uiPriority="60" w:unhideWhenUsed="0"/>
+    <w:lsdException w:name="Light List Accent 1" w:semiHidden="0" w:uiPriority="61" w:unhideWhenUsed="0"/>
+    <w:lsdException w:name="Light Grid Accent 1" w:semiHidden="0" w:uiPriority="62" w:unhideWhenUsed="0"/>
+    <w:lsdException w:name="Medium Shading 1 Accent 1" w:semiHidden="0" w:uiPriority="63" w:unhideWhenUsed="0"/>
+    <w:lsdException w:name="Medium Shading 2 Accent 1" w:semiHidden="0" w:uiPriority="64" w:unhideWhenUsed="0"/>
+    <w:lsdException w:name="Medium List 1 Accent 1" w:semiHidden="0" w:uiPriority="65" w:unhideWhenUsed="0"/>
+    <w:lsdException w:name="Revision" w:unhideWhenUsed="0"/>
+    <w:lsdException w:name="List Paragraph" w:semiHidden="0" w:uiPriority="34" w:unhideWhenUsed="0" w:qFormat="1"/>
+    <w:lsdException w:name="Quote" w:semiHidden="0" w:uiPriority="29" w:unhideWhenUsed="0" w:qFormat="1"/>
+    <w:lsdException w:name="Intense Quote" w:semiHidden="0" w:uiPriority="30" w:unhideWhenUsed="0" w:qFormat="1"/>
+    <w:lsdException w:name="Medium List 2 Accent 1" w:semiHidden="0" w:uiPriority="66" w:unhideWhenUsed="0"/>
+    <w:lsdException w:name="Medium Grid 1 Accent 1" w:semiHidden="0" w:uiPriority="67" w:unhideWhenUsed="0"/>
+    <w:lsdException w:name="Medium Grid 2 Accent 1" w:semiHidden="0" w:uiPriority="68" w:unhideWhenUsed="0"/>
+    <w:lsdException w:name="Medium Grid 3 Accent 1" w:semiHidden="0" w:uiPriority="69" w:unhideWhenUsed="0"/>
+    <w:lsdException w:name="Dark List Accent 1" w:semiHidden="0" w:uiPriority="70" w:unhideWhenUsed="0"/>
+    <w:lsdException w:name="Colorful Shading Accent 1" w:semiHidden="0" w:uiPriority="71" w:unhideWhenUsed="0"/>
+    <w:lsdException w:name="Colorful List Accent 1" w:semiHidden="0" w:uiPriority="72" w:unhideWhenUsed="0"/>
+    <w:lsdException w:name="Colorful Grid Accent 1" w:semiHidden="0" w:uiPriority="73" w:unhideWhenUsed="0"/>
+    <w:lsdException w:name="Light Shading Accent 2" w:semiHidden="0" w:uiPriority="60" w:unhideWhenUsed="0"/>
+    <w:lsdException w:name="Light List Accent 2" w:semiHidden="0" w:uiPriority="61" w:unhideWhenUsed="0"/>
+    <w:lsdException w:name="Light Grid Accent 2" w:semiHidden="0" w:uiPriority="62" w:unhideWhenUsed="0"/>
+    <w:lsdException w:name="Medium Shading 1 Accent 2" w:semiHidden="0" w:uiPriority="63" w:unhideWhenUsed="0"/>
+    <w:lsdException w:name="Medium Shading 2 Accent 2" w:semiHidden="0" w:uiPriority="64" w:unhideWhenUsed="0"/>
+    <w:lsdException w:name="Medium List 1 Accent 2" w:semiHidden="0" w:uiPriority="65" w:unhideWhenUsed="0"/>
+    <w:lsdException w:name="Medium List 2 Accent 2" w:semiHidden="0" w:uiPriority="66" w:unhideWhenUsed="0"/>
+    <w:lsdException w:name="Medium Grid 1 Accent 2" w:semiHidden="0" w:uiPriority="67" w:unhideWhenUsed="0"/>
+    <w:lsdException w:name="Medium Grid 2 Accent 2" w:semiHidden="0" w:uiPriority="68" w:unhideWhenUsed="0"/>
+    <w:lsdException w:name="Medium Grid 3 Accent 2" w:semiHidden="0" w:uiPriority="69" w:unhideWhenUsed="0"/>
+    <w:lsdException w:name="Dark List Accent 2" w:semiHidden="0" w:uiPriority="70" w:unhideWhenUsed="0"/>
+    <w:lsdException w:name="Colorful Shading Accent 2" w:semiHidden="0" w:uiPriority="71" w:unhideWhenUsed="0"/>
+    <w:lsdException w:name="Colorful List Accent 2" w:semiHidden="0" w:uiPriority="72" w:unhideWhenUsed="0"/>
+    <w:lsdException w:name="Colorful Grid Accent 2" w:semiHidden="0" w:uiPriority="73" w:unhideWhenUsed="0"/>
+    <w:lsdException w:name="Light Shading Accent 3" w:semiHidden="0" w:uiPriority="60" w:unhideWhenUsed="0"/>
+    <w:lsdException w:name="Light List Accent 3" w:semiHidden="0" w:uiPriority="61" w:unhideWhenUsed="0"/>
+    <w:lsdException w:name="Light Grid Accent 3" w:semiHidden="0" w:uiPriority="62" w:unhideWhenUsed="0"/>
+    <w:lsdException w:name="Medium Shading 1 Accent 3" w:semiHidden="0" w:uiPriority="63" w:unhideWhenUsed="0"/>
+    <w:lsdException w:name="Medium Shading 2 Accent 3" w:semiHidden="0" w:uiPriority="64" w:unhideWhenUsed="0"/>
+    <w:lsdException w:name="Medium List 1 Accent 3" w:semiHidden="0" w:uiPriority="65" w:unhideWhenUsed="0"/>
+    <w:lsdException w:name="Medium List 2 Accent 3" w:semiHidden="0" w:uiPriority="66" w:unhideWhenUsed="0"/>
+    <w:lsdException w:name="Medium Grid 1 Accent 3" w:semiHidden="0" w:uiPriority="67" w:unhideWhenUsed="0"/>
+    <w:lsdException w:name="Medium Grid 2 Accent 3" w:semiHidden="0" w:uiPriority="68" w:unhideWhenUsed="0"/>
+    <w:lsdException w:name="Medium Grid 3 Accent 3" w:semiHidden="0" w:uiPriority="69" w:unhideWhenUsed="0"/>
+    <w:lsdException w:name="Dark List Accent 3" w:semiHidden="0" w:uiPriority="70" w:unhideWhenUsed="0"/>
+    <w:lsdException w:name="Colorful Shading Accent 3" w:semiHidden="0" w:uiPriority="71" w:unhideWhenUsed="0"/>
+    <w:lsdException w:name="Colorful List Accent 3" w:semiHidden="0" w:uiPriority="72" w:unhideWhenUsed="0"/>
+    <w:lsdException w:name="Colorful Grid Accent 3" w:semiHidden="0" w:uiPriority="73" w:unhideWhenUsed="0"/>
+    <w:lsdException w:name="Light Shading Accent 4" w:semiHidden="0" w:uiPriority="60" w:unhideWhenUsed="0"/>
+    <w:lsdException w:name="Light List Accent 4" w:semiHidden="0" w:uiPriority="61" w:unhideWhenUsed="0"/>
+    <w:lsdException w:name="Light Grid Accent 4" w:semiHidden="0" w:uiPriority="62" w:unhideWhenUsed="0"/>
+    <w:lsdException w:name="Medium Shading 1 Accent 4" w:semiHidden="0" w:uiPriority="63" w:unhideWhenUsed="0"/>
+    <w:lsdException w:name="Medium Shading 2 Accent 4" w:semiHidden="0" w:uiPriority="64" w:unhideWhenUsed="0"/>
+    <w:lsdException w:name="Medium List 1 Accent 4" w:semiHidden="0" w:uiPriority="65" w:unhideWhenUsed="0"/>
+    <w:lsdException w:name="Medium List 2 Accent 4" w:semiHidden="0" w:uiPriority="66" w:unhideWhenUsed="0"/>
+    <w:lsdException w:name="Medium Grid 1 Accent 4" w:semiHidden="0" w:uiPriority="67" w:unhideWhenUsed="0"/>
+    <w:lsdException w:name="Medium Grid 2 Accent 4" w:semiHidden="0" w:uiPriority="68" w:unhideWhenUsed="0"/>
+    <w:lsdException w:name="Medium Grid 3 Accent 4" w:semiHidden="0" w:uiPriority="69" w:unhideWhenUsed="0"/>
+    <w:lsdException w:name="Dark List Accent 4" w:semiHidden="0" w:uiPriority="70" w:unhideWhenUsed="0"/>
+    <w:lsdException w:name="Colorful Shading Accent 4" w:semiHidden="0" w:uiPriority="71" w:unhideWhenUsed="0"/>
+    <w:lsdException w:name="Colorful List Accent 4" w:semiHidden="0" w:uiPriority="72" w:unhideWhenUsed="0"/>
+    <w:lsdException w:name="Colorful Grid Accent 4" w:semiHidden="0" w:uiPriority="73" w:unhideWhenUsed="0"/>
+    <w:lsdException w:name="Light Shading Accent 5" w:semiHidden="0" w:uiPriority="60" w:unhideWhenUsed="0"/>
+    <w:lsdException w:name="Light List Accent 5" w:semiHidden="0" w:uiPriority="61" w:unhideWhenUsed="0"/>
+    <w:lsdException w:name="Light Grid Accent 5" w:semiHidden="0" w:uiPriority="62" w:unhideWhenUsed="0"/>
+    <w:lsdException w:name="Medium Shading 1 Accent 5" w:semiHidden="0" w:uiPriority="63" w:unhideWhenUsed="0"/>
+    <w:lsdException w:name="Medium Shading 2 Accent 5" w:semiHidden="0" w:uiPriority="64" w:unhideWhenUsed="0"/>
+    <w:lsdException w:name="Medium List 1 Accent 5" w:semiHidden="0" w:uiPriority="65" w:unhideWhenUsed="0"/>
+    <w:lsdException w:name="Medium List 2 Accent 5" w:semiHidden="0" w:uiPriority="66" w:unhideWhenUsed="0"/>
+    <w:lsdException w:name="Medium Grid 1 Accent 5" w:semiHidden="0" w:uiPriority="67" w:unhideWhenUsed="0"/>
+    <w:lsdException w:name="Medium Grid 2 Accent 5" w:semiHidden="0" w:uiPriority="68" w:unhideWhenUsed="0"/>
+    <w:lsdException w:name="Medium Grid 3 Accent 5" w:semiHidden="0" w:uiPriority="69" w:unhideWhenUsed="0"/>
+    <w:lsdException w:name="Dark List Accent 5" w:semiHidden="0" w:uiPriority="70" w:unhideWhenUsed="0"/>
+    <w:lsdException w:name="Colorful Shading Accent 5" w:semiHidden="0" w:uiPriority="71" w:unhideWhenUsed="0"/>
+    <w:lsdException w:name="Colorful List Accent 5" w:semiHidden="0" w:uiPriority="72" w:unhideWhenUsed="0"/>
+    <w:lsdException w:name="Colorful Grid Accent 5" w:semiHidden="0" w:uiPriority="73" w:unhideWhenUsed="0"/>
+    <w:lsdException w:name="Light Shading Accent 6" w:semiHidden="0" w:uiPriority="60" w:unhideWhenUsed="0"/>
+    <w:lsdException w:name="Light List Accent 6" w:semiHidden="0" w:uiPriority="61" w:unhideWhenUsed="0"/>
+    <w:lsdException w:name="Light Grid Accent 6" w:semiHidden="0" w:uiPriority="62" w:unhideWhenUsed="0"/>
+    <w:lsdException w:name="Medium Shading 1 Accent 6" w:semiHidden="0" w:uiPriority="63" w:unhideWhenUsed="0"/>
+    <w:lsdException w:name="Medium Shading 2 Accent 6" w:semiHidden="0" w:uiPriority="64" w:unhideWhenUsed="0"/>
+    <w:lsdException w:name="Medium List 1 Accent 6" w:semiHidden="0" w:uiPriority="65" w:unhideWhenUsed="0"/>
+    <w:lsdException w:name="Medium List 2 Accent 6" w:semiHidden="0" w:uiPriority="66" w:unhideWhenUsed="0"/>
+    <w:lsdException w:name="Medium Grid 1 Accent 6" w:semiHidden="0" w:uiPriority="67" w:unhideWhenUsed="0"/>
+    <w:lsdException w:name="Medium Grid 2 Accent 6" w:semiHidden="0" w:uiPriority="68" w:unhideWhenUsed="0"/>
+    <w:lsdException w:name="Medium Grid 3 Accent 6" w:semiHidden="0" w:uiPriority="69" w:unhideWhenUsed="0"/>
+    <w:lsdException w:name="Dark List Accent 6" w:semiHidden="0" w:uiPriority="70" w:unhideWhenUsed="0"/>
+    <w:lsdException w:name="Colorful Shading Accent 6" w:semiHidden="0" w:uiPriority="71" w:unhideWhenUsed="0"/>
+    <w:lsdException w:name="Colorful List Accent 6" w:semiHidden="0" w:uiPriority="72" w:unhideWhenUsed="0"/>
+    <w:lsdException w:name="Colorful Grid Accent 6" w:semiHidden="0" w:uiPriority="73" w:unhideWhenUsed="0"/>
+    <w:lsdException w:name="Subtle Emphasis" w:semiHidden="0" w:uiPriority="19" w:unhideWhenUsed="0" w:qFormat="1"/>
+    <w:lsdException w:name="Intense Emphasis" w:semiHidden="0" w:uiPriority="21" w:unhideWhenUsed="0" w:qFormat="1"/>
+    <w:lsdException w:name="Subtle Reference" w:semiHidden="0" w:uiPriority="31" w:unhideWhenUsed="0" w:qFormat="1"/>
+    <w:lsdException w:name="Intense Reference" w:semiHidden="0" w:uiPriority="32" w:unhideWhenUsed="0" w:qFormat="1"/>
+    <w:lsdException w:name="Book Title" w:semiHidden="0" w:uiPriority="33" w:unhideWhenUsed="0" w:qFormat="1"/>
+    <w:lsdException w:name="Bibliography" w:uiPriority="37"/>
+    <w:lsdException w:name="TOC Heading" w:uiPriority="39" w:qFormat="1"/>
   </w:latentStyles>
   <w:style w:type="paragraph" w:default="1" w:styleId="a">
     <w:name w:val="Normal"/>

</xml_diff>